<commit_message>
rough idea of the system
</commit_message>
<xml_diff>
--- a/Instructions.docx
+++ b/Instructions.docx
@@ -1891,6 +1891,3756 @@
       </w:pPr>
       <w:r>
         <w:rPr/>
+      </w:r>
+    </w:p>
+    <w:p>
+      <w:pPr>
+        <w:pStyle w:val="Normal"/>
+        <w:bidi w:val="0"/>
+        <w:rPr>
+          <w:rFonts w:ascii="Times New Roman" w:hAnsi="Times New Roman"/>
+          <w:sz w:val="24"/>
+          <w:szCs w:val="24"/>
+        </w:rPr>
+      </w:pPr>
+      <w:r>
+        <w:rPr/>
+      </w:r>
+    </w:p>
+    <w:p>
+      <w:pPr>
+        <w:pStyle w:val="TextBody"/>
+        <w:bidi w:val="0"/>
+        <w:rPr>
+          <w:rFonts w:ascii="Times New Roman" w:hAnsi="Times New Roman"/>
+          <w:sz w:val="24"/>
+          <w:szCs w:val="24"/>
+        </w:rPr>
+      </w:pPr>
+      <w:r>
+        <w:rPr/>
+        <w:t>Based on this part of the information above, let’s satisfy it first by the relevant files to be created and  the codes to be filled in those files based on the requirements of the website. I have started by c</w:t>
+      </w:r>
+      <w:r>
+        <w:rPr/>
+        <w:t>reat</w:t>
+      </w:r>
+      <w:r>
+        <w:rPr/>
+        <w:t>ing the mysql db (movie_blog.db)</w:t>
+      </w:r>
+      <w:r>
+        <w:rPr/>
+        <w:t xml:space="preserve">  and set up the necessary tables for users </w:t>
+      </w:r>
+      <w:r>
+        <w:rPr/>
+        <w:t>and posts</w:t>
+      </w:r>
+      <w:r>
+        <w:rPr/>
+        <w:t xml:space="preserve">. </w:t>
+      </w:r>
+      <w:r>
+        <w:rPr/>
+        <w:t>I want you to modify it and create other tables that you think are going to be used throughout the entire project and in the website.</w:t>
+      </w:r>
+    </w:p>
+    <w:p>
+      <w:pPr>
+        <w:pStyle w:val="Normal"/>
+        <w:bidi w:val="0"/>
+        <w:rPr>
+          <w:rFonts w:ascii="Times New Roman" w:hAnsi="Times New Roman"/>
+          <w:sz w:val="24"/>
+          <w:szCs w:val="24"/>
+        </w:rPr>
+      </w:pPr>
+      <w:r>
+        <w:rPr>
+          <w:rFonts w:ascii="Droid Sans Mono;monospace;monospace" w:hAnsi="Droid Sans Mono;monospace;monospace"/>
+          <w:b w:val="false"/>
+          <w:color w:val="569CD6"/>
+          <w:sz w:val="21"/>
+          <w:shd w:fill="000000" w:val="clear"/>
+        </w:rPr>
+        <w:t>CREATE</w:t>
+      </w:r>
+      <w:r>
+        <w:rPr>
+          <w:rFonts w:ascii="Droid Sans Mono;monospace;monospace" w:hAnsi="Droid Sans Mono;monospace;monospace"/>
+          <w:b w:val="false"/>
+          <w:color w:val="FFFFFF"/>
+          <w:sz w:val="21"/>
+          <w:shd w:fill="000000" w:val="clear"/>
+        </w:rPr>
+        <w:t xml:space="preserve"> </w:t>
+      </w:r>
+      <w:r>
+        <w:rPr>
+          <w:rFonts w:ascii="Droid Sans Mono;monospace;monospace" w:hAnsi="Droid Sans Mono;monospace;monospace"/>
+          <w:b w:val="false"/>
+          <w:color w:val="569CD6"/>
+          <w:sz w:val="21"/>
+          <w:shd w:fill="000000" w:val="clear"/>
+        </w:rPr>
+        <w:t>DATABASE</w:t>
+      </w:r>
+      <w:r>
+        <w:rPr>
+          <w:rFonts w:ascii="Droid Sans Mono;monospace;monospace" w:hAnsi="Droid Sans Mono;monospace;monospace"/>
+          <w:b w:val="false"/>
+          <w:color w:val="FFFFFF"/>
+          <w:sz w:val="21"/>
+          <w:shd w:fill="000000" w:val="clear"/>
+        </w:rPr>
+        <w:t xml:space="preserve"> </w:t>
+      </w:r>
+      <w:r>
+        <w:rPr>
+          <w:rFonts w:ascii="Droid Sans Mono;monospace;monospace" w:hAnsi="Droid Sans Mono;monospace;monospace"/>
+          <w:b w:val="false"/>
+          <w:color w:val="DCDCAA"/>
+          <w:sz w:val="21"/>
+          <w:shd w:fill="000000" w:val="clear"/>
+        </w:rPr>
+        <w:t>movie_blog</w:t>
+      </w:r>
+      <w:r>
+        <w:rPr>
+          <w:rFonts w:ascii="Droid Sans Mono;monospace;monospace" w:hAnsi="Droid Sans Mono;monospace;monospace"/>
+          <w:b w:val="false"/>
+          <w:color w:val="FFFFFF"/>
+          <w:sz w:val="21"/>
+          <w:shd w:fill="000000" w:val="clear"/>
+        </w:rPr>
+        <w:t>;</w:t>
+      </w:r>
+    </w:p>
+    <w:p>
+      <w:pPr>
+        <w:pStyle w:val="Normal"/>
+        <w:spacing w:lineRule="atLeast" w:line="285"/>
+        <w:rPr>
+          <w:rFonts w:ascii="Times New Roman" w:hAnsi="Times New Roman"/>
+          <w:sz w:val="24"/>
+          <w:szCs w:val="24"/>
+        </w:rPr>
+      </w:pPr>
+      <w:r>
+        <w:rPr/>
+      </w:r>
+    </w:p>
+    <w:p>
+      <w:pPr>
+        <w:pStyle w:val="Normal"/>
+        <w:spacing w:lineRule="atLeast" w:line="285"/>
+        <w:rPr>
+          <w:rFonts w:ascii="Times New Roman" w:hAnsi="Times New Roman"/>
+          <w:sz w:val="24"/>
+          <w:szCs w:val="24"/>
+        </w:rPr>
+      </w:pPr>
+      <w:r>
+        <w:rPr>
+          <w:rFonts w:ascii="Droid Sans Mono;monospace;monospace" w:hAnsi="Droid Sans Mono;monospace;monospace"/>
+          <w:b w:val="false"/>
+          <w:color w:val="569CD6"/>
+          <w:sz w:val="21"/>
+          <w:shd w:fill="000000" w:val="clear"/>
+        </w:rPr>
+        <w:t>USE</w:t>
+      </w:r>
+      <w:r>
+        <w:rPr>
+          <w:rFonts w:ascii="Droid Sans Mono;monospace;monospace" w:hAnsi="Droid Sans Mono;monospace;monospace"/>
+          <w:b w:val="false"/>
+          <w:color w:val="FFFFFF"/>
+          <w:sz w:val="21"/>
+          <w:shd w:fill="000000" w:val="clear"/>
+        </w:rPr>
+        <w:t xml:space="preserve"> movie_blog;</w:t>
+      </w:r>
+    </w:p>
+    <w:p>
+      <w:pPr>
+        <w:pStyle w:val="Normal"/>
+        <w:spacing w:lineRule="atLeast" w:line="285"/>
+        <w:rPr>
+          <w:rFonts w:ascii="Times New Roman" w:hAnsi="Times New Roman"/>
+          <w:sz w:val="24"/>
+          <w:szCs w:val="24"/>
+        </w:rPr>
+      </w:pPr>
+      <w:r>
+        <w:rPr/>
+      </w:r>
+    </w:p>
+    <w:p>
+      <w:pPr>
+        <w:pStyle w:val="Normal"/>
+        <w:spacing w:lineRule="atLeast" w:line="285"/>
+        <w:rPr>
+          <w:rFonts w:ascii="Times New Roman" w:hAnsi="Times New Roman"/>
+          <w:sz w:val="24"/>
+          <w:szCs w:val="24"/>
+        </w:rPr>
+      </w:pPr>
+      <w:r>
+        <w:rPr>
+          <w:rFonts w:ascii="Droid Sans Mono;monospace;monospace" w:hAnsi="Droid Sans Mono;monospace;monospace"/>
+          <w:b w:val="false"/>
+          <w:color w:val="7CA668"/>
+          <w:sz w:val="21"/>
+          <w:shd w:fill="000000" w:val="clear"/>
+        </w:rPr>
+        <w:t>-- Table to stor users</w:t>
+      </w:r>
+    </w:p>
+    <w:p>
+      <w:pPr>
+        <w:pStyle w:val="Normal"/>
+        <w:spacing w:lineRule="atLeast" w:line="285"/>
+        <w:rPr>
+          <w:rFonts w:ascii="Times New Roman" w:hAnsi="Times New Roman"/>
+          <w:sz w:val="24"/>
+          <w:szCs w:val="24"/>
+        </w:rPr>
+      </w:pPr>
+      <w:r>
+        <w:rPr>
+          <w:rFonts w:ascii="Droid Sans Mono;monospace;monospace" w:hAnsi="Droid Sans Mono;monospace;monospace"/>
+          <w:b w:val="false"/>
+          <w:color w:val="569CD6"/>
+          <w:sz w:val="21"/>
+          <w:shd w:fill="000000" w:val="clear"/>
+        </w:rPr>
+        <w:t>CREATE</w:t>
+      </w:r>
+      <w:r>
+        <w:rPr>
+          <w:rFonts w:ascii="Droid Sans Mono;monospace;monospace" w:hAnsi="Droid Sans Mono;monospace;monospace"/>
+          <w:b w:val="false"/>
+          <w:color w:val="FFFFFF"/>
+          <w:sz w:val="21"/>
+          <w:shd w:fill="000000" w:val="clear"/>
+        </w:rPr>
+        <w:t xml:space="preserve"> </w:t>
+      </w:r>
+      <w:r>
+        <w:rPr>
+          <w:rFonts w:ascii="Droid Sans Mono;monospace;monospace" w:hAnsi="Droid Sans Mono;monospace;monospace"/>
+          <w:b w:val="false"/>
+          <w:color w:val="569CD6"/>
+          <w:sz w:val="21"/>
+          <w:shd w:fill="000000" w:val="clear"/>
+        </w:rPr>
+        <w:t>TABLE</w:t>
+      </w:r>
+      <w:r>
+        <w:rPr>
+          <w:rFonts w:ascii="Droid Sans Mono;monospace;monospace" w:hAnsi="Droid Sans Mono;monospace;monospace"/>
+          <w:b w:val="false"/>
+          <w:color w:val="FFFFFF"/>
+          <w:sz w:val="21"/>
+          <w:shd w:fill="000000" w:val="clear"/>
+        </w:rPr>
+        <w:t xml:space="preserve"> </w:t>
+      </w:r>
+      <w:r>
+        <w:rPr>
+          <w:rFonts w:ascii="Droid Sans Mono;monospace;monospace" w:hAnsi="Droid Sans Mono;monospace;monospace"/>
+          <w:b w:val="false"/>
+          <w:color w:val="DCDCAA"/>
+          <w:sz w:val="21"/>
+          <w:shd w:fill="000000" w:val="clear"/>
+        </w:rPr>
+        <w:t>users</w:t>
+      </w:r>
+      <w:r>
+        <w:rPr>
+          <w:rFonts w:ascii="Droid Sans Mono;monospace;monospace" w:hAnsi="Droid Sans Mono;monospace;monospace"/>
+          <w:b w:val="false"/>
+          <w:color w:val="FFFFFF"/>
+          <w:sz w:val="21"/>
+          <w:shd w:fill="000000" w:val="clear"/>
+        </w:rPr>
+        <w:t xml:space="preserve"> (</w:t>
+      </w:r>
+    </w:p>
+    <w:p>
+      <w:pPr>
+        <w:pStyle w:val="Normal"/>
+        <w:spacing w:lineRule="atLeast" w:line="285"/>
+        <w:rPr>
+          <w:rFonts w:ascii="Times New Roman" w:hAnsi="Times New Roman"/>
+          <w:sz w:val="24"/>
+          <w:szCs w:val="24"/>
+        </w:rPr>
+      </w:pPr>
+      <w:r>
+        <w:rPr>
+          <w:rFonts w:ascii="Droid Sans Mono;monospace;monospace" w:hAnsi="Droid Sans Mono;monospace;monospace"/>
+          <w:b w:val="false"/>
+          <w:color w:val="FFFFFF"/>
+          <w:sz w:val="21"/>
+          <w:shd w:fill="000000" w:val="clear"/>
+        </w:rPr>
+        <w:t xml:space="preserve">id </w:t>
+      </w:r>
+      <w:r>
+        <w:rPr>
+          <w:rFonts w:ascii="Droid Sans Mono;monospace;monospace" w:hAnsi="Droid Sans Mono;monospace;monospace"/>
+          <w:b w:val="false"/>
+          <w:color w:val="569CD6"/>
+          <w:sz w:val="21"/>
+          <w:shd w:fill="000000" w:val="clear"/>
+        </w:rPr>
+        <w:t>INT</w:t>
+      </w:r>
+      <w:r>
+        <w:rPr>
+          <w:rFonts w:ascii="Droid Sans Mono;monospace;monospace" w:hAnsi="Droid Sans Mono;monospace;monospace"/>
+          <w:b w:val="false"/>
+          <w:color w:val="FFFFFF"/>
+          <w:sz w:val="21"/>
+          <w:shd w:fill="000000" w:val="clear"/>
+        </w:rPr>
+        <w:t xml:space="preserve"> AUTO_INCREMENT </w:t>
+      </w:r>
+      <w:r>
+        <w:rPr>
+          <w:rFonts w:ascii="Droid Sans Mono;monospace;monospace" w:hAnsi="Droid Sans Mono;monospace;monospace"/>
+          <w:b w:val="false"/>
+          <w:color w:val="569CD6"/>
+          <w:sz w:val="21"/>
+          <w:shd w:fill="000000" w:val="clear"/>
+        </w:rPr>
+        <w:t>PRIMARY KEY</w:t>
+      </w:r>
+      <w:r>
+        <w:rPr>
+          <w:rFonts w:ascii="Droid Sans Mono;monospace;monospace" w:hAnsi="Droid Sans Mono;monospace;monospace"/>
+          <w:b w:val="false"/>
+          <w:color w:val="FFFFFF"/>
+          <w:sz w:val="21"/>
+          <w:shd w:fill="000000" w:val="clear"/>
+        </w:rPr>
+        <w:t>,</w:t>
+      </w:r>
+    </w:p>
+    <w:p>
+      <w:pPr>
+        <w:pStyle w:val="Normal"/>
+        <w:spacing w:lineRule="atLeast" w:line="285"/>
+        <w:rPr>
+          <w:rFonts w:ascii="Times New Roman" w:hAnsi="Times New Roman"/>
+          <w:sz w:val="24"/>
+          <w:szCs w:val="24"/>
+        </w:rPr>
+      </w:pPr>
+      <w:r>
+        <w:rPr>
+          <w:rFonts w:ascii="Droid Sans Mono;monospace;monospace" w:hAnsi="Droid Sans Mono;monospace;monospace"/>
+          <w:b w:val="false"/>
+          <w:color w:val="FFFFFF"/>
+          <w:sz w:val="21"/>
+          <w:shd w:fill="000000" w:val="clear"/>
+        </w:rPr>
+        <w:t xml:space="preserve">username </w:t>
+      </w:r>
+      <w:r>
+        <w:rPr>
+          <w:rFonts w:ascii="Droid Sans Mono;monospace;monospace" w:hAnsi="Droid Sans Mono;monospace;monospace"/>
+          <w:b w:val="false"/>
+          <w:color w:val="569CD6"/>
+          <w:sz w:val="21"/>
+          <w:shd w:fill="000000" w:val="clear"/>
+        </w:rPr>
+        <w:t>VARCHAR</w:t>
+      </w:r>
+      <w:r>
+        <w:rPr>
+          <w:rFonts w:ascii="Droid Sans Mono;monospace;monospace" w:hAnsi="Droid Sans Mono;monospace;monospace"/>
+          <w:b w:val="false"/>
+          <w:color w:val="FFFFFF"/>
+          <w:sz w:val="21"/>
+          <w:shd w:fill="000000" w:val="clear"/>
+        </w:rPr>
+        <w:t>(</w:t>
+      </w:r>
+      <w:r>
+        <w:rPr>
+          <w:rFonts w:ascii="Droid Sans Mono;monospace;monospace" w:hAnsi="Droid Sans Mono;monospace;monospace"/>
+          <w:b w:val="false"/>
+          <w:color w:val="B5CEA8"/>
+          <w:sz w:val="21"/>
+          <w:shd w:fill="000000" w:val="clear"/>
+        </w:rPr>
+        <w:t>50</w:t>
+      </w:r>
+      <w:r>
+        <w:rPr>
+          <w:rFonts w:ascii="Droid Sans Mono;monospace;monospace" w:hAnsi="Droid Sans Mono;monospace;monospace"/>
+          <w:b w:val="false"/>
+          <w:color w:val="FFFFFF"/>
+          <w:sz w:val="21"/>
+          <w:shd w:fill="000000" w:val="clear"/>
+        </w:rPr>
+        <w:t xml:space="preserve">) </w:t>
+      </w:r>
+      <w:r>
+        <w:rPr>
+          <w:rFonts w:ascii="Droid Sans Mono;monospace;monospace" w:hAnsi="Droid Sans Mono;monospace;monospace"/>
+          <w:b w:val="false"/>
+          <w:color w:val="569CD6"/>
+          <w:sz w:val="21"/>
+          <w:shd w:fill="000000" w:val="clear"/>
+        </w:rPr>
+        <w:t>NOT NULL</w:t>
+      </w:r>
+      <w:r>
+        <w:rPr>
+          <w:rFonts w:ascii="Droid Sans Mono;monospace;monospace" w:hAnsi="Droid Sans Mono;monospace;monospace"/>
+          <w:b w:val="false"/>
+          <w:color w:val="FFFFFF"/>
+          <w:sz w:val="21"/>
+          <w:shd w:fill="000000" w:val="clear"/>
+        </w:rPr>
+        <w:t>,</w:t>
+      </w:r>
+    </w:p>
+    <w:p>
+      <w:pPr>
+        <w:pStyle w:val="Normal"/>
+        <w:spacing w:lineRule="atLeast" w:line="285"/>
+        <w:rPr>
+          <w:rFonts w:ascii="Times New Roman" w:hAnsi="Times New Roman"/>
+          <w:sz w:val="24"/>
+          <w:szCs w:val="24"/>
+        </w:rPr>
+      </w:pPr>
+      <w:r>
+        <w:rPr>
+          <w:rFonts w:ascii="Droid Sans Mono;monospace;monospace" w:hAnsi="Droid Sans Mono;monospace;monospace"/>
+          <w:b w:val="false"/>
+          <w:color w:val="FFFFFF"/>
+          <w:sz w:val="21"/>
+          <w:shd w:fill="000000" w:val="clear"/>
+        </w:rPr>
+        <w:t xml:space="preserve">email </w:t>
+      </w:r>
+      <w:r>
+        <w:rPr>
+          <w:rFonts w:ascii="Droid Sans Mono;monospace;monospace" w:hAnsi="Droid Sans Mono;monospace;monospace"/>
+          <w:b w:val="false"/>
+          <w:color w:val="569CD6"/>
+          <w:sz w:val="21"/>
+          <w:shd w:fill="000000" w:val="clear"/>
+        </w:rPr>
+        <w:t>VARCHAR</w:t>
+      </w:r>
+      <w:r>
+        <w:rPr>
+          <w:rFonts w:ascii="Droid Sans Mono;monospace;monospace" w:hAnsi="Droid Sans Mono;monospace;monospace"/>
+          <w:b w:val="false"/>
+          <w:color w:val="FFFFFF"/>
+          <w:sz w:val="21"/>
+          <w:shd w:fill="000000" w:val="clear"/>
+        </w:rPr>
+        <w:t>(</w:t>
+      </w:r>
+      <w:r>
+        <w:rPr>
+          <w:rFonts w:ascii="Droid Sans Mono;monospace;monospace" w:hAnsi="Droid Sans Mono;monospace;monospace"/>
+          <w:b w:val="false"/>
+          <w:color w:val="B5CEA8"/>
+          <w:sz w:val="21"/>
+          <w:shd w:fill="000000" w:val="clear"/>
+        </w:rPr>
+        <w:t>100</w:t>
+      </w:r>
+      <w:r>
+        <w:rPr>
+          <w:rFonts w:ascii="Droid Sans Mono;monospace;monospace" w:hAnsi="Droid Sans Mono;monospace;monospace"/>
+          <w:b w:val="false"/>
+          <w:color w:val="FFFFFF"/>
+          <w:sz w:val="21"/>
+          <w:shd w:fill="000000" w:val="clear"/>
+        </w:rPr>
+        <w:t xml:space="preserve">) </w:t>
+      </w:r>
+      <w:r>
+        <w:rPr>
+          <w:rFonts w:ascii="Droid Sans Mono;monospace;monospace" w:hAnsi="Droid Sans Mono;monospace;monospace"/>
+          <w:b w:val="false"/>
+          <w:color w:val="569CD6"/>
+          <w:sz w:val="21"/>
+          <w:shd w:fill="000000" w:val="clear"/>
+        </w:rPr>
+        <w:t>NOT NULL</w:t>
+      </w:r>
+      <w:r>
+        <w:rPr>
+          <w:rFonts w:ascii="Droid Sans Mono;monospace;monospace" w:hAnsi="Droid Sans Mono;monospace;monospace"/>
+          <w:b w:val="false"/>
+          <w:color w:val="FFFFFF"/>
+          <w:sz w:val="21"/>
+          <w:shd w:fill="000000" w:val="clear"/>
+        </w:rPr>
+        <w:t>,</w:t>
+      </w:r>
+    </w:p>
+    <w:p>
+      <w:pPr>
+        <w:pStyle w:val="Normal"/>
+        <w:spacing w:lineRule="atLeast" w:line="285"/>
+        <w:rPr>
+          <w:rFonts w:ascii="Times New Roman" w:hAnsi="Times New Roman"/>
+          <w:sz w:val="24"/>
+          <w:szCs w:val="24"/>
+        </w:rPr>
+      </w:pPr>
+      <w:r>
+        <w:rPr>
+          <w:rFonts w:ascii="Droid Sans Mono;monospace;monospace" w:hAnsi="Droid Sans Mono;monospace;monospace"/>
+          <w:b w:val="false"/>
+          <w:color w:val="569CD6"/>
+          <w:sz w:val="21"/>
+          <w:shd w:fill="000000" w:val="clear"/>
+        </w:rPr>
+        <w:t>password</w:t>
+      </w:r>
+      <w:r>
+        <w:rPr>
+          <w:rFonts w:ascii="Droid Sans Mono;monospace;monospace" w:hAnsi="Droid Sans Mono;monospace;monospace"/>
+          <w:b w:val="false"/>
+          <w:color w:val="FFFFFF"/>
+          <w:sz w:val="21"/>
+          <w:shd w:fill="000000" w:val="clear"/>
+        </w:rPr>
+        <w:t xml:space="preserve"> </w:t>
+      </w:r>
+      <w:r>
+        <w:rPr>
+          <w:rFonts w:ascii="Droid Sans Mono;monospace;monospace" w:hAnsi="Droid Sans Mono;monospace;monospace"/>
+          <w:b w:val="false"/>
+          <w:color w:val="569CD6"/>
+          <w:sz w:val="21"/>
+          <w:shd w:fill="000000" w:val="clear"/>
+        </w:rPr>
+        <w:t>VARCHAR</w:t>
+      </w:r>
+      <w:r>
+        <w:rPr>
+          <w:rFonts w:ascii="Droid Sans Mono;monospace;monospace" w:hAnsi="Droid Sans Mono;monospace;monospace"/>
+          <w:b w:val="false"/>
+          <w:color w:val="FFFFFF"/>
+          <w:sz w:val="21"/>
+          <w:shd w:fill="000000" w:val="clear"/>
+        </w:rPr>
+        <w:t>(</w:t>
+      </w:r>
+      <w:r>
+        <w:rPr>
+          <w:rFonts w:ascii="Droid Sans Mono;monospace;monospace" w:hAnsi="Droid Sans Mono;monospace;monospace"/>
+          <w:b w:val="false"/>
+          <w:color w:val="B5CEA8"/>
+          <w:sz w:val="21"/>
+          <w:shd w:fill="000000" w:val="clear"/>
+        </w:rPr>
+        <w:t>100</w:t>
+      </w:r>
+      <w:r>
+        <w:rPr>
+          <w:rFonts w:ascii="Droid Sans Mono;monospace;monospace" w:hAnsi="Droid Sans Mono;monospace;monospace"/>
+          <w:b w:val="false"/>
+          <w:color w:val="FFFFFF"/>
+          <w:sz w:val="21"/>
+          <w:shd w:fill="000000" w:val="clear"/>
+        </w:rPr>
+        <w:t xml:space="preserve">) </w:t>
+      </w:r>
+      <w:r>
+        <w:rPr>
+          <w:rFonts w:ascii="Droid Sans Mono;monospace;monospace" w:hAnsi="Droid Sans Mono;monospace;monospace"/>
+          <w:b w:val="false"/>
+          <w:color w:val="569CD6"/>
+          <w:sz w:val="21"/>
+          <w:shd w:fill="000000" w:val="clear"/>
+        </w:rPr>
+        <w:t>NOT NULL</w:t>
+      </w:r>
+      <w:r>
+        <w:rPr>
+          <w:rFonts w:ascii="Droid Sans Mono;monospace;monospace" w:hAnsi="Droid Sans Mono;monospace;monospace"/>
+          <w:b w:val="false"/>
+          <w:color w:val="FFFFFF"/>
+          <w:sz w:val="21"/>
+          <w:shd w:fill="000000" w:val="clear"/>
+        </w:rPr>
+        <w:t>,</w:t>
+      </w:r>
+    </w:p>
+    <w:p>
+      <w:pPr>
+        <w:pStyle w:val="Normal"/>
+        <w:spacing w:lineRule="atLeast" w:line="285"/>
+        <w:rPr>
+          <w:rFonts w:ascii="Times New Roman" w:hAnsi="Times New Roman"/>
+          <w:sz w:val="24"/>
+          <w:szCs w:val="24"/>
+        </w:rPr>
+      </w:pPr>
+      <w:r>
+        <w:rPr>
+          <w:rFonts w:ascii="Droid Sans Mono;monospace;monospace" w:hAnsi="Droid Sans Mono;monospace;monospace"/>
+          <w:b w:val="false"/>
+          <w:color w:val="FFFFFF"/>
+          <w:sz w:val="21"/>
+          <w:shd w:fill="000000" w:val="clear"/>
+        </w:rPr>
+        <w:t xml:space="preserve">otp_secret </w:t>
+      </w:r>
+      <w:r>
+        <w:rPr>
+          <w:rFonts w:ascii="Droid Sans Mono;monospace;monospace" w:hAnsi="Droid Sans Mono;monospace;monospace"/>
+          <w:b w:val="false"/>
+          <w:color w:val="569CD6"/>
+          <w:sz w:val="21"/>
+          <w:shd w:fill="000000" w:val="clear"/>
+        </w:rPr>
+        <w:t>VARCHAR</w:t>
+      </w:r>
+      <w:r>
+        <w:rPr>
+          <w:rFonts w:ascii="Droid Sans Mono;monospace;monospace" w:hAnsi="Droid Sans Mono;monospace;monospace"/>
+          <w:b w:val="false"/>
+          <w:color w:val="FFFFFF"/>
+          <w:sz w:val="21"/>
+          <w:shd w:fill="000000" w:val="clear"/>
+        </w:rPr>
+        <w:t>(</w:t>
+      </w:r>
+      <w:r>
+        <w:rPr>
+          <w:rFonts w:ascii="Droid Sans Mono;monospace;monospace" w:hAnsi="Droid Sans Mono;monospace;monospace"/>
+          <w:b w:val="false"/>
+          <w:color w:val="B5CEA8"/>
+          <w:sz w:val="21"/>
+          <w:shd w:fill="000000" w:val="clear"/>
+        </w:rPr>
+        <w:t>16</w:t>
+      </w:r>
+      <w:r>
+        <w:rPr>
+          <w:rFonts w:ascii="Droid Sans Mono;monospace;monospace" w:hAnsi="Droid Sans Mono;monospace;monospace"/>
+          <w:b w:val="false"/>
+          <w:color w:val="FFFFFF"/>
+          <w:sz w:val="21"/>
+          <w:shd w:fill="000000" w:val="clear"/>
+        </w:rPr>
+        <w:t xml:space="preserve">) </w:t>
+      </w:r>
+      <w:r>
+        <w:rPr>
+          <w:rFonts w:ascii="Droid Sans Mono;monospace;monospace" w:hAnsi="Droid Sans Mono;monospace;monospace"/>
+          <w:b w:val="false"/>
+          <w:color w:val="569CD6"/>
+          <w:sz w:val="21"/>
+          <w:shd w:fill="000000" w:val="clear"/>
+        </w:rPr>
+        <w:t>NULL</w:t>
+      </w:r>
+      <w:r>
+        <w:rPr>
+          <w:rFonts w:ascii="Droid Sans Mono;monospace;monospace" w:hAnsi="Droid Sans Mono;monospace;monospace"/>
+          <w:b w:val="false"/>
+          <w:color w:val="FFFFFF"/>
+          <w:sz w:val="21"/>
+          <w:shd w:fill="000000" w:val="clear"/>
+        </w:rPr>
+        <w:t>,</w:t>
+      </w:r>
+    </w:p>
+    <w:p>
+      <w:pPr>
+        <w:pStyle w:val="Normal"/>
+        <w:spacing w:lineRule="atLeast" w:line="285"/>
+        <w:rPr>
+          <w:rFonts w:ascii="Times New Roman" w:hAnsi="Times New Roman"/>
+          <w:sz w:val="24"/>
+          <w:szCs w:val="24"/>
+        </w:rPr>
+      </w:pPr>
+      <w:r>
+        <w:rPr>
+          <w:rFonts w:ascii="Droid Sans Mono;monospace;monospace" w:hAnsi="Droid Sans Mono;monospace;monospace"/>
+          <w:b w:val="false"/>
+          <w:color w:val="FFFFFF"/>
+          <w:sz w:val="21"/>
+          <w:shd w:fill="000000" w:val="clear"/>
+        </w:rPr>
+        <w:t xml:space="preserve">otp_enabled </w:t>
+      </w:r>
+      <w:r>
+        <w:rPr>
+          <w:rFonts w:ascii="Droid Sans Mono;monospace;monospace" w:hAnsi="Droid Sans Mono;monospace;monospace"/>
+          <w:b w:val="false"/>
+          <w:color w:val="569CD6"/>
+          <w:sz w:val="21"/>
+          <w:shd w:fill="000000" w:val="clear"/>
+        </w:rPr>
+        <w:t>BOOLEAN</w:t>
+      </w:r>
+      <w:r>
+        <w:rPr>
+          <w:rFonts w:ascii="Droid Sans Mono;monospace;monospace" w:hAnsi="Droid Sans Mono;monospace;monospace"/>
+          <w:b w:val="false"/>
+          <w:color w:val="FFFFFF"/>
+          <w:sz w:val="21"/>
+          <w:shd w:fill="000000" w:val="clear"/>
+        </w:rPr>
+        <w:t xml:space="preserve"> </w:t>
+      </w:r>
+      <w:r>
+        <w:rPr>
+          <w:rFonts w:ascii="Droid Sans Mono;monospace;monospace" w:hAnsi="Droid Sans Mono;monospace;monospace"/>
+          <w:b w:val="false"/>
+          <w:color w:val="569CD6"/>
+          <w:sz w:val="21"/>
+          <w:shd w:fill="000000" w:val="clear"/>
+        </w:rPr>
+        <w:t>DEFAULT</w:t>
+      </w:r>
+      <w:r>
+        <w:rPr>
+          <w:rFonts w:ascii="Droid Sans Mono;monospace;monospace" w:hAnsi="Droid Sans Mono;monospace;monospace"/>
+          <w:b w:val="false"/>
+          <w:color w:val="FFFFFF"/>
+          <w:sz w:val="21"/>
+          <w:shd w:fill="000000" w:val="clear"/>
+        </w:rPr>
+        <w:t xml:space="preserve"> </w:t>
+      </w:r>
+      <w:r>
+        <w:rPr>
+          <w:rFonts w:ascii="Droid Sans Mono;monospace;monospace" w:hAnsi="Droid Sans Mono;monospace;monospace"/>
+          <w:b w:val="false"/>
+          <w:color w:val="B5CEA8"/>
+          <w:sz w:val="21"/>
+          <w:shd w:fill="000000" w:val="clear"/>
+        </w:rPr>
+        <w:t>0</w:t>
+      </w:r>
+    </w:p>
+    <w:p>
+      <w:pPr>
+        <w:pStyle w:val="Normal"/>
+        <w:spacing w:lineRule="atLeast" w:line="285"/>
+        <w:rPr>
+          <w:rFonts w:ascii="Times New Roman" w:hAnsi="Times New Roman"/>
+          <w:sz w:val="24"/>
+          <w:szCs w:val="24"/>
+        </w:rPr>
+      </w:pPr>
+      <w:r>
+        <w:rPr>
+          <w:rFonts w:ascii="Droid Sans Mono;monospace;monospace" w:hAnsi="Droid Sans Mono;monospace;monospace"/>
+          <w:b w:val="false"/>
+          <w:color w:val="FFFFFF"/>
+          <w:sz w:val="21"/>
+          <w:shd w:fill="000000" w:val="clear"/>
+        </w:rPr>
+        <w:t>);</w:t>
+      </w:r>
+    </w:p>
+    <w:p>
+      <w:pPr>
+        <w:pStyle w:val="Normal"/>
+        <w:spacing w:lineRule="atLeast" w:line="285"/>
+        <w:rPr>
+          <w:rFonts w:ascii="Times New Roman" w:hAnsi="Times New Roman"/>
+          <w:sz w:val="24"/>
+          <w:szCs w:val="24"/>
+        </w:rPr>
+      </w:pPr>
+      <w:r>
+        <w:rPr/>
+      </w:r>
+    </w:p>
+    <w:p>
+      <w:pPr>
+        <w:pStyle w:val="Normal"/>
+        <w:spacing w:lineRule="atLeast" w:line="285"/>
+        <w:rPr>
+          <w:rFonts w:ascii="Times New Roman" w:hAnsi="Times New Roman"/>
+          <w:sz w:val="24"/>
+          <w:szCs w:val="24"/>
+        </w:rPr>
+      </w:pPr>
+      <w:r>
+        <w:rPr>
+          <w:rFonts w:ascii="Droid Sans Mono;monospace;monospace" w:hAnsi="Droid Sans Mono;monospace;monospace"/>
+          <w:b w:val="false"/>
+          <w:color w:val="7CA668"/>
+          <w:sz w:val="21"/>
+          <w:shd w:fill="000000" w:val="clear"/>
+        </w:rPr>
+        <w:t>-- Table to store</w:t>
+      </w:r>
+    </w:p>
+    <w:p>
+      <w:pPr>
+        <w:pStyle w:val="Normal"/>
+        <w:spacing w:lineRule="atLeast" w:line="285"/>
+        <w:rPr>
+          <w:rFonts w:ascii="Times New Roman" w:hAnsi="Times New Roman"/>
+          <w:sz w:val="24"/>
+          <w:szCs w:val="24"/>
+        </w:rPr>
+      </w:pPr>
+      <w:r>
+        <w:rPr>
+          <w:rFonts w:ascii="Droid Sans Mono;monospace;monospace" w:hAnsi="Droid Sans Mono;monospace;monospace"/>
+          <w:b w:val="false"/>
+          <w:color w:val="569CD6"/>
+          <w:sz w:val="21"/>
+          <w:shd w:fill="000000" w:val="clear"/>
+        </w:rPr>
+        <w:t>CREATE</w:t>
+      </w:r>
+      <w:r>
+        <w:rPr>
+          <w:rFonts w:ascii="Droid Sans Mono;monospace;monospace" w:hAnsi="Droid Sans Mono;monospace;monospace"/>
+          <w:b w:val="false"/>
+          <w:color w:val="FFFFFF"/>
+          <w:sz w:val="21"/>
+          <w:shd w:fill="000000" w:val="clear"/>
+        </w:rPr>
+        <w:t xml:space="preserve"> </w:t>
+      </w:r>
+      <w:r>
+        <w:rPr>
+          <w:rFonts w:ascii="Droid Sans Mono;monospace;monospace" w:hAnsi="Droid Sans Mono;monospace;monospace"/>
+          <w:b w:val="false"/>
+          <w:color w:val="569CD6"/>
+          <w:sz w:val="21"/>
+          <w:shd w:fill="000000" w:val="clear"/>
+        </w:rPr>
+        <w:t>TABLE</w:t>
+      </w:r>
+      <w:r>
+        <w:rPr>
+          <w:rFonts w:ascii="Droid Sans Mono;monospace;monospace" w:hAnsi="Droid Sans Mono;monospace;monospace"/>
+          <w:b w:val="false"/>
+          <w:color w:val="FFFFFF"/>
+          <w:sz w:val="21"/>
+          <w:shd w:fill="000000" w:val="clear"/>
+        </w:rPr>
+        <w:t xml:space="preserve"> </w:t>
+      </w:r>
+      <w:r>
+        <w:rPr>
+          <w:rFonts w:ascii="Droid Sans Mono;monospace;monospace" w:hAnsi="Droid Sans Mono;monospace;monospace"/>
+          <w:b w:val="false"/>
+          <w:color w:val="DCDCAA"/>
+          <w:sz w:val="21"/>
+          <w:shd w:fill="000000" w:val="clear"/>
+        </w:rPr>
+        <w:t>posts</w:t>
+      </w:r>
+      <w:r>
+        <w:rPr>
+          <w:rFonts w:ascii="Droid Sans Mono;monospace;monospace" w:hAnsi="Droid Sans Mono;monospace;monospace"/>
+          <w:b w:val="false"/>
+          <w:color w:val="FFFFFF"/>
+          <w:sz w:val="21"/>
+          <w:shd w:fill="000000" w:val="clear"/>
+        </w:rPr>
+        <w:t xml:space="preserve"> (</w:t>
+      </w:r>
+    </w:p>
+    <w:p>
+      <w:pPr>
+        <w:pStyle w:val="Normal"/>
+        <w:spacing w:lineRule="atLeast" w:line="285"/>
+        <w:rPr>
+          <w:rFonts w:ascii="Times New Roman" w:hAnsi="Times New Roman"/>
+          <w:sz w:val="24"/>
+          <w:szCs w:val="24"/>
+        </w:rPr>
+      </w:pPr>
+      <w:r>
+        <w:rPr>
+          <w:rFonts w:ascii="Droid Sans Mono;monospace;monospace" w:hAnsi="Droid Sans Mono;monospace;monospace"/>
+          <w:b w:val="false"/>
+          <w:color w:val="FFFFFF"/>
+          <w:sz w:val="21"/>
+          <w:shd w:fill="000000" w:val="clear"/>
+        </w:rPr>
+        <w:t xml:space="preserve">id </w:t>
+      </w:r>
+      <w:r>
+        <w:rPr>
+          <w:rFonts w:ascii="Droid Sans Mono;monospace;monospace" w:hAnsi="Droid Sans Mono;monospace;monospace"/>
+          <w:b w:val="false"/>
+          <w:color w:val="569CD6"/>
+          <w:sz w:val="21"/>
+          <w:shd w:fill="000000" w:val="clear"/>
+        </w:rPr>
+        <w:t>INT</w:t>
+      </w:r>
+      <w:r>
+        <w:rPr>
+          <w:rFonts w:ascii="Droid Sans Mono;monospace;monospace" w:hAnsi="Droid Sans Mono;monospace;monospace"/>
+          <w:b w:val="false"/>
+          <w:color w:val="FFFFFF"/>
+          <w:sz w:val="21"/>
+          <w:shd w:fill="000000" w:val="clear"/>
+        </w:rPr>
+        <w:t xml:space="preserve"> AUTO_INCREMENT </w:t>
+      </w:r>
+      <w:r>
+        <w:rPr>
+          <w:rFonts w:ascii="Droid Sans Mono;monospace;monospace" w:hAnsi="Droid Sans Mono;monospace;monospace"/>
+          <w:b w:val="false"/>
+          <w:color w:val="569CD6"/>
+          <w:sz w:val="21"/>
+          <w:shd w:fill="000000" w:val="clear"/>
+        </w:rPr>
+        <w:t>PRIMARY KEY</w:t>
+      </w:r>
+      <w:r>
+        <w:rPr>
+          <w:rFonts w:ascii="Droid Sans Mono;monospace;monospace" w:hAnsi="Droid Sans Mono;monospace;monospace"/>
+          <w:b w:val="false"/>
+          <w:color w:val="FFFFFF"/>
+          <w:sz w:val="21"/>
+          <w:shd w:fill="000000" w:val="clear"/>
+        </w:rPr>
+        <w:t>,</w:t>
+      </w:r>
+    </w:p>
+    <w:p>
+      <w:pPr>
+        <w:pStyle w:val="Normal"/>
+        <w:spacing w:lineRule="atLeast" w:line="285"/>
+        <w:rPr>
+          <w:rFonts w:ascii="Times New Roman" w:hAnsi="Times New Roman"/>
+          <w:sz w:val="24"/>
+          <w:szCs w:val="24"/>
+        </w:rPr>
+      </w:pPr>
+      <w:r>
+        <w:rPr>
+          <w:rFonts w:ascii="Droid Sans Mono;monospace;monospace" w:hAnsi="Droid Sans Mono;monospace;monospace"/>
+          <w:b w:val="false"/>
+          <w:color w:val="FFFFFF"/>
+          <w:sz w:val="21"/>
+          <w:shd w:fill="000000" w:val="clear"/>
+        </w:rPr>
+        <w:t xml:space="preserve">title </w:t>
+      </w:r>
+      <w:r>
+        <w:rPr>
+          <w:rFonts w:ascii="Droid Sans Mono;monospace;monospace" w:hAnsi="Droid Sans Mono;monospace;monospace"/>
+          <w:b w:val="false"/>
+          <w:color w:val="569CD6"/>
+          <w:sz w:val="21"/>
+          <w:shd w:fill="000000" w:val="clear"/>
+        </w:rPr>
+        <w:t>VARCHAR</w:t>
+      </w:r>
+      <w:r>
+        <w:rPr>
+          <w:rFonts w:ascii="Droid Sans Mono;monospace;monospace" w:hAnsi="Droid Sans Mono;monospace;monospace"/>
+          <w:b w:val="false"/>
+          <w:color w:val="FFFFFF"/>
+          <w:sz w:val="21"/>
+          <w:shd w:fill="000000" w:val="clear"/>
+        </w:rPr>
+        <w:t>(</w:t>
+      </w:r>
+      <w:r>
+        <w:rPr>
+          <w:rFonts w:ascii="Droid Sans Mono;monospace;monospace" w:hAnsi="Droid Sans Mono;monospace;monospace"/>
+          <w:b w:val="false"/>
+          <w:color w:val="B5CEA8"/>
+          <w:sz w:val="21"/>
+          <w:shd w:fill="000000" w:val="clear"/>
+        </w:rPr>
+        <w:t>100</w:t>
+      </w:r>
+      <w:r>
+        <w:rPr>
+          <w:rFonts w:ascii="Droid Sans Mono;monospace;monospace" w:hAnsi="Droid Sans Mono;monospace;monospace"/>
+          <w:b w:val="false"/>
+          <w:color w:val="FFFFFF"/>
+          <w:sz w:val="21"/>
+          <w:shd w:fill="000000" w:val="clear"/>
+        </w:rPr>
+        <w:t xml:space="preserve">) </w:t>
+      </w:r>
+      <w:r>
+        <w:rPr>
+          <w:rFonts w:ascii="Droid Sans Mono;monospace;monospace" w:hAnsi="Droid Sans Mono;monospace;monospace"/>
+          <w:b w:val="false"/>
+          <w:color w:val="569CD6"/>
+          <w:sz w:val="21"/>
+          <w:shd w:fill="000000" w:val="clear"/>
+        </w:rPr>
+        <w:t>NOT NULL</w:t>
+      </w:r>
+      <w:r>
+        <w:rPr>
+          <w:rFonts w:ascii="Droid Sans Mono;monospace;monospace" w:hAnsi="Droid Sans Mono;monospace;monospace"/>
+          <w:b w:val="false"/>
+          <w:color w:val="FFFFFF"/>
+          <w:sz w:val="21"/>
+          <w:shd w:fill="000000" w:val="clear"/>
+        </w:rPr>
+        <w:t>,</w:t>
+      </w:r>
+    </w:p>
+    <w:p>
+      <w:pPr>
+        <w:pStyle w:val="Normal"/>
+        <w:spacing w:lineRule="atLeast" w:line="285"/>
+        <w:rPr>
+          <w:rFonts w:ascii="Times New Roman" w:hAnsi="Times New Roman"/>
+          <w:sz w:val="24"/>
+          <w:szCs w:val="24"/>
+        </w:rPr>
+      </w:pPr>
+      <w:r>
+        <w:rPr>
+          <w:rFonts w:ascii="Droid Sans Mono;monospace;monospace" w:hAnsi="Droid Sans Mono;monospace;monospace"/>
+          <w:b w:val="false"/>
+          <w:color w:val="FFFFFF"/>
+          <w:sz w:val="21"/>
+          <w:shd w:fill="000000" w:val="clear"/>
+        </w:rPr>
+        <w:t xml:space="preserve">content </w:t>
+      </w:r>
+      <w:r>
+        <w:rPr>
+          <w:rFonts w:ascii="Droid Sans Mono;monospace;monospace" w:hAnsi="Droid Sans Mono;monospace;monospace"/>
+          <w:b w:val="false"/>
+          <w:color w:val="569CD6"/>
+          <w:sz w:val="21"/>
+          <w:shd w:fill="000000" w:val="clear"/>
+        </w:rPr>
+        <w:t>TEXT</w:t>
+      </w:r>
+      <w:r>
+        <w:rPr>
+          <w:rFonts w:ascii="Droid Sans Mono;monospace;monospace" w:hAnsi="Droid Sans Mono;monospace;monospace"/>
+          <w:b w:val="false"/>
+          <w:color w:val="FFFFFF"/>
+          <w:sz w:val="21"/>
+          <w:shd w:fill="000000" w:val="clear"/>
+        </w:rPr>
+        <w:t xml:space="preserve"> </w:t>
+      </w:r>
+      <w:r>
+        <w:rPr>
+          <w:rFonts w:ascii="Droid Sans Mono;monospace;monospace" w:hAnsi="Droid Sans Mono;monospace;monospace"/>
+          <w:b w:val="false"/>
+          <w:color w:val="569CD6"/>
+          <w:sz w:val="21"/>
+          <w:shd w:fill="000000" w:val="clear"/>
+        </w:rPr>
+        <w:t>NOT NULL</w:t>
+      </w:r>
+      <w:r>
+        <w:rPr>
+          <w:rFonts w:ascii="Droid Sans Mono;monospace;monospace" w:hAnsi="Droid Sans Mono;monospace;monospace"/>
+          <w:b w:val="false"/>
+          <w:color w:val="FFFFFF"/>
+          <w:sz w:val="21"/>
+          <w:shd w:fill="000000" w:val="clear"/>
+        </w:rPr>
+        <w:t>,</w:t>
+      </w:r>
+    </w:p>
+    <w:p>
+      <w:pPr>
+        <w:pStyle w:val="Normal"/>
+        <w:spacing w:lineRule="atLeast" w:line="285"/>
+        <w:rPr>
+          <w:rFonts w:ascii="Times New Roman" w:hAnsi="Times New Roman"/>
+          <w:sz w:val="24"/>
+          <w:szCs w:val="24"/>
+        </w:rPr>
+      </w:pPr>
+      <w:r>
+        <w:rPr>
+          <w:rFonts w:ascii="Droid Sans Mono;monospace;monospace" w:hAnsi="Droid Sans Mono;monospace;monospace"/>
+          <w:b w:val="false"/>
+          <w:color w:val="FFFFFF"/>
+          <w:sz w:val="21"/>
+          <w:shd w:fill="000000" w:val="clear"/>
+        </w:rPr>
+        <w:t xml:space="preserve">author_id </w:t>
+      </w:r>
+      <w:r>
+        <w:rPr>
+          <w:rFonts w:ascii="Droid Sans Mono;monospace;monospace" w:hAnsi="Droid Sans Mono;monospace;monospace"/>
+          <w:b w:val="false"/>
+          <w:color w:val="569CD6"/>
+          <w:sz w:val="21"/>
+          <w:shd w:fill="000000" w:val="clear"/>
+        </w:rPr>
+        <w:t>INT</w:t>
+      </w:r>
+      <w:r>
+        <w:rPr>
+          <w:rFonts w:ascii="Droid Sans Mono;monospace;monospace" w:hAnsi="Droid Sans Mono;monospace;monospace"/>
+          <w:b w:val="false"/>
+          <w:color w:val="FFFFFF"/>
+          <w:sz w:val="21"/>
+          <w:shd w:fill="000000" w:val="clear"/>
+        </w:rPr>
+        <w:t xml:space="preserve"> </w:t>
+      </w:r>
+      <w:r>
+        <w:rPr>
+          <w:rFonts w:ascii="Droid Sans Mono;monospace;monospace" w:hAnsi="Droid Sans Mono;monospace;monospace"/>
+          <w:b w:val="false"/>
+          <w:color w:val="569CD6"/>
+          <w:sz w:val="21"/>
+          <w:shd w:fill="000000" w:val="clear"/>
+        </w:rPr>
+        <w:t>NOT NULL</w:t>
+      </w:r>
+      <w:r>
+        <w:rPr>
+          <w:rFonts w:ascii="Droid Sans Mono;monospace;monospace" w:hAnsi="Droid Sans Mono;monospace;monospace"/>
+          <w:b w:val="false"/>
+          <w:color w:val="FFFFFF"/>
+          <w:sz w:val="21"/>
+          <w:shd w:fill="000000" w:val="clear"/>
+        </w:rPr>
+        <w:t>,</w:t>
+      </w:r>
+    </w:p>
+    <w:p>
+      <w:pPr>
+        <w:pStyle w:val="Normal"/>
+        <w:spacing w:lineRule="atLeast" w:line="285"/>
+        <w:rPr>
+          <w:rFonts w:ascii="Times New Roman" w:hAnsi="Times New Roman"/>
+          <w:sz w:val="24"/>
+          <w:szCs w:val="24"/>
+        </w:rPr>
+      </w:pPr>
+      <w:r>
+        <w:rPr>
+          <w:rFonts w:ascii="Droid Sans Mono;monospace;monospace" w:hAnsi="Droid Sans Mono;monospace;monospace"/>
+          <w:b w:val="false"/>
+          <w:color w:val="FFFFFF"/>
+          <w:sz w:val="21"/>
+          <w:shd w:fill="000000" w:val="clear"/>
+        </w:rPr>
+        <w:t xml:space="preserve">created_at </w:t>
+      </w:r>
+      <w:r>
+        <w:rPr>
+          <w:rFonts w:ascii="Droid Sans Mono;monospace;monospace" w:hAnsi="Droid Sans Mono;monospace;monospace"/>
+          <w:b w:val="false"/>
+          <w:color w:val="569CD6"/>
+          <w:sz w:val="21"/>
+          <w:shd w:fill="000000" w:val="clear"/>
+        </w:rPr>
+        <w:t>TIMESTAMP</w:t>
+      </w:r>
+      <w:r>
+        <w:rPr>
+          <w:rFonts w:ascii="Droid Sans Mono;monospace;monospace" w:hAnsi="Droid Sans Mono;monospace;monospace"/>
+          <w:b w:val="false"/>
+          <w:color w:val="FFFFFF"/>
+          <w:sz w:val="21"/>
+          <w:shd w:fill="000000" w:val="clear"/>
+        </w:rPr>
+        <w:t xml:space="preserve"> </w:t>
+      </w:r>
+      <w:r>
+        <w:rPr>
+          <w:rFonts w:ascii="Droid Sans Mono;monospace;monospace" w:hAnsi="Droid Sans Mono;monospace;monospace"/>
+          <w:b w:val="false"/>
+          <w:color w:val="569CD6"/>
+          <w:sz w:val="21"/>
+          <w:shd w:fill="000000" w:val="clear"/>
+        </w:rPr>
+        <w:t>DEFAULT</w:t>
+      </w:r>
+      <w:r>
+        <w:rPr>
+          <w:rFonts w:ascii="Droid Sans Mono;monospace;monospace" w:hAnsi="Droid Sans Mono;monospace;monospace"/>
+          <w:b w:val="false"/>
+          <w:color w:val="FFFFFF"/>
+          <w:sz w:val="21"/>
+          <w:shd w:fill="000000" w:val="clear"/>
+        </w:rPr>
+        <w:t xml:space="preserve"> CURRENT_TIMESTAMP,</w:t>
+      </w:r>
+    </w:p>
+    <w:p>
+      <w:pPr>
+        <w:pStyle w:val="Normal"/>
+        <w:spacing w:lineRule="atLeast" w:line="285"/>
+        <w:rPr>
+          <w:rFonts w:ascii="Times New Roman" w:hAnsi="Times New Roman"/>
+          <w:sz w:val="24"/>
+          <w:szCs w:val="24"/>
+        </w:rPr>
+      </w:pPr>
+      <w:r>
+        <w:rPr>
+          <w:rFonts w:ascii="Droid Sans Mono;monospace;monospace" w:hAnsi="Droid Sans Mono;monospace;monospace"/>
+          <w:b w:val="false"/>
+          <w:color w:val="569CD6"/>
+          <w:sz w:val="21"/>
+          <w:shd w:fill="000000" w:val="clear"/>
+        </w:rPr>
+        <w:t>FOREIGN KEY</w:t>
+      </w:r>
+      <w:r>
+        <w:rPr>
+          <w:rFonts w:ascii="Droid Sans Mono;monospace;monospace" w:hAnsi="Droid Sans Mono;monospace;monospace"/>
+          <w:b w:val="false"/>
+          <w:color w:val="FFFFFF"/>
+          <w:sz w:val="21"/>
+          <w:shd w:fill="000000" w:val="clear"/>
+        </w:rPr>
+        <w:t xml:space="preserve"> (author_id) </w:t>
+      </w:r>
+      <w:r>
+        <w:rPr>
+          <w:rFonts w:ascii="Droid Sans Mono;monospace;monospace" w:hAnsi="Droid Sans Mono;monospace;monospace"/>
+          <w:b w:val="false"/>
+          <w:color w:val="569CD6"/>
+          <w:sz w:val="21"/>
+          <w:shd w:fill="000000" w:val="clear"/>
+        </w:rPr>
+        <w:t>REFERENCES</w:t>
+      </w:r>
+      <w:r>
+        <w:rPr>
+          <w:rFonts w:ascii="Droid Sans Mono;monospace;monospace" w:hAnsi="Droid Sans Mono;monospace;monospace"/>
+          <w:b w:val="false"/>
+          <w:color w:val="FFFFFF"/>
+          <w:sz w:val="21"/>
+          <w:shd w:fill="000000" w:val="clear"/>
+        </w:rPr>
+        <w:t xml:space="preserve"> users(id) </w:t>
+      </w:r>
+      <w:r>
+        <w:rPr>
+          <w:rFonts w:ascii="Droid Sans Mono;monospace;monospace" w:hAnsi="Droid Sans Mono;monospace;monospace"/>
+          <w:b w:val="false"/>
+          <w:color w:val="569CD6"/>
+          <w:sz w:val="21"/>
+          <w:shd w:fill="000000" w:val="clear"/>
+        </w:rPr>
+        <w:t>ON DELETE CASCADE</w:t>
+      </w:r>
+    </w:p>
+    <w:p>
+      <w:pPr>
+        <w:pStyle w:val="Normal"/>
+        <w:spacing w:lineRule="atLeast" w:line="285"/>
+        <w:rPr>
+          <w:rFonts w:ascii="Times New Roman" w:hAnsi="Times New Roman"/>
+          <w:sz w:val="24"/>
+          <w:szCs w:val="24"/>
+        </w:rPr>
+      </w:pPr>
+      <w:r>
+        <w:rPr>
+          <w:rFonts w:ascii="Droid Sans Mono;monospace;monospace" w:hAnsi="Droid Sans Mono;monospace;monospace"/>
+          <w:b w:val="false"/>
+          <w:color w:val="FFFFFF"/>
+          <w:sz w:val="21"/>
+          <w:shd w:fill="000000" w:val="clear"/>
+        </w:rPr>
+        <w:t>);</w:t>
+      </w:r>
+    </w:p>
+    <w:p>
+      <w:pPr>
+        <w:pStyle w:val="Normal"/>
+        <w:spacing w:lineRule="atLeast" w:line="285"/>
+        <w:rPr>
+          <w:rFonts w:ascii="Times New Roman" w:hAnsi="Times New Roman"/>
+          <w:sz w:val="24"/>
+          <w:szCs w:val="24"/>
+        </w:rPr>
+      </w:pPr>
+      <w:r>
+        <w:rPr>
+          <w:rFonts w:ascii="Droid Sans Mono;monospace;monospace" w:hAnsi="Droid Sans Mono;monospace;monospace"/>
+          <w:b w:val="false"/>
+          <w:color w:val="FFFFFF"/>
+          <w:sz w:val="21"/>
+          <w:shd w:fill="000000" w:val="clear"/>
+        </w:rPr>
+      </w:r>
+    </w:p>
+    <w:p>
+      <w:pPr>
+        <w:pStyle w:val="TextBody"/>
+        <w:bidi w:val="0"/>
+        <w:rPr>
+          <w:rFonts w:ascii="Times New Roman" w:hAnsi="Times New Roman"/>
+          <w:sz w:val="24"/>
+          <w:szCs w:val="24"/>
+        </w:rPr>
+      </w:pPr>
+      <w:r>
+        <w:rPr/>
+      </w:r>
+    </w:p>
+    <w:p>
+      <w:pPr>
+        <w:pStyle w:val="TextBody"/>
+        <w:bidi w:val="0"/>
+        <w:rPr>
+          <w:rFonts w:ascii="Times New Roman" w:hAnsi="Times New Roman"/>
+          <w:sz w:val="24"/>
+          <w:szCs w:val="24"/>
+        </w:rPr>
+      </w:pPr>
+      <w:r>
+        <w:rPr/>
+      </w:r>
+    </w:p>
+    <w:p>
+      <w:pPr>
+        <w:pStyle w:val="TextBody"/>
+        <w:bidi w:val="0"/>
+        <w:rPr>
+          <w:rFonts w:ascii="Times New Roman" w:hAnsi="Times New Roman"/>
+          <w:sz w:val="24"/>
+          <w:szCs w:val="24"/>
+        </w:rPr>
+      </w:pPr>
+      <w:r>
+        <w:rPr/>
+        <w:tab/>
+      </w:r>
+      <w:r>
+        <w:rPr/>
+        <w:t xml:space="preserve">I also have a html login page, modify it to be stylish and workable. </w:t>
+      </w:r>
+    </w:p>
+    <w:p>
+      <w:pPr>
+        <w:pStyle w:val="Normal"/>
+        <w:bidi w:val="0"/>
+        <w:rPr>
+          <w:rFonts w:ascii="Times New Roman" w:hAnsi="Times New Roman"/>
+          <w:sz w:val="24"/>
+          <w:szCs w:val="24"/>
+        </w:rPr>
+      </w:pPr>
+      <w:r>
+        <w:rPr/>
+      </w:r>
+    </w:p>
+    <w:p>
+      <w:pPr>
+        <w:pStyle w:val="Normal"/>
+        <w:spacing w:lineRule="atLeast" w:line="285"/>
+        <w:rPr>
+          <w:rFonts w:ascii="Times New Roman" w:hAnsi="Times New Roman"/>
+          <w:sz w:val="24"/>
+          <w:szCs w:val="24"/>
+        </w:rPr>
+      </w:pPr>
+      <w:r>
+        <w:rPr>
+          <w:rFonts w:ascii="Droid Sans Mono;monospace;monospace" w:hAnsi="Droid Sans Mono;monospace;monospace"/>
+          <w:b w:val="false"/>
+          <w:color w:val="808080"/>
+          <w:sz w:val="21"/>
+          <w:shd w:fill="000000" w:val="clear"/>
+        </w:rPr>
+        <w:t>&lt;!</w:t>
+      </w:r>
+      <w:r>
+        <w:rPr>
+          <w:rFonts w:ascii="Droid Sans Mono;monospace;monospace" w:hAnsi="Droid Sans Mono;monospace;monospace"/>
+          <w:b w:val="false"/>
+          <w:color w:val="569CD6"/>
+          <w:sz w:val="21"/>
+          <w:shd w:fill="000000" w:val="clear"/>
+        </w:rPr>
+        <w:t>DOCTYPE</w:t>
+      </w:r>
+      <w:r>
+        <w:rPr>
+          <w:rFonts w:ascii="Droid Sans Mono;monospace;monospace" w:hAnsi="Droid Sans Mono;monospace;monospace"/>
+          <w:b w:val="false"/>
+          <w:color w:val="FFFFFF"/>
+          <w:sz w:val="21"/>
+          <w:shd w:fill="000000" w:val="clear"/>
+        </w:rPr>
+        <w:t xml:space="preserve"> </w:t>
+      </w:r>
+      <w:r>
+        <w:rPr>
+          <w:rFonts w:ascii="Droid Sans Mono;monospace;monospace" w:hAnsi="Droid Sans Mono;monospace;monospace"/>
+          <w:b w:val="false"/>
+          <w:color w:val="9CDCFE"/>
+          <w:sz w:val="21"/>
+          <w:shd w:fill="000000" w:val="clear"/>
+        </w:rPr>
+        <w:t>html</w:t>
+      </w:r>
+      <w:r>
+        <w:rPr>
+          <w:rFonts w:ascii="Droid Sans Mono;monospace;monospace" w:hAnsi="Droid Sans Mono;monospace;monospace"/>
+          <w:b w:val="false"/>
+          <w:color w:val="808080"/>
+          <w:sz w:val="21"/>
+          <w:shd w:fill="000000" w:val="clear"/>
+        </w:rPr>
+        <w:t>&gt;</w:t>
+      </w:r>
+    </w:p>
+    <w:p>
+      <w:pPr>
+        <w:pStyle w:val="Normal"/>
+        <w:spacing w:lineRule="atLeast" w:line="285"/>
+        <w:rPr>
+          <w:rFonts w:ascii="Times New Roman" w:hAnsi="Times New Roman"/>
+          <w:sz w:val="24"/>
+          <w:szCs w:val="24"/>
+        </w:rPr>
+      </w:pPr>
+      <w:r>
+        <w:rPr>
+          <w:rFonts w:ascii="Droid Sans Mono;monospace;monospace" w:hAnsi="Droid Sans Mono;monospace;monospace"/>
+          <w:b w:val="false"/>
+          <w:color w:val="808080"/>
+          <w:sz w:val="21"/>
+          <w:shd w:fill="000000" w:val="clear"/>
+        </w:rPr>
+        <w:t>&lt;</w:t>
+      </w:r>
+      <w:r>
+        <w:rPr>
+          <w:rFonts w:ascii="Droid Sans Mono;monospace;monospace" w:hAnsi="Droid Sans Mono;monospace;monospace"/>
+          <w:b w:val="false"/>
+          <w:color w:val="569CD6"/>
+          <w:sz w:val="21"/>
+          <w:shd w:fill="000000" w:val="clear"/>
+        </w:rPr>
+        <w:t>html</w:t>
+      </w:r>
+      <w:r>
+        <w:rPr>
+          <w:rFonts w:ascii="Droid Sans Mono;monospace;monospace" w:hAnsi="Droid Sans Mono;monospace;monospace"/>
+          <w:b w:val="false"/>
+          <w:color w:val="FFFFFF"/>
+          <w:sz w:val="21"/>
+          <w:shd w:fill="000000" w:val="clear"/>
+        </w:rPr>
+        <w:t xml:space="preserve"> </w:t>
+      </w:r>
+      <w:r>
+        <w:rPr>
+          <w:rFonts w:ascii="Droid Sans Mono;monospace;monospace" w:hAnsi="Droid Sans Mono;monospace;monospace"/>
+          <w:b w:val="false"/>
+          <w:color w:val="9CDCFE"/>
+          <w:sz w:val="21"/>
+          <w:shd w:fill="000000" w:val="clear"/>
+        </w:rPr>
+        <w:t>lang</w:t>
+      </w:r>
+      <w:r>
+        <w:rPr>
+          <w:rFonts w:ascii="Droid Sans Mono;monospace;monospace" w:hAnsi="Droid Sans Mono;monospace;monospace"/>
+          <w:b w:val="false"/>
+          <w:color w:val="FFFFFF"/>
+          <w:sz w:val="21"/>
+          <w:shd w:fill="000000" w:val="clear"/>
+        </w:rPr>
+        <w:t>=</w:t>
+      </w:r>
+      <w:r>
+        <w:rPr>
+          <w:rFonts w:ascii="Droid Sans Mono;monospace;monospace" w:hAnsi="Droid Sans Mono;monospace;monospace"/>
+          <w:b w:val="false"/>
+          <w:color w:val="CE9178"/>
+          <w:sz w:val="21"/>
+          <w:shd w:fill="000000" w:val="clear"/>
+        </w:rPr>
+        <w:t>"en"</w:t>
+      </w:r>
+      <w:r>
+        <w:rPr>
+          <w:rFonts w:ascii="Droid Sans Mono;monospace;monospace" w:hAnsi="Droid Sans Mono;monospace;monospace"/>
+          <w:b w:val="false"/>
+          <w:color w:val="808080"/>
+          <w:sz w:val="21"/>
+          <w:shd w:fill="000000" w:val="clear"/>
+        </w:rPr>
+        <w:t>&gt;</w:t>
+      </w:r>
+    </w:p>
+    <w:p>
+      <w:pPr>
+        <w:pStyle w:val="Normal"/>
+        <w:spacing w:lineRule="atLeast" w:line="285"/>
+        <w:rPr>
+          <w:rFonts w:ascii="Times New Roman" w:hAnsi="Times New Roman"/>
+          <w:sz w:val="24"/>
+          <w:szCs w:val="24"/>
+        </w:rPr>
+      </w:pPr>
+      <w:r>
+        <w:rPr>
+          <w:rFonts w:ascii="Droid Sans Mono;monospace;monospace" w:hAnsi="Droid Sans Mono;monospace;monospace"/>
+          <w:b w:val="false"/>
+          <w:color w:val="808080"/>
+          <w:sz w:val="21"/>
+          <w:shd w:fill="000000" w:val="clear"/>
+        </w:rPr>
+        <w:t>&lt;</w:t>
+      </w:r>
+      <w:r>
+        <w:rPr>
+          <w:rFonts w:ascii="Droid Sans Mono;monospace;monospace" w:hAnsi="Droid Sans Mono;monospace;monospace"/>
+          <w:b w:val="false"/>
+          <w:color w:val="569CD6"/>
+          <w:sz w:val="21"/>
+          <w:shd w:fill="000000" w:val="clear"/>
+        </w:rPr>
+        <w:t>head</w:t>
+      </w:r>
+      <w:r>
+        <w:rPr>
+          <w:rFonts w:ascii="Droid Sans Mono;monospace;monospace" w:hAnsi="Droid Sans Mono;monospace;monospace"/>
+          <w:b w:val="false"/>
+          <w:color w:val="808080"/>
+          <w:sz w:val="21"/>
+          <w:shd w:fill="000000" w:val="clear"/>
+        </w:rPr>
+        <w:t>&gt;</w:t>
+      </w:r>
+    </w:p>
+    <w:p>
+      <w:pPr>
+        <w:pStyle w:val="Normal"/>
+        <w:spacing w:lineRule="atLeast" w:line="285"/>
+        <w:rPr>
+          <w:rFonts w:ascii="Times New Roman" w:hAnsi="Times New Roman"/>
+          <w:sz w:val="24"/>
+          <w:szCs w:val="24"/>
+        </w:rPr>
+      </w:pPr>
+      <w:r>
+        <w:rPr>
+          <w:rFonts w:ascii="Droid Sans Mono;monospace;monospace" w:hAnsi="Droid Sans Mono;monospace;monospace"/>
+          <w:b w:val="false"/>
+          <w:color w:val="808080"/>
+          <w:sz w:val="21"/>
+          <w:shd w:fill="000000" w:val="clear"/>
+        </w:rPr>
+        <w:t>&lt;</w:t>
+      </w:r>
+      <w:r>
+        <w:rPr>
+          <w:rFonts w:ascii="Droid Sans Mono;monospace;monospace" w:hAnsi="Droid Sans Mono;monospace;monospace"/>
+          <w:b w:val="false"/>
+          <w:color w:val="569CD6"/>
+          <w:sz w:val="21"/>
+          <w:shd w:fill="000000" w:val="clear"/>
+        </w:rPr>
+        <w:t>meta</w:t>
+      </w:r>
+      <w:r>
+        <w:rPr>
+          <w:rFonts w:ascii="Droid Sans Mono;monospace;monospace" w:hAnsi="Droid Sans Mono;monospace;monospace"/>
+          <w:b w:val="false"/>
+          <w:color w:val="FFFFFF"/>
+          <w:sz w:val="21"/>
+          <w:shd w:fill="000000" w:val="clear"/>
+        </w:rPr>
+        <w:t xml:space="preserve"> </w:t>
+      </w:r>
+      <w:r>
+        <w:rPr>
+          <w:rFonts w:ascii="Droid Sans Mono;monospace;monospace" w:hAnsi="Droid Sans Mono;monospace;monospace"/>
+          <w:b w:val="false"/>
+          <w:color w:val="9CDCFE"/>
+          <w:sz w:val="21"/>
+          <w:shd w:fill="000000" w:val="clear"/>
+        </w:rPr>
+        <w:t>charset</w:t>
+      </w:r>
+      <w:r>
+        <w:rPr>
+          <w:rFonts w:ascii="Droid Sans Mono;monospace;monospace" w:hAnsi="Droid Sans Mono;monospace;monospace"/>
+          <w:b w:val="false"/>
+          <w:color w:val="FFFFFF"/>
+          <w:sz w:val="21"/>
+          <w:shd w:fill="000000" w:val="clear"/>
+        </w:rPr>
+        <w:t>=</w:t>
+      </w:r>
+      <w:r>
+        <w:rPr>
+          <w:rFonts w:ascii="Droid Sans Mono;monospace;monospace" w:hAnsi="Droid Sans Mono;monospace;monospace"/>
+          <w:b w:val="false"/>
+          <w:color w:val="CE9178"/>
+          <w:sz w:val="21"/>
+          <w:shd w:fill="000000" w:val="clear"/>
+        </w:rPr>
+        <w:t>"UTF-8"</w:t>
+      </w:r>
+      <w:r>
+        <w:rPr>
+          <w:rFonts w:ascii="Droid Sans Mono;monospace;monospace" w:hAnsi="Droid Sans Mono;monospace;monospace"/>
+          <w:b w:val="false"/>
+          <w:color w:val="808080"/>
+          <w:sz w:val="21"/>
+          <w:shd w:fill="000000" w:val="clear"/>
+        </w:rPr>
+        <w:t>&gt;</w:t>
+      </w:r>
+    </w:p>
+    <w:p>
+      <w:pPr>
+        <w:pStyle w:val="Normal"/>
+        <w:spacing w:lineRule="atLeast" w:line="285"/>
+        <w:rPr>
+          <w:rFonts w:ascii="Times New Roman" w:hAnsi="Times New Roman"/>
+          <w:sz w:val="24"/>
+          <w:szCs w:val="24"/>
+        </w:rPr>
+      </w:pPr>
+      <w:r>
+        <w:rPr>
+          <w:rFonts w:ascii="Droid Sans Mono;monospace;monospace" w:hAnsi="Droid Sans Mono;monospace;monospace"/>
+          <w:b w:val="false"/>
+          <w:color w:val="808080"/>
+          <w:sz w:val="21"/>
+          <w:shd w:fill="000000" w:val="clear"/>
+        </w:rPr>
+        <w:t>&lt;</w:t>
+      </w:r>
+      <w:r>
+        <w:rPr>
+          <w:rFonts w:ascii="Droid Sans Mono;monospace;monospace" w:hAnsi="Droid Sans Mono;monospace;monospace"/>
+          <w:b w:val="false"/>
+          <w:color w:val="569CD6"/>
+          <w:sz w:val="21"/>
+          <w:shd w:fill="000000" w:val="clear"/>
+        </w:rPr>
+        <w:t>meta</w:t>
+      </w:r>
+      <w:r>
+        <w:rPr>
+          <w:rFonts w:ascii="Droid Sans Mono;monospace;monospace" w:hAnsi="Droid Sans Mono;monospace;monospace"/>
+          <w:b w:val="false"/>
+          <w:color w:val="FFFFFF"/>
+          <w:sz w:val="21"/>
+          <w:shd w:fill="000000" w:val="clear"/>
+        </w:rPr>
+        <w:t xml:space="preserve"> </w:t>
+      </w:r>
+      <w:r>
+        <w:rPr>
+          <w:rFonts w:ascii="Droid Sans Mono;monospace;monospace" w:hAnsi="Droid Sans Mono;monospace;monospace"/>
+          <w:b w:val="false"/>
+          <w:color w:val="9CDCFE"/>
+          <w:sz w:val="21"/>
+          <w:shd w:fill="000000" w:val="clear"/>
+        </w:rPr>
+        <w:t>name</w:t>
+      </w:r>
+      <w:r>
+        <w:rPr>
+          <w:rFonts w:ascii="Droid Sans Mono;monospace;monospace" w:hAnsi="Droid Sans Mono;monospace;monospace"/>
+          <w:b w:val="false"/>
+          <w:color w:val="FFFFFF"/>
+          <w:sz w:val="21"/>
+          <w:shd w:fill="000000" w:val="clear"/>
+        </w:rPr>
+        <w:t>=</w:t>
+      </w:r>
+      <w:r>
+        <w:rPr>
+          <w:rFonts w:ascii="Droid Sans Mono;monospace;monospace" w:hAnsi="Droid Sans Mono;monospace;monospace"/>
+          <w:b w:val="false"/>
+          <w:color w:val="CE9178"/>
+          <w:sz w:val="21"/>
+          <w:shd w:fill="000000" w:val="clear"/>
+        </w:rPr>
+        <w:t>"viewport"</w:t>
+      </w:r>
+      <w:r>
+        <w:rPr>
+          <w:rFonts w:ascii="Droid Sans Mono;monospace;monospace" w:hAnsi="Droid Sans Mono;monospace;monospace"/>
+          <w:b w:val="false"/>
+          <w:color w:val="FFFFFF"/>
+          <w:sz w:val="21"/>
+          <w:shd w:fill="000000" w:val="clear"/>
+        </w:rPr>
+        <w:t xml:space="preserve"> </w:t>
+      </w:r>
+      <w:r>
+        <w:rPr>
+          <w:rFonts w:ascii="Droid Sans Mono;monospace;monospace" w:hAnsi="Droid Sans Mono;monospace;monospace"/>
+          <w:b w:val="false"/>
+          <w:color w:val="9CDCFE"/>
+          <w:sz w:val="21"/>
+          <w:shd w:fill="000000" w:val="clear"/>
+        </w:rPr>
+        <w:t>content</w:t>
+      </w:r>
+      <w:r>
+        <w:rPr>
+          <w:rFonts w:ascii="Droid Sans Mono;monospace;monospace" w:hAnsi="Droid Sans Mono;monospace;monospace"/>
+          <w:b w:val="false"/>
+          <w:color w:val="FFFFFF"/>
+          <w:sz w:val="21"/>
+          <w:shd w:fill="000000" w:val="clear"/>
+        </w:rPr>
+        <w:t>=</w:t>
+      </w:r>
+      <w:r>
+        <w:rPr>
+          <w:rFonts w:ascii="Droid Sans Mono;monospace;monospace" w:hAnsi="Droid Sans Mono;monospace;monospace"/>
+          <w:b w:val="false"/>
+          <w:color w:val="CE9178"/>
+          <w:sz w:val="21"/>
+          <w:shd w:fill="000000" w:val="clear"/>
+        </w:rPr>
+        <w:t>"width=device-width, initial-scale=1.0"</w:t>
+      </w:r>
+      <w:r>
+        <w:rPr>
+          <w:rFonts w:ascii="Droid Sans Mono;monospace;monospace" w:hAnsi="Droid Sans Mono;monospace;monospace"/>
+          <w:b w:val="false"/>
+          <w:color w:val="808080"/>
+          <w:sz w:val="21"/>
+          <w:shd w:fill="000000" w:val="clear"/>
+        </w:rPr>
+        <w:t>&gt;</w:t>
+      </w:r>
+    </w:p>
+    <w:p>
+      <w:pPr>
+        <w:pStyle w:val="Normal"/>
+        <w:spacing w:lineRule="atLeast" w:line="285"/>
+        <w:rPr>
+          <w:rFonts w:ascii="Times New Roman" w:hAnsi="Times New Roman"/>
+          <w:sz w:val="24"/>
+          <w:szCs w:val="24"/>
+        </w:rPr>
+      </w:pPr>
+      <w:r>
+        <w:rPr>
+          <w:rFonts w:ascii="Droid Sans Mono;monospace;monospace" w:hAnsi="Droid Sans Mono;monospace;monospace"/>
+          <w:b w:val="false"/>
+          <w:color w:val="808080"/>
+          <w:sz w:val="21"/>
+          <w:shd w:fill="000000" w:val="clear"/>
+        </w:rPr>
+        <w:t>&lt;</w:t>
+      </w:r>
+      <w:r>
+        <w:rPr>
+          <w:rFonts w:ascii="Droid Sans Mono;monospace;monospace" w:hAnsi="Droid Sans Mono;monospace;monospace"/>
+          <w:b w:val="false"/>
+          <w:color w:val="569CD6"/>
+          <w:sz w:val="21"/>
+          <w:shd w:fill="000000" w:val="clear"/>
+        </w:rPr>
+        <w:t>title</w:t>
+      </w:r>
+      <w:r>
+        <w:rPr>
+          <w:rFonts w:ascii="Droid Sans Mono;monospace;monospace" w:hAnsi="Droid Sans Mono;monospace;monospace"/>
+          <w:b w:val="false"/>
+          <w:color w:val="808080"/>
+          <w:sz w:val="21"/>
+          <w:shd w:fill="000000" w:val="clear"/>
+        </w:rPr>
+        <w:t>&gt;</w:t>
+      </w:r>
+      <w:r>
+        <w:rPr>
+          <w:rFonts w:ascii="Droid Sans Mono;monospace;monospace" w:hAnsi="Droid Sans Mono;monospace;monospace"/>
+          <w:b w:val="false"/>
+          <w:color w:val="FFFFFF"/>
+          <w:sz w:val="21"/>
+          <w:shd w:fill="000000" w:val="clear"/>
+        </w:rPr>
+        <w:t>Movie Blog - Login</w:t>
+      </w:r>
+      <w:r>
+        <w:rPr>
+          <w:rFonts w:ascii="Droid Sans Mono;monospace;monospace" w:hAnsi="Droid Sans Mono;monospace;monospace"/>
+          <w:b w:val="false"/>
+          <w:color w:val="808080"/>
+          <w:sz w:val="21"/>
+          <w:shd w:fill="000000" w:val="clear"/>
+        </w:rPr>
+        <w:t>&lt;/</w:t>
+      </w:r>
+      <w:r>
+        <w:rPr>
+          <w:rFonts w:ascii="Droid Sans Mono;monospace;monospace" w:hAnsi="Droid Sans Mono;monospace;monospace"/>
+          <w:b w:val="false"/>
+          <w:color w:val="569CD6"/>
+          <w:sz w:val="21"/>
+          <w:shd w:fill="000000" w:val="clear"/>
+        </w:rPr>
+        <w:t>title</w:t>
+      </w:r>
+      <w:r>
+        <w:rPr>
+          <w:rFonts w:ascii="Droid Sans Mono;monospace;monospace" w:hAnsi="Droid Sans Mono;monospace;monospace"/>
+          <w:b w:val="false"/>
+          <w:color w:val="808080"/>
+          <w:sz w:val="21"/>
+          <w:shd w:fill="000000" w:val="clear"/>
+        </w:rPr>
+        <w:t>&gt;</w:t>
+      </w:r>
+    </w:p>
+    <w:p>
+      <w:pPr>
+        <w:pStyle w:val="Normal"/>
+        <w:spacing w:lineRule="atLeast" w:line="285"/>
+        <w:rPr>
+          <w:rFonts w:ascii="Times New Roman" w:hAnsi="Times New Roman"/>
+          <w:sz w:val="24"/>
+          <w:szCs w:val="24"/>
+        </w:rPr>
+      </w:pPr>
+      <w:r>
+        <w:rPr>
+          <w:rFonts w:ascii="Droid Sans Mono;monospace;monospace" w:hAnsi="Droid Sans Mono;monospace;monospace"/>
+          <w:b w:val="false"/>
+          <w:color w:val="808080"/>
+          <w:sz w:val="21"/>
+          <w:shd w:fill="000000" w:val="clear"/>
+        </w:rPr>
+        <w:t>&lt;/</w:t>
+      </w:r>
+      <w:r>
+        <w:rPr>
+          <w:rFonts w:ascii="Droid Sans Mono;monospace;monospace" w:hAnsi="Droid Sans Mono;monospace;monospace"/>
+          <w:b w:val="false"/>
+          <w:color w:val="569CD6"/>
+          <w:sz w:val="21"/>
+          <w:shd w:fill="000000" w:val="clear"/>
+        </w:rPr>
+        <w:t>head</w:t>
+      </w:r>
+      <w:r>
+        <w:rPr>
+          <w:rFonts w:ascii="Droid Sans Mono;monospace;monospace" w:hAnsi="Droid Sans Mono;monospace;monospace"/>
+          <w:b w:val="false"/>
+          <w:color w:val="808080"/>
+          <w:sz w:val="21"/>
+          <w:shd w:fill="000000" w:val="clear"/>
+        </w:rPr>
+        <w:t>&gt;</w:t>
+      </w:r>
+    </w:p>
+    <w:p>
+      <w:pPr>
+        <w:pStyle w:val="Normal"/>
+        <w:spacing w:lineRule="atLeast" w:line="285"/>
+        <w:rPr>
+          <w:rFonts w:ascii="Times New Roman" w:hAnsi="Times New Roman"/>
+          <w:sz w:val="24"/>
+          <w:szCs w:val="24"/>
+        </w:rPr>
+      </w:pPr>
+      <w:r>
+        <w:rPr>
+          <w:rFonts w:ascii="Droid Sans Mono;monospace;monospace" w:hAnsi="Droid Sans Mono;monospace;monospace"/>
+          <w:b w:val="false"/>
+          <w:color w:val="808080"/>
+          <w:sz w:val="21"/>
+          <w:shd w:fill="000000" w:val="clear"/>
+        </w:rPr>
+        <w:t>&lt;</w:t>
+      </w:r>
+      <w:r>
+        <w:rPr>
+          <w:rFonts w:ascii="Droid Sans Mono;monospace;monospace" w:hAnsi="Droid Sans Mono;monospace;monospace"/>
+          <w:b w:val="false"/>
+          <w:color w:val="569CD6"/>
+          <w:sz w:val="21"/>
+          <w:shd w:fill="000000" w:val="clear"/>
+        </w:rPr>
+        <w:t>body</w:t>
+      </w:r>
+      <w:r>
+        <w:rPr>
+          <w:rFonts w:ascii="Droid Sans Mono;monospace;monospace" w:hAnsi="Droid Sans Mono;monospace;monospace"/>
+          <w:b w:val="false"/>
+          <w:color w:val="808080"/>
+          <w:sz w:val="21"/>
+          <w:shd w:fill="000000" w:val="clear"/>
+        </w:rPr>
+        <w:t>&gt;</w:t>
+      </w:r>
+    </w:p>
+    <w:p>
+      <w:pPr>
+        <w:pStyle w:val="Normal"/>
+        <w:spacing w:lineRule="atLeast" w:line="285"/>
+        <w:rPr>
+          <w:rFonts w:ascii="Times New Roman" w:hAnsi="Times New Roman"/>
+          <w:sz w:val="24"/>
+          <w:szCs w:val="24"/>
+        </w:rPr>
+      </w:pPr>
+      <w:r>
+        <w:rPr>
+          <w:rFonts w:ascii="Droid Sans Mono;monospace;monospace" w:hAnsi="Droid Sans Mono;monospace;monospace"/>
+          <w:b w:val="false"/>
+          <w:color w:val="808080"/>
+          <w:sz w:val="21"/>
+          <w:shd w:fill="000000" w:val="clear"/>
+        </w:rPr>
+        <w:t>&lt;</w:t>
+      </w:r>
+      <w:r>
+        <w:rPr>
+          <w:rFonts w:ascii="Droid Sans Mono;monospace;monospace" w:hAnsi="Droid Sans Mono;monospace;monospace"/>
+          <w:b w:val="false"/>
+          <w:color w:val="569CD6"/>
+          <w:sz w:val="21"/>
+          <w:shd w:fill="000000" w:val="clear"/>
+        </w:rPr>
+        <w:t>h1</w:t>
+      </w:r>
+      <w:r>
+        <w:rPr>
+          <w:rFonts w:ascii="Droid Sans Mono;monospace;monospace" w:hAnsi="Droid Sans Mono;monospace;monospace"/>
+          <w:b w:val="false"/>
+          <w:color w:val="808080"/>
+          <w:sz w:val="21"/>
+          <w:shd w:fill="000000" w:val="clear"/>
+        </w:rPr>
+        <w:t>&gt;</w:t>
+      </w:r>
+      <w:r>
+        <w:rPr>
+          <w:rFonts w:ascii="Droid Sans Mono;monospace;monospace" w:hAnsi="Droid Sans Mono;monospace;monospace"/>
+          <w:b w:val="false"/>
+          <w:color w:val="FFFFFF"/>
+          <w:sz w:val="21"/>
+          <w:shd w:fill="000000" w:val="clear"/>
+        </w:rPr>
+        <w:t>Movie Blog Login</w:t>
+      </w:r>
+      <w:r>
+        <w:rPr>
+          <w:rFonts w:ascii="Droid Sans Mono;monospace;monospace" w:hAnsi="Droid Sans Mono;monospace;monospace"/>
+          <w:b w:val="false"/>
+          <w:color w:val="808080"/>
+          <w:sz w:val="21"/>
+          <w:shd w:fill="000000" w:val="clear"/>
+        </w:rPr>
+        <w:t>&lt;/</w:t>
+      </w:r>
+      <w:r>
+        <w:rPr>
+          <w:rFonts w:ascii="Droid Sans Mono;monospace;monospace" w:hAnsi="Droid Sans Mono;monospace;monospace"/>
+          <w:b w:val="false"/>
+          <w:color w:val="569CD6"/>
+          <w:sz w:val="21"/>
+          <w:shd w:fill="000000" w:val="clear"/>
+        </w:rPr>
+        <w:t>h1</w:t>
+      </w:r>
+      <w:r>
+        <w:rPr>
+          <w:rFonts w:ascii="Droid Sans Mono;monospace;monospace" w:hAnsi="Droid Sans Mono;monospace;monospace"/>
+          <w:b w:val="false"/>
+          <w:color w:val="808080"/>
+          <w:sz w:val="21"/>
+          <w:shd w:fill="000000" w:val="clear"/>
+        </w:rPr>
+        <w:t>&gt;</w:t>
+      </w:r>
+    </w:p>
+    <w:p>
+      <w:pPr>
+        <w:pStyle w:val="Normal"/>
+        <w:spacing w:lineRule="atLeast" w:line="285"/>
+        <w:rPr>
+          <w:rFonts w:ascii="Times New Roman" w:hAnsi="Times New Roman"/>
+          <w:sz w:val="24"/>
+          <w:szCs w:val="24"/>
+        </w:rPr>
+      </w:pPr>
+      <w:r>
+        <w:rPr>
+          <w:rFonts w:ascii="Droid Sans Mono;monospace;monospace" w:hAnsi="Droid Sans Mono;monospace;monospace"/>
+          <w:b w:val="false"/>
+          <w:color w:val="808080"/>
+          <w:sz w:val="21"/>
+          <w:shd w:fill="000000" w:val="clear"/>
+        </w:rPr>
+        <w:t>&lt;</w:t>
+      </w:r>
+      <w:r>
+        <w:rPr>
+          <w:rFonts w:ascii="Droid Sans Mono;monospace;monospace" w:hAnsi="Droid Sans Mono;monospace;monospace"/>
+          <w:b w:val="false"/>
+          <w:color w:val="569CD6"/>
+          <w:sz w:val="21"/>
+          <w:shd w:fill="000000" w:val="clear"/>
+        </w:rPr>
+        <w:t>form</w:t>
+      </w:r>
+      <w:r>
+        <w:rPr>
+          <w:rFonts w:ascii="Droid Sans Mono;monospace;monospace" w:hAnsi="Droid Sans Mono;monospace;monospace"/>
+          <w:b w:val="false"/>
+          <w:color w:val="FFFFFF"/>
+          <w:sz w:val="21"/>
+          <w:shd w:fill="000000" w:val="clear"/>
+        </w:rPr>
+        <w:t xml:space="preserve"> </w:t>
+      </w:r>
+      <w:r>
+        <w:rPr>
+          <w:rFonts w:ascii="Droid Sans Mono;monospace;monospace" w:hAnsi="Droid Sans Mono;monospace;monospace"/>
+          <w:b w:val="false"/>
+          <w:color w:val="9CDCFE"/>
+          <w:sz w:val="21"/>
+          <w:shd w:fill="000000" w:val="clear"/>
+        </w:rPr>
+        <w:t>id</w:t>
+      </w:r>
+      <w:r>
+        <w:rPr>
+          <w:rFonts w:ascii="Droid Sans Mono;monospace;monospace" w:hAnsi="Droid Sans Mono;monospace;monospace"/>
+          <w:b w:val="false"/>
+          <w:color w:val="FFFFFF"/>
+          <w:sz w:val="21"/>
+          <w:shd w:fill="000000" w:val="clear"/>
+        </w:rPr>
+        <w:t>=</w:t>
+      </w:r>
+      <w:r>
+        <w:rPr>
+          <w:rFonts w:ascii="Droid Sans Mono;monospace;monospace" w:hAnsi="Droid Sans Mono;monospace;monospace"/>
+          <w:b w:val="false"/>
+          <w:color w:val="CE9178"/>
+          <w:sz w:val="21"/>
+          <w:shd w:fill="000000" w:val="clear"/>
+        </w:rPr>
+        <w:t>"loginForm"</w:t>
+      </w:r>
+      <w:r>
+        <w:rPr>
+          <w:rFonts w:ascii="Droid Sans Mono;monospace;monospace" w:hAnsi="Droid Sans Mono;monospace;monospace"/>
+          <w:b w:val="false"/>
+          <w:color w:val="FFFFFF"/>
+          <w:sz w:val="21"/>
+          <w:shd w:fill="000000" w:val="clear"/>
+        </w:rPr>
+        <w:t xml:space="preserve"> </w:t>
+      </w:r>
+      <w:r>
+        <w:rPr>
+          <w:rFonts w:ascii="Droid Sans Mono;monospace;monospace" w:hAnsi="Droid Sans Mono;monospace;monospace"/>
+          <w:b w:val="false"/>
+          <w:color w:val="9CDCFE"/>
+          <w:sz w:val="21"/>
+          <w:shd w:fill="000000" w:val="clear"/>
+        </w:rPr>
+        <w:t>method</w:t>
+      </w:r>
+      <w:r>
+        <w:rPr>
+          <w:rFonts w:ascii="Droid Sans Mono;monospace;monospace" w:hAnsi="Droid Sans Mono;monospace;monospace"/>
+          <w:b w:val="false"/>
+          <w:color w:val="FFFFFF"/>
+          <w:sz w:val="21"/>
+          <w:shd w:fill="000000" w:val="clear"/>
+        </w:rPr>
+        <w:t>=</w:t>
+      </w:r>
+      <w:r>
+        <w:rPr>
+          <w:rFonts w:ascii="Droid Sans Mono;monospace;monospace" w:hAnsi="Droid Sans Mono;monospace;monospace"/>
+          <w:b w:val="false"/>
+          <w:color w:val="CE9178"/>
+          <w:sz w:val="21"/>
+          <w:shd w:fill="000000" w:val="clear"/>
+        </w:rPr>
+        <w:t>"POST"</w:t>
+      </w:r>
+      <w:r>
+        <w:rPr>
+          <w:rFonts w:ascii="Droid Sans Mono;monospace;monospace" w:hAnsi="Droid Sans Mono;monospace;monospace"/>
+          <w:b w:val="false"/>
+          <w:color w:val="FFFFFF"/>
+          <w:sz w:val="21"/>
+          <w:shd w:fill="000000" w:val="clear"/>
+        </w:rPr>
+        <w:t xml:space="preserve"> </w:t>
+      </w:r>
+      <w:r>
+        <w:rPr>
+          <w:rFonts w:ascii="Droid Sans Mono;monospace;monospace" w:hAnsi="Droid Sans Mono;monospace;monospace"/>
+          <w:b w:val="false"/>
+          <w:color w:val="9CDCFE"/>
+          <w:sz w:val="21"/>
+          <w:shd w:fill="000000" w:val="clear"/>
+        </w:rPr>
+        <w:t>action</w:t>
+      </w:r>
+      <w:r>
+        <w:rPr>
+          <w:rFonts w:ascii="Droid Sans Mono;monospace;monospace" w:hAnsi="Droid Sans Mono;monospace;monospace"/>
+          <w:b w:val="false"/>
+          <w:color w:val="FFFFFF"/>
+          <w:sz w:val="21"/>
+          <w:shd w:fill="000000" w:val="clear"/>
+        </w:rPr>
+        <w:t>=</w:t>
+      </w:r>
+      <w:r>
+        <w:rPr>
+          <w:rFonts w:ascii="Droid Sans Mono;monospace;monospace" w:hAnsi="Droid Sans Mono;monospace;monospace"/>
+          <w:b w:val="false"/>
+          <w:color w:val="CE9178"/>
+          <w:sz w:val="21"/>
+          <w:shd w:fill="000000" w:val="clear"/>
+        </w:rPr>
+        <w:t>"/login"</w:t>
+      </w:r>
+      <w:r>
+        <w:rPr>
+          <w:rFonts w:ascii="Droid Sans Mono;monospace;monospace" w:hAnsi="Droid Sans Mono;monospace;monospace"/>
+          <w:b w:val="false"/>
+          <w:color w:val="808080"/>
+          <w:sz w:val="21"/>
+          <w:shd w:fill="000000" w:val="clear"/>
+        </w:rPr>
+        <w:t>&gt;</w:t>
+      </w:r>
+    </w:p>
+    <w:p>
+      <w:pPr>
+        <w:pStyle w:val="Normal"/>
+        <w:spacing w:lineRule="atLeast" w:line="285"/>
+        <w:rPr>
+          <w:rFonts w:ascii="Times New Roman" w:hAnsi="Times New Roman"/>
+          <w:sz w:val="24"/>
+          <w:szCs w:val="24"/>
+        </w:rPr>
+      </w:pPr>
+      <w:r>
+        <w:rPr>
+          <w:rFonts w:ascii="Droid Sans Mono;monospace;monospace" w:hAnsi="Droid Sans Mono;monospace;monospace"/>
+          <w:b w:val="false"/>
+          <w:color w:val="808080"/>
+          <w:sz w:val="21"/>
+          <w:shd w:fill="000000" w:val="clear"/>
+        </w:rPr>
+        <w:t>&lt;</w:t>
+      </w:r>
+      <w:r>
+        <w:rPr>
+          <w:rFonts w:ascii="Droid Sans Mono;monospace;monospace" w:hAnsi="Droid Sans Mono;monospace;monospace"/>
+          <w:b w:val="false"/>
+          <w:color w:val="569CD6"/>
+          <w:sz w:val="21"/>
+          <w:shd w:fill="000000" w:val="clear"/>
+        </w:rPr>
+        <w:t>label</w:t>
+      </w:r>
+      <w:r>
+        <w:rPr>
+          <w:rFonts w:ascii="Droid Sans Mono;monospace;monospace" w:hAnsi="Droid Sans Mono;monospace;monospace"/>
+          <w:b w:val="false"/>
+          <w:color w:val="FFFFFF"/>
+          <w:sz w:val="21"/>
+          <w:shd w:fill="000000" w:val="clear"/>
+        </w:rPr>
+        <w:t xml:space="preserve"> </w:t>
+      </w:r>
+      <w:r>
+        <w:rPr>
+          <w:rFonts w:ascii="Droid Sans Mono;monospace;monospace" w:hAnsi="Droid Sans Mono;monospace;monospace"/>
+          <w:b w:val="false"/>
+          <w:color w:val="9CDCFE"/>
+          <w:sz w:val="21"/>
+          <w:shd w:fill="000000" w:val="clear"/>
+        </w:rPr>
+        <w:t>for</w:t>
+      </w:r>
+      <w:r>
+        <w:rPr>
+          <w:rFonts w:ascii="Droid Sans Mono;monospace;monospace" w:hAnsi="Droid Sans Mono;monospace;monospace"/>
+          <w:b w:val="false"/>
+          <w:color w:val="FFFFFF"/>
+          <w:sz w:val="21"/>
+          <w:shd w:fill="000000" w:val="clear"/>
+        </w:rPr>
+        <w:t>=</w:t>
+      </w:r>
+      <w:r>
+        <w:rPr>
+          <w:rFonts w:ascii="Droid Sans Mono;monospace;monospace" w:hAnsi="Droid Sans Mono;monospace;monospace"/>
+          <w:b w:val="false"/>
+          <w:color w:val="CE9178"/>
+          <w:sz w:val="21"/>
+          <w:shd w:fill="000000" w:val="clear"/>
+        </w:rPr>
+        <w:t>"username"</w:t>
+      </w:r>
+      <w:r>
+        <w:rPr>
+          <w:rFonts w:ascii="Droid Sans Mono;monospace;monospace" w:hAnsi="Droid Sans Mono;monospace;monospace"/>
+          <w:b w:val="false"/>
+          <w:color w:val="808080"/>
+          <w:sz w:val="21"/>
+          <w:shd w:fill="000000" w:val="clear"/>
+        </w:rPr>
+        <w:t>&gt;</w:t>
+      </w:r>
+      <w:r>
+        <w:rPr>
+          <w:rFonts w:ascii="Droid Sans Mono;monospace;monospace" w:hAnsi="Droid Sans Mono;monospace;monospace"/>
+          <w:b w:val="false"/>
+          <w:color w:val="FFFFFF"/>
+          <w:sz w:val="21"/>
+          <w:shd w:fill="000000" w:val="clear"/>
+        </w:rPr>
+        <w:t>Username:</w:t>
+      </w:r>
+      <w:r>
+        <w:rPr>
+          <w:rFonts w:ascii="Droid Sans Mono;monospace;monospace" w:hAnsi="Droid Sans Mono;monospace;monospace"/>
+          <w:b w:val="false"/>
+          <w:color w:val="808080"/>
+          <w:sz w:val="21"/>
+          <w:shd w:fill="000000" w:val="clear"/>
+        </w:rPr>
+        <w:t>&lt;/</w:t>
+      </w:r>
+      <w:r>
+        <w:rPr>
+          <w:rFonts w:ascii="Droid Sans Mono;monospace;monospace" w:hAnsi="Droid Sans Mono;monospace;monospace"/>
+          <w:b w:val="false"/>
+          <w:color w:val="569CD6"/>
+          <w:sz w:val="21"/>
+          <w:shd w:fill="000000" w:val="clear"/>
+        </w:rPr>
+        <w:t>label</w:t>
+      </w:r>
+      <w:r>
+        <w:rPr>
+          <w:rFonts w:ascii="Droid Sans Mono;monospace;monospace" w:hAnsi="Droid Sans Mono;monospace;monospace"/>
+          <w:b w:val="false"/>
+          <w:color w:val="808080"/>
+          <w:sz w:val="21"/>
+          <w:shd w:fill="000000" w:val="clear"/>
+        </w:rPr>
+        <w:t>&gt;</w:t>
+      </w:r>
+    </w:p>
+    <w:p>
+      <w:pPr>
+        <w:pStyle w:val="Normal"/>
+        <w:spacing w:lineRule="atLeast" w:line="285"/>
+        <w:rPr>
+          <w:rFonts w:ascii="Times New Roman" w:hAnsi="Times New Roman"/>
+          <w:sz w:val="24"/>
+          <w:szCs w:val="24"/>
+        </w:rPr>
+      </w:pPr>
+      <w:r>
+        <w:rPr>
+          <w:rFonts w:ascii="Droid Sans Mono;monospace;monospace" w:hAnsi="Droid Sans Mono;monospace;monospace"/>
+          <w:b w:val="false"/>
+          <w:color w:val="808080"/>
+          <w:sz w:val="21"/>
+          <w:shd w:fill="000000" w:val="clear"/>
+        </w:rPr>
+        <w:t>&lt;</w:t>
+      </w:r>
+      <w:r>
+        <w:rPr>
+          <w:rFonts w:ascii="Droid Sans Mono;monospace;monospace" w:hAnsi="Droid Sans Mono;monospace;monospace"/>
+          <w:b w:val="false"/>
+          <w:color w:val="569CD6"/>
+          <w:sz w:val="21"/>
+          <w:shd w:fill="000000" w:val="clear"/>
+        </w:rPr>
+        <w:t>input</w:t>
+      </w:r>
+      <w:r>
+        <w:rPr>
+          <w:rFonts w:ascii="Droid Sans Mono;monospace;monospace" w:hAnsi="Droid Sans Mono;monospace;monospace"/>
+          <w:b w:val="false"/>
+          <w:color w:val="FFFFFF"/>
+          <w:sz w:val="21"/>
+          <w:shd w:fill="000000" w:val="clear"/>
+        </w:rPr>
+        <w:t xml:space="preserve"> </w:t>
+      </w:r>
+      <w:r>
+        <w:rPr>
+          <w:rFonts w:ascii="Droid Sans Mono;monospace;monospace" w:hAnsi="Droid Sans Mono;monospace;monospace"/>
+          <w:b w:val="false"/>
+          <w:color w:val="9CDCFE"/>
+          <w:sz w:val="21"/>
+          <w:shd w:fill="000000" w:val="clear"/>
+        </w:rPr>
+        <w:t>type</w:t>
+      </w:r>
+      <w:r>
+        <w:rPr>
+          <w:rFonts w:ascii="Droid Sans Mono;monospace;monospace" w:hAnsi="Droid Sans Mono;monospace;monospace"/>
+          <w:b w:val="false"/>
+          <w:color w:val="FFFFFF"/>
+          <w:sz w:val="21"/>
+          <w:shd w:fill="000000" w:val="clear"/>
+        </w:rPr>
+        <w:t>=</w:t>
+      </w:r>
+      <w:r>
+        <w:rPr>
+          <w:rFonts w:ascii="Droid Sans Mono;monospace;monospace" w:hAnsi="Droid Sans Mono;monospace;monospace"/>
+          <w:b w:val="false"/>
+          <w:color w:val="CE9178"/>
+          <w:sz w:val="21"/>
+          <w:shd w:fill="000000" w:val="clear"/>
+        </w:rPr>
+        <w:t>"text"</w:t>
+      </w:r>
+      <w:r>
+        <w:rPr>
+          <w:rFonts w:ascii="Droid Sans Mono;monospace;monospace" w:hAnsi="Droid Sans Mono;monospace;monospace"/>
+          <w:b w:val="false"/>
+          <w:color w:val="FFFFFF"/>
+          <w:sz w:val="21"/>
+          <w:shd w:fill="000000" w:val="clear"/>
+        </w:rPr>
+        <w:t xml:space="preserve"> </w:t>
+      </w:r>
+      <w:r>
+        <w:rPr>
+          <w:rFonts w:ascii="Droid Sans Mono;monospace;monospace" w:hAnsi="Droid Sans Mono;monospace;monospace"/>
+          <w:b w:val="false"/>
+          <w:color w:val="9CDCFE"/>
+          <w:sz w:val="21"/>
+          <w:shd w:fill="000000" w:val="clear"/>
+        </w:rPr>
+        <w:t>id</w:t>
+      </w:r>
+      <w:r>
+        <w:rPr>
+          <w:rFonts w:ascii="Droid Sans Mono;monospace;monospace" w:hAnsi="Droid Sans Mono;monospace;monospace"/>
+          <w:b w:val="false"/>
+          <w:color w:val="FFFFFF"/>
+          <w:sz w:val="21"/>
+          <w:shd w:fill="000000" w:val="clear"/>
+        </w:rPr>
+        <w:t>=</w:t>
+      </w:r>
+      <w:r>
+        <w:rPr>
+          <w:rFonts w:ascii="Droid Sans Mono;monospace;monospace" w:hAnsi="Droid Sans Mono;monospace;monospace"/>
+          <w:b w:val="false"/>
+          <w:color w:val="CE9178"/>
+          <w:sz w:val="21"/>
+          <w:shd w:fill="000000" w:val="clear"/>
+        </w:rPr>
+        <w:t>"username"</w:t>
+      </w:r>
+      <w:r>
+        <w:rPr>
+          <w:rFonts w:ascii="Droid Sans Mono;monospace;monospace" w:hAnsi="Droid Sans Mono;monospace;monospace"/>
+          <w:b w:val="false"/>
+          <w:color w:val="FFFFFF"/>
+          <w:sz w:val="21"/>
+          <w:shd w:fill="000000" w:val="clear"/>
+        </w:rPr>
+        <w:t xml:space="preserve"> </w:t>
+      </w:r>
+      <w:r>
+        <w:rPr>
+          <w:rFonts w:ascii="Droid Sans Mono;monospace;monospace" w:hAnsi="Droid Sans Mono;monospace;monospace"/>
+          <w:b w:val="false"/>
+          <w:color w:val="9CDCFE"/>
+          <w:sz w:val="21"/>
+          <w:shd w:fill="000000" w:val="clear"/>
+        </w:rPr>
+        <w:t>name</w:t>
+      </w:r>
+      <w:r>
+        <w:rPr>
+          <w:rFonts w:ascii="Droid Sans Mono;monospace;monospace" w:hAnsi="Droid Sans Mono;monospace;monospace"/>
+          <w:b w:val="false"/>
+          <w:color w:val="FFFFFF"/>
+          <w:sz w:val="21"/>
+          <w:shd w:fill="000000" w:val="clear"/>
+        </w:rPr>
+        <w:t>=</w:t>
+      </w:r>
+      <w:r>
+        <w:rPr>
+          <w:rFonts w:ascii="Droid Sans Mono;monospace;monospace" w:hAnsi="Droid Sans Mono;monospace;monospace"/>
+          <w:b w:val="false"/>
+          <w:color w:val="CE9178"/>
+          <w:sz w:val="21"/>
+          <w:shd w:fill="000000" w:val="clear"/>
+        </w:rPr>
+        <w:t>"username"</w:t>
+      </w:r>
+      <w:r>
+        <w:rPr>
+          <w:rFonts w:ascii="Droid Sans Mono;monospace;monospace" w:hAnsi="Droid Sans Mono;monospace;monospace"/>
+          <w:b w:val="false"/>
+          <w:color w:val="FFFFFF"/>
+          <w:sz w:val="21"/>
+          <w:shd w:fill="000000" w:val="clear"/>
+        </w:rPr>
+        <w:t xml:space="preserve"> </w:t>
+      </w:r>
+      <w:r>
+        <w:rPr>
+          <w:rFonts w:ascii="Droid Sans Mono;monospace;monospace" w:hAnsi="Droid Sans Mono;monospace;monospace"/>
+          <w:b w:val="false"/>
+          <w:color w:val="9CDCFE"/>
+          <w:sz w:val="21"/>
+          <w:shd w:fill="000000" w:val="clear"/>
+        </w:rPr>
+        <w:t>required</w:t>
+      </w:r>
+      <w:r>
+        <w:rPr>
+          <w:rFonts w:ascii="Droid Sans Mono;monospace;monospace" w:hAnsi="Droid Sans Mono;monospace;monospace"/>
+          <w:b w:val="false"/>
+          <w:color w:val="808080"/>
+          <w:sz w:val="21"/>
+          <w:shd w:fill="000000" w:val="clear"/>
+        </w:rPr>
+        <w:t>&gt;&lt;</w:t>
+      </w:r>
+      <w:r>
+        <w:rPr>
+          <w:rFonts w:ascii="Droid Sans Mono;monospace;monospace" w:hAnsi="Droid Sans Mono;monospace;monospace"/>
+          <w:b w:val="false"/>
+          <w:color w:val="569CD6"/>
+          <w:sz w:val="21"/>
+          <w:shd w:fill="000000" w:val="clear"/>
+        </w:rPr>
+        <w:t>br</w:t>
+      </w:r>
+      <w:r>
+        <w:rPr>
+          <w:rFonts w:ascii="Droid Sans Mono;monospace;monospace" w:hAnsi="Droid Sans Mono;monospace;monospace"/>
+          <w:b w:val="false"/>
+          <w:color w:val="808080"/>
+          <w:sz w:val="21"/>
+          <w:shd w:fill="000000" w:val="clear"/>
+        </w:rPr>
+        <w:t>&gt;</w:t>
+      </w:r>
+    </w:p>
+    <w:p>
+      <w:pPr>
+        <w:pStyle w:val="Normal"/>
+        <w:spacing w:lineRule="atLeast" w:line="285"/>
+        <w:rPr>
+          <w:rFonts w:ascii="Times New Roman" w:hAnsi="Times New Roman"/>
+          <w:sz w:val="24"/>
+          <w:szCs w:val="24"/>
+        </w:rPr>
+      </w:pPr>
+      <w:r>
+        <w:rPr>
+          <w:rFonts w:ascii="Droid Sans Mono;monospace;monospace" w:hAnsi="Droid Sans Mono;monospace;monospace"/>
+          <w:b w:val="false"/>
+          <w:color w:val="808080"/>
+          <w:sz w:val="21"/>
+          <w:shd w:fill="000000" w:val="clear"/>
+        </w:rPr>
+        <w:t>&lt;</w:t>
+      </w:r>
+      <w:r>
+        <w:rPr>
+          <w:rFonts w:ascii="Droid Sans Mono;monospace;monospace" w:hAnsi="Droid Sans Mono;monospace;monospace"/>
+          <w:b w:val="false"/>
+          <w:color w:val="569CD6"/>
+          <w:sz w:val="21"/>
+          <w:shd w:fill="000000" w:val="clear"/>
+        </w:rPr>
+        <w:t>label</w:t>
+      </w:r>
+      <w:r>
+        <w:rPr>
+          <w:rFonts w:ascii="Droid Sans Mono;monospace;monospace" w:hAnsi="Droid Sans Mono;monospace;monospace"/>
+          <w:b w:val="false"/>
+          <w:color w:val="FFFFFF"/>
+          <w:sz w:val="21"/>
+          <w:shd w:fill="000000" w:val="clear"/>
+        </w:rPr>
+        <w:t xml:space="preserve"> </w:t>
+      </w:r>
+      <w:r>
+        <w:rPr>
+          <w:rFonts w:ascii="Droid Sans Mono;monospace;monospace" w:hAnsi="Droid Sans Mono;monospace;monospace"/>
+          <w:b w:val="false"/>
+          <w:color w:val="9CDCFE"/>
+          <w:sz w:val="21"/>
+          <w:shd w:fill="000000" w:val="clear"/>
+        </w:rPr>
+        <w:t>for</w:t>
+      </w:r>
+      <w:r>
+        <w:rPr>
+          <w:rFonts w:ascii="Droid Sans Mono;monospace;monospace" w:hAnsi="Droid Sans Mono;monospace;monospace"/>
+          <w:b w:val="false"/>
+          <w:color w:val="FFFFFF"/>
+          <w:sz w:val="21"/>
+          <w:shd w:fill="000000" w:val="clear"/>
+        </w:rPr>
+        <w:t>=</w:t>
+      </w:r>
+      <w:r>
+        <w:rPr>
+          <w:rFonts w:ascii="Droid Sans Mono;monospace;monospace" w:hAnsi="Droid Sans Mono;monospace;monospace"/>
+          <w:b w:val="false"/>
+          <w:color w:val="CE9178"/>
+          <w:sz w:val="21"/>
+          <w:shd w:fill="000000" w:val="clear"/>
+        </w:rPr>
+        <w:t>"password"</w:t>
+      </w:r>
+      <w:r>
+        <w:rPr>
+          <w:rFonts w:ascii="Droid Sans Mono;monospace;monospace" w:hAnsi="Droid Sans Mono;monospace;monospace"/>
+          <w:b w:val="false"/>
+          <w:color w:val="808080"/>
+          <w:sz w:val="21"/>
+          <w:shd w:fill="000000" w:val="clear"/>
+        </w:rPr>
+        <w:t>&gt;</w:t>
+      </w:r>
+      <w:r>
+        <w:rPr>
+          <w:rFonts w:ascii="Droid Sans Mono;monospace;monospace" w:hAnsi="Droid Sans Mono;monospace;monospace"/>
+          <w:b w:val="false"/>
+          <w:color w:val="FFFFFF"/>
+          <w:sz w:val="21"/>
+          <w:shd w:fill="000000" w:val="clear"/>
+        </w:rPr>
+        <w:t>Password:</w:t>
+      </w:r>
+      <w:r>
+        <w:rPr>
+          <w:rFonts w:ascii="Droid Sans Mono;monospace;monospace" w:hAnsi="Droid Sans Mono;monospace;monospace"/>
+          <w:b w:val="false"/>
+          <w:color w:val="808080"/>
+          <w:sz w:val="21"/>
+          <w:shd w:fill="000000" w:val="clear"/>
+        </w:rPr>
+        <w:t>&lt;/</w:t>
+      </w:r>
+      <w:r>
+        <w:rPr>
+          <w:rFonts w:ascii="Droid Sans Mono;monospace;monospace" w:hAnsi="Droid Sans Mono;monospace;monospace"/>
+          <w:b w:val="false"/>
+          <w:color w:val="569CD6"/>
+          <w:sz w:val="21"/>
+          <w:shd w:fill="000000" w:val="clear"/>
+        </w:rPr>
+        <w:t>label</w:t>
+      </w:r>
+      <w:r>
+        <w:rPr>
+          <w:rFonts w:ascii="Droid Sans Mono;monospace;monospace" w:hAnsi="Droid Sans Mono;monospace;monospace"/>
+          <w:b w:val="false"/>
+          <w:color w:val="808080"/>
+          <w:sz w:val="21"/>
+          <w:shd w:fill="000000" w:val="clear"/>
+        </w:rPr>
+        <w:t>&gt;</w:t>
+      </w:r>
+    </w:p>
+    <w:p>
+      <w:pPr>
+        <w:pStyle w:val="Normal"/>
+        <w:spacing w:lineRule="atLeast" w:line="285"/>
+        <w:rPr>
+          <w:rFonts w:ascii="Times New Roman" w:hAnsi="Times New Roman"/>
+          <w:sz w:val="24"/>
+          <w:szCs w:val="24"/>
+        </w:rPr>
+      </w:pPr>
+      <w:r>
+        <w:rPr>
+          <w:rFonts w:ascii="Droid Sans Mono;monospace;monospace" w:hAnsi="Droid Sans Mono;monospace;monospace"/>
+          <w:b w:val="false"/>
+          <w:color w:val="808080"/>
+          <w:sz w:val="21"/>
+          <w:shd w:fill="000000" w:val="clear"/>
+        </w:rPr>
+        <w:t>&lt;</w:t>
+      </w:r>
+      <w:r>
+        <w:rPr>
+          <w:rFonts w:ascii="Droid Sans Mono;monospace;monospace" w:hAnsi="Droid Sans Mono;monospace;monospace"/>
+          <w:b w:val="false"/>
+          <w:color w:val="569CD6"/>
+          <w:sz w:val="21"/>
+          <w:shd w:fill="000000" w:val="clear"/>
+        </w:rPr>
+        <w:t>input</w:t>
+      </w:r>
+      <w:r>
+        <w:rPr>
+          <w:rFonts w:ascii="Droid Sans Mono;monospace;monospace" w:hAnsi="Droid Sans Mono;monospace;monospace"/>
+          <w:b w:val="false"/>
+          <w:color w:val="FFFFFF"/>
+          <w:sz w:val="21"/>
+          <w:shd w:fill="000000" w:val="clear"/>
+        </w:rPr>
+        <w:t xml:space="preserve"> </w:t>
+      </w:r>
+      <w:r>
+        <w:rPr>
+          <w:rFonts w:ascii="Droid Sans Mono;monospace;monospace" w:hAnsi="Droid Sans Mono;monospace;monospace"/>
+          <w:b w:val="false"/>
+          <w:color w:val="9CDCFE"/>
+          <w:sz w:val="21"/>
+          <w:shd w:fill="000000" w:val="clear"/>
+        </w:rPr>
+        <w:t>type</w:t>
+      </w:r>
+      <w:r>
+        <w:rPr>
+          <w:rFonts w:ascii="Droid Sans Mono;monospace;monospace" w:hAnsi="Droid Sans Mono;monospace;monospace"/>
+          <w:b w:val="false"/>
+          <w:color w:val="FFFFFF"/>
+          <w:sz w:val="21"/>
+          <w:shd w:fill="000000" w:val="clear"/>
+        </w:rPr>
+        <w:t>=</w:t>
+      </w:r>
+      <w:r>
+        <w:rPr>
+          <w:rFonts w:ascii="Droid Sans Mono;monospace;monospace" w:hAnsi="Droid Sans Mono;monospace;monospace"/>
+          <w:b w:val="false"/>
+          <w:color w:val="CE9178"/>
+          <w:sz w:val="21"/>
+          <w:shd w:fill="000000" w:val="clear"/>
+        </w:rPr>
+        <w:t>"password"</w:t>
+      </w:r>
+      <w:r>
+        <w:rPr>
+          <w:rFonts w:ascii="Droid Sans Mono;monospace;monospace" w:hAnsi="Droid Sans Mono;monospace;monospace"/>
+          <w:b w:val="false"/>
+          <w:color w:val="FFFFFF"/>
+          <w:sz w:val="21"/>
+          <w:shd w:fill="000000" w:val="clear"/>
+        </w:rPr>
+        <w:t xml:space="preserve"> </w:t>
+      </w:r>
+      <w:r>
+        <w:rPr>
+          <w:rFonts w:ascii="Droid Sans Mono;monospace;monospace" w:hAnsi="Droid Sans Mono;monospace;monospace"/>
+          <w:b w:val="false"/>
+          <w:color w:val="9CDCFE"/>
+          <w:sz w:val="21"/>
+          <w:shd w:fill="000000" w:val="clear"/>
+        </w:rPr>
+        <w:t>id</w:t>
+      </w:r>
+      <w:r>
+        <w:rPr>
+          <w:rFonts w:ascii="Droid Sans Mono;monospace;monospace" w:hAnsi="Droid Sans Mono;monospace;monospace"/>
+          <w:b w:val="false"/>
+          <w:color w:val="FFFFFF"/>
+          <w:sz w:val="21"/>
+          <w:shd w:fill="000000" w:val="clear"/>
+        </w:rPr>
+        <w:t>=</w:t>
+      </w:r>
+      <w:r>
+        <w:rPr>
+          <w:rFonts w:ascii="Droid Sans Mono;monospace;monospace" w:hAnsi="Droid Sans Mono;monospace;monospace"/>
+          <w:b w:val="false"/>
+          <w:color w:val="CE9178"/>
+          <w:sz w:val="21"/>
+          <w:shd w:fill="000000" w:val="clear"/>
+        </w:rPr>
+        <w:t>"password"</w:t>
+      </w:r>
+      <w:r>
+        <w:rPr>
+          <w:rFonts w:ascii="Droid Sans Mono;monospace;monospace" w:hAnsi="Droid Sans Mono;monospace;monospace"/>
+          <w:b w:val="false"/>
+          <w:color w:val="FFFFFF"/>
+          <w:sz w:val="21"/>
+          <w:shd w:fill="000000" w:val="clear"/>
+        </w:rPr>
+        <w:t xml:space="preserve"> </w:t>
+      </w:r>
+      <w:r>
+        <w:rPr>
+          <w:rFonts w:ascii="Droid Sans Mono;monospace;monospace" w:hAnsi="Droid Sans Mono;monospace;monospace"/>
+          <w:b w:val="false"/>
+          <w:color w:val="9CDCFE"/>
+          <w:sz w:val="21"/>
+          <w:shd w:fill="000000" w:val="clear"/>
+        </w:rPr>
+        <w:t>name</w:t>
+      </w:r>
+      <w:r>
+        <w:rPr>
+          <w:rFonts w:ascii="Droid Sans Mono;monospace;monospace" w:hAnsi="Droid Sans Mono;monospace;monospace"/>
+          <w:b w:val="false"/>
+          <w:color w:val="FFFFFF"/>
+          <w:sz w:val="21"/>
+          <w:shd w:fill="000000" w:val="clear"/>
+        </w:rPr>
+        <w:t>=</w:t>
+      </w:r>
+      <w:r>
+        <w:rPr>
+          <w:rFonts w:ascii="Droid Sans Mono;monospace;monospace" w:hAnsi="Droid Sans Mono;monospace;monospace"/>
+          <w:b w:val="false"/>
+          <w:color w:val="CE9178"/>
+          <w:sz w:val="21"/>
+          <w:shd w:fill="000000" w:val="clear"/>
+        </w:rPr>
+        <w:t>"password"</w:t>
+      </w:r>
+      <w:r>
+        <w:rPr>
+          <w:rFonts w:ascii="Droid Sans Mono;monospace;monospace" w:hAnsi="Droid Sans Mono;monospace;monospace"/>
+          <w:b w:val="false"/>
+          <w:color w:val="FFFFFF"/>
+          <w:sz w:val="21"/>
+          <w:shd w:fill="000000" w:val="clear"/>
+        </w:rPr>
+        <w:t xml:space="preserve"> </w:t>
+      </w:r>
+      <w:r>
+        <w:rPr>
+          <w:rFonts w:ascii="Droid Sans Mono;monospace;monospace" w:hAnsi="Droid Sans Mono;monospace;monospace"/>
+          <w:b w:val="false"/>
+          <w:color w:val="9CDCFE"/>
+          <w:sz w:val="21"/>
+          <w:shd w:fill="000000" w:val="clear"/>
+        </w:rPr>
+        <w:t>required</w:t>
+      </w:r>
+      <w:r>
+        <w:rPr>
+          <w:rFonts w:ascii="Droid Sans Mono;monospace;monospace" w:hAnsi="Droid Sans Mono;monospace;monospace"/>
+          <w:b w:val="false"/>
+          <w:color w:val="808080"/>
+          <w:sz w:val="21"/>
+          <w:shd w:fill="000000" w:val="clear"/>
+        </w:rPr>
+        <w:t>&gt;&lt;</w:t>
+      </w:r>
+      <w:r>
+        <w:rPr>
+          <w:rFonts w:ascii="Droid Sans Mono;monospace;monospace" w:hAnsi="Droid Sans Mono;monospace;monospace"/>
+          <w:b w:val="false"/>
+          <w:color w:val="569CD6"/>
+          <w:sz w:val="21"/>
+          <w:shd w:fill="000000" w:val="clear"/>
+        </w:rPr>
+        <w:t>br</w:t>
+      </w:r>
+      <w:r>
+        <w:rPr>
+          <w:rFonts w:ascii="Droid Sans Mono;monospace;monospace" w:hAnsi="Droid Sans Mono;monospace;monospace"/>
+          <w:b w:val="false"/>
+          <w:color w:val="808080"/>
+          <w:sz w:val="21"/>
+          <w:shd w:fill="000000" w:val="clear"/>
+        </w:rPr>
+        <w:t>&gt;</w:t>
+      </w:r>
+    </w:p>
+    <w:p>
+      <w:pPr>
+        <w:pStyle w:val="Normal"/>
+        <w:spacing w:lineRule="atLeast" w:line="285"/>
+        <w:rPr>
+          <w:rFonts w:ascii="Times New Roman" w:hAnsi="Times New Roman"/>
+          <w:sz w:val="24"/>
+          <w:szCs w:val="24"/>
+        </w:rPr>
+      </w:pPr>
+      <w:r>
+        <w:rPr/>
+      </w:r>
+    </w:p>
+    <w:p>
+      <w:pPr>
+        <w:pStyle w:val="Normal"/>
+        <w:spacing w:lineRule="atLeast" w:line="285"/>
+        <w:rPr>
+          <w:rFonts w:ascii="Times New Roman" w:hAnsi="Times New Roman"/>
+          <w:sz w:val="24"/>
+          <w:szCs w:val="24"/>
+        </w:rPr>
+      </w:pPr>
+      <w:r>
+        <w:rPr>
+          <w:rFonts w:ascii="Droid Sans Mono;monospace;monospace" w:hAnsi="Droid Sans Mono;monospace;monospace"/>
+          <w:b w:val="false"/>
+          <w:color w:val="808080"/>
+          <w:sz w:val="21"/>
+          <w:shd w:fill="000000" w:val="clear"/>
+        </w:rPr>
+        <w:t>&lt;</w:t>
+      </w:r>
+      <w:r>
+        <w:rPr>
+          <w:rFonts w:ascii="Droid Sans Mono;monospace;monospace" w:hAnsi="Droid Sans Mono;monospace;monospace"/>
+          <w:b w:val="false"/>
+          <w:color w:val="569CD6"/>
+          <w:sz w:val="21"/>
+          <w:shd w:fill="000000" w:val="clear"/>
+        </w:rPr>
+        <w:t>button</w:t>
+      </w:r>
+      <w:r>
+        <w:rPr>
+          <w:rFonts w:ascii="Droid Sans Mono;monospace;monospace" w:hAnsi="Droid Sans Mono;monospace;monospace"/>
+          <w:b w:val="false"/>
+          <w:color w:val="FFFFFF"/>
+          <w:sz w:val="21"/>
+          <w:shd w:fill="000000" w:val="clear"/>
+        </w:rPr>
+        <w:t xml:space="preserve"> </w:t>
+      </w:r>
+      <w:r>
+        <w:rPr>
+          <w:rFonts w:ascii="Droid Sans Mono;monospace;monospace" w:hAnsi="Droid Sans Mono;monospace;monospace"/>
+          <w:b w:val="false"/>
+          <w:color w:val="9CDCFE"/>
+          <w:sz w:val="21"/>
+          <w:shd w:fill="000000" w:val="clear"/>
+        </w:rPr>
+        <w:t>type</w:t>
+      </w:r>
+      <w:r>
+        <w:rPr>
+          <w:rFonts w:ascii="Droid Sans Mono;monospace;monospace" w:hAnsi="Droid Sans Mono;monospace;monospace"/>
+          <w:b w:val="false"/>
+          <w:color w:val="FFFFFF"/>
+          <w:sz w:val="21"/>
+          <w:shd w:fill="000000" w:val="clear"/>
+        </w:rPr>
+        <w:t>=</w:t>
+      </w:r>
+      <w:r>
+        <w:rPr>
+          <w:rFonts w:ascii="Droid Sans Mono;monospace;monospace" w:hAnsi="Droid Sans Mono;monospace;monospace"/>
+          <w:b w:val="false"/>
+          <w:color w:val="CE9178"/>
+          <w:sz w:val="21"/>
+          <w:shd w:fill="000000" w:val="clear"/>
+        </w:rPr>
+        <w:t>"submit"</w:t>
+      </w:r>
+      <w:r>
+        <w:rPr>
+          <w:rFonts w:ascii="Droid Sans Mono;monospace;monospace" w:hAnsi="Droid Sans Mono;monospace;monospace"/>
+          <w:b w:val="false"/>
+          <w:color w:val="808080"/>
+          <w:sz w:val="21"/>
+          <w:shd w:fill="000000" w:val="clear"/>
+        </w:rPr>
+        <w:t>&gt;</w:t>
+      </w:r>
+      <w:r>
+        <w:rPr>
+          <w:rFonts w:ascii="Droid Sans Mono;monospace;monospace" w:hAnsi="Droid Sans Mono;monospace;monospace"/>
+          <w:b w:val="false"/>
+          <w:color w:val="FFFFFF"/>
+          <w:sz w:val="21"/>
+          <w:shd w:fill="000000" w:val="clear"/>
+        </w:rPr>
+        <w:t>Login</w:t>
+      </w:r>
+      <w:r>
+        <w:rPr>
+          <w:rFonts w:ascii="Droid Sans Mono;monospace;monospace" w:hAnsi="Droid Sans Mono;monospace;monospace"/>
+          <w:b w:val="false"/>
+          <w:color w:val="808080"/>
+          <w:sz w:val="21"/>
+          <w:shd w:fill="000000" w:val="clear"/>
+        </w:rPr>
+        <w:t>&lt;/</w:t>
+      </w:r>
+      <w:r>
+        <w:rPr>
+          <w:rFonts w:ascii="Droid Sans Mono;monospace;monospace" w:hAnsi="Droid Sans Mono;monospace;monospace"/>
+          <w:b w:val="false"/>
+          <w:color w:val="569CD6"/>
+          <w:sz w:val="21"/>
+          <w:shd w:fill="000000" w:val="clear"/>
+        </w:rPr>
+        <w:t>button</w:t>
+      </w:r>
+      <w:r>
+        <w:rPr>
+          <w:rFonts w:ascii="Droid Sans Mono;monospace;monospace" w:hAnsi="Droid Sans Mono;monospace;monospace"/>
+          <w:b w:val="false"/>
+          <w:color w:val="808080"/>
+          <w:sz w:val="21"/>
+          <w:shd w:fill="000000" w:val="clear"/>
+        </w:rPr>
+        <w:t>&gt;</w:t>
+      </w:r>
+    </w:p>
+    <w:p>
+      <w:pPr>
+        <w:pStyle w:val="Normal"/>
+        <w:spacing w:lineRule="atLeast" w:line="285"/>
+        <w:rPr>
+          <w:rFonts w:ascii="Times New Roman" w:hAnsi="Times New Roman"/>
+          <w:sz w:val="24"/>
+          <w:szCs w:val="24"/>
+        </w:rPr>
+      </w:pPr>
+      <w:r>
+        <w:rPr>
+          <w:rFonts w:ascii="Droid Sans Mono;monospace;monospace" w:hAnsi="Droid Sans Mono;monospace;monospace"/>
+          <w:b w:val="false"/>
+          <w:color w:val="808080"/>
+          <w:sz w:val="21"/>
+          <w:shd w:fill="000000" w:val="clear"/>
+        </w:rPr>
+        <w:t>&lt;/</w:t>
+      </w:r>
+      <w:r>
+        <w:rPr>
+          <w:rFonts w:ascii="Droid Sans Mono;monospace;monospace" w:hAnsi="Droid Sans Mono;monospace;monospace"/>
+          <w:b w:val="false"/>
+          <w:color w:val="569CD6"/>
+          <w:sz w:val="21"/>
+          <w:shd w:fill="000000" w:val="clear"/>
+        </w:rPr>
+        <w:t>form</w:t>
+      </w:r>
+      <w:r>
+        <w:rPr>
+          <w:rFonts w:ascii="Droid Sans Mono;monospace;monospace" w:hAnsi="Droid Sans Mono;monospace;monospace"/>
+          <w:b w:val="false"/>
+          <w:color w:val="808080"/>
+          <w:sz w:val="21"/>
+          <w:shd w:fill="000000" w:val="clear"/>
+        </w:rPr>
+        <w:t>&gt;</w:t>
+      </w:r>
+    </w:p>
+    <w:p>
+      <w:pPr>
+        <w:pStyle w:val="Normal"/>
+        <w:spacing w:lineRule="atLeast" w:line="285"/>
+        <w:rPr>
+          <w:rFonts w:ascii="Times New Roman" w:hAnsi="Times New Roman"/>
+          <w:sz w:val="24"/>
+          <w:szCs w:val="24"/>
+        </w:rPr>
+      </w:pPr>
+      <w:r>
+        <w:rPr>
+          <w:rFonts w:ascii="Droid Sans Mono;monospace;monospace" w:hAnsi="Droid Sans Mono;monospace;monospace"/>
+          <w:b w:val="false"/>
+          <w:color w:val="808080"/>
+          <w:sz w:val="21"/>
+          <w:shd w:fill="000000" w:val="clear"/>
+        </w:rPr>
+        <w:t>&lt;/</w:t>
+      </w:r>
+      <w:r>
+        <w:rPr>
+          <w:rFonts w:ascii="Droid Sans Mono;monospace;monospace" w:hAnsi="Droid Sans Mono;monospace;monospace"/>
+          <w:b w:val="false"/>
+          <w:color w:val="569CD6"/>
+          <w:sz w:val="21"/>
+          <w:shd w:fill="000000" w:val="clear"/>
+        </w:rPr>
+        <w:t>body</w:t>
+      </w:r>
+      <w:r>
+        <w:rPr>
+          <w:rFonts w:ascii="Droid Sans Mono;monospace;monospace" w:hAnsi="Droid Sans Mono;monospace;monospace"/>
+          <w:b w:val="false"/>
+          <w:color w:val="808080"/>
+          <w:sz w:val="21"/>
+          <w:shd w:fill="000000" w:val="clear"/>
+        </w:rPr>
+        <w:t>&gt;</w:t>
+      </w:r>
+    </w:p>
+    <w:p>
+      <w:pPr>
+        <w:pStyle w:val="Normal"/>
+        <w:spacing w:lineRule="atLeast" w:line="285"/>
+        <w:rPr>
+          <w:rFonts w:ascii="Times New Roman" w:hAnsi="Times New Roman"/>
+          <w:sz w:val="24"/>
+          <w:szCs w:val="24"/>
+        </w:rPr>
+      </w:pPr>
+      <w:r>
+        <w:rPr>
+          <w:rFonts w:ascii="Droid Sans Mono;monospace;monospace" w:hAnsi="Droid Sans Mono;monospace;monospace"/>
+          <w:b w:val="false"/>
+          <w:color w:val="808080"/>
+          <w:sz w:val="21"/>
+          <w:shd w:fill="000000" w:val="clear"/>
+        </w:rPr>
+        <w:t>&lt;/</w:t>
+      </w:r>
+      <w:r>
+        <w:rPr>
+          <w:rFonts w:ascii="Droid Sans Mono;monospace;monospace" w:hAnsi="Droid Sans Mono;monospace;monospace"/>
+          <w:b w:val="false"/>
+          <w:color w:val="569CD6"/>
+          <w:sz w:val="21"/>
+          <w:shd w:fill="000000" w:val="clear"/>
+        </w:rPr>
+        <w:t>html</w:t>
+      </w:r>
+      <w:r>
+        <w:rPr>
+          <w:rFonts w:ascii="Droid Sans Mono;monospace;monospace" w:hAnsi="Droid Sans Mono;monospace;monospace"/>
+          <w:b w:val="false"/>
+          <w:color w:val="808080"/>
+          <w:sz w:val="21"/>
+          <w:shd w:fill="000000" w:val="clear"/>
+        </w:rPr>
+        <w:t>&gt;</w:t>
+      </w:r>
+    </w:p>
+    <w:p>
+      <w:pPr>
+        <w:pStyle w:val="Normal"/>
+        <w:spacing w:lineRule="atLeast" w:line="285"/>
+        <w:rPr>
+          <w:rFonts w:ascii="Times New Roman" w:hAnsi="Times New Roman"/>
+          <w:sz w:val="24"/>
+          <w:szCs w:val="24"/>
+        </w:rPr>
+      </w:pPr>
+      <w:r>
+        <w:rPr>
+          <w:rFonts w:ascii="Droid Sans Mono;monospace;monospace" w:hAnsi="Droid Sans Mono;monospace;monospace"/>
+          <w:b w:val="false"/>
+          <w:color w:val="FFFFFF"/>
+          <w:sz w:val="21"/>
+          <w:shd w:fill="000000" w:val="clear"/>
+        </w:rPr>
+      </w:r>
+    </w:p>
+    <w:p>
+      <w:pPr>
+        <w:pStyle w:val="TextBody"/>
+        <w:bidi w:val="0"/>
+        <w:rPr>
+          <w:rFonts w:ascii="Times New Roman" w:hAnsi="Times New Roman"/>
+          <w:sz w:val="24"/>
+          <w:szCs w:val="24"/>
+        </w:rPr>
+      </w:pPr>
+      <w:r>
+        <w:rPr/>
+      </w:r>
+    </w:p>
+    <w:p>
+      <w:pPr>
+        <w:pStyle w:val="TextBody"/>
+        <w:bidi w:val="0"/>
+        <w:rPr>
+          <w:rFonts w:ascii="Times New Roman" w:hAnsi="Times New Roman"/>
+          <w:sz w:val="24"/>
+          <w:szCs w:val="24"/>
+        </w:rPr>
+      </w:pPr>
+      <w:r>
+        <w:rPr/>
+        <w:t>Then follow the remaining steps and write the relevant code.</w:t>
+      </w:r>
+    </w:p>
+    <w:p>
+      <w:pPr>
+        <w:pStyle w:val="TextBody"/>
+        <w:numPr>
+          <w:ilvl w:val="0"/>
+          <w:numId w:val="3"/>
+        </w:numPr>
+        <w:tabs>
+          <w:tab w:val="clear" w:pos="709"/>
+          <w:tab w:val="left" w:pos="0" w:leader="none"/>
+        </w:tabs>
+        <w:ind w:left="720" w:hanging="283"/>
+        <w:rPr>
+          <w:rFonts w:ascii="Times New Roman" w:hAnsi="Times New Roman"/>
+          <w:sz w:val="24"/>
+          <w:szCs w:val="24"/>
+        </w:rPr>
+      </w:pPr>
+      <w:r>
+        <w:rPr/>
+        <w:t>Authentication and User Management:</w:t>
+      </w:r>
+    </w:p>
+    <w:p>
+      <w:pPr>
+        <w:pStyle w:val="TextBody"/>
+        <w:numPr>
+          <w:ilvl w:val="0"/>
+          <w:numId w:val="4"/>
+        </w:numPr>
+        <w:tabs>
+          <w:tab w:val="clear" w:pos="709"/>
+          <w:tab w:val="left" w:pos="0" w:leader="none"/>
+        </w:tabs>
+        <w:spacing w:before="0" w:after="0"/>
+        <w:ind w:left="709" w:hanging="283"/>
+        <w:rPr>
+          <w:rFonts w:ascii="Times New Roman" w:hAnsi="Times New Roman"/>
+          <w:sz w:val="24"/>
+          <w:szCs w:val="24"/>
+        </w:rPr>
+      </w:pPr>
+      <w:r>
+        <w:rPr/>
+        <w:t>Implement user registration, login, and 2FA (Two-Factor Authentication) using username/password and email OTP.</w:t>
+      </w:r>
+    </w:p>
+    <w:p>
+      <w:pPr>
+        <w:pStyle w:val="TextBody"/>
+        <w:numPr>
+          <w:ilvl w:val="0"/>
+          <w:numId w:val="4"/>
+        </w:numPr>
+        <w:tabs>
+          <w:tab w:val="clear" w:pos="709"/>
+          <w:tab w:val="left" w:pos="0" w:leader="none"/>
+        </w:tabs>
+        <w:spacing w:before="0" w:after="0"/>
+        <w:ind w:left="709" w:hanging="283"/>
+        <w:rPr>
+          <w:rFonts w:ascii="Times New Roman" w:hAnsi="Times New Roman"/>
+          <w:sz w:val="24"/>
+          <w:szCs w:val="24"/>
+        </w:rPr>
+      </w:pPr>
+      <w:r>
+        <w:rPr/>
+        <w:t>Hash and salt user passwords before storing them in the database.</w:t>
+      </w:r>
+    </w:p>
+    <w:p>
+      <w:pPr>
+        <w:pStyle w:val="TextBody"/>
+        <w:numPr>
+          <w:ilvl w:val="0"/>
+          <w:numId w:val="4"/>
+        </w:numPr>
+        <w:tabs>
+          <w:tab w:val="clear" w:pos="709"/>
+          <w:tab w:val="left" w:pos="0" w:leader="none"/>
+        </w:tabs>
+        <w:spacing w:before="0" w:after="0"/>
+        <w:ind w:left="709" w:hanging="283"/>
+        <w:rPr>
+          <w:rFonts w:ascii="Times New Roman" w:hAnsi="Times New Roman"/>
+          <w:sz w:val="24"/>
+          <w:szCs w:val="24"/>
+        </w:rPr>
+      </w:pPr>
+      <w:r>
+        <w:rPr/>
+        <w:t>Generate and verify email OTPs for 2FA authentication.</w:t>
+      </w:r>
+    </w:p>
+    <w:p>
+      <w:pPr>
+        <w:pStyle w:val="TextBody"/>
+        <w:numPr>
+          <w:ilvl w:val="0"/>
+          <w:numId w:val="4"/>
+        </w:numPr>
+        <w:tabs>
+          <w:tab w:val="clear" w:pos="709"/>
+          <w:tab w:val="left" w:pos="0" w:leader="none"/>
+        </w:tabs>
+        <w:ind w:left="709" w:hanging="283"/>
+        <w:rPr>
+          <w:rFonts w:ascii="Times New Roman" w:hAnsi="Times New Roman"/>
+          <w:sz w:val="24"/>
+          <w:szCs w:val="24"/>
+        </w:rPr>
+      </w:pPr>
+      <w:r>
+        <w:rPr/>
+        <w:t>Create user sessions and implement secure session management.</w:t>
+      </w:r>
+    </w:p>
+    <w:p>
+      <w:pPr>
+        <w:pStyle w:val="Normal"/>
+        <w:bidi w:val="0"/>
+        <w:rPr>
+          <w:rFonts w:ascii="Times New Roman" w:hAnsi="Times New Roman"/>
+          <w:sz w:val="24"/>
+          <w:szCs w:val="24"/>
+        </w:rPr>
+      </w:pPr>
+      <w:r>
+        <w:rPr/>
+      </w:r>
+    </w:p>
+    <w:p>
+      <w:pPr>
+        <w:pStyle w:val="Normal"/>
+        <w:bidi w:val="0"/>
+        <w:rPr>
+          <w:rFonts w:ascii="Times New Roman" w:hAnsi="Times New Roman"/>
+          <w:sz w:val="24"/>
+          <w:szCs w:val="24"/>
+        </w:rPr>
+      </w:pPr>
+      <w:r>
+        <w:rPr/>
+      </w:r>
+    </w:p>
+    <w:p>
+      <w:pPr>
+        <w:pStyle w:val="Normal"/>
+        <w:bidi w:val="0"/>
+        <w:rPr>
+          <w:b/>
+          <w:b/>
+          <w:bCs/>
+        </w:rPr>
+      </w:pPr>
+      <w:r>
+        <w:rPr>
+          <w:b/>
+          <w:bCs/>
+        </w:rPr>
+        <w:t>Serverside.js</w:t>
+      </w:r>
+    </w:p>
+    <w:p>
+      <w:pPr>
+        <w:pStyle w:val="Normal"/>
+        <w:bidi w:val="0"/>
+        <w:rPr>
+          <w:rFonts w:ascii="Times New Roman" w:hAnsi="Times New Roman"/>
+          <w:sz w:val="24"/>
+          <w:szCs w:val="24"/>
+        </w:rPr>
+      </w:pPr>
+      <w:r>
+        <w:rPr/>
+        <w:t>- app.js (Main application file)</w:t>
+      </w:r>
+    </w:p>
+    <w:p>
+      <w:pPr>
+        <w:pStyle w:val="Normal"/>
+        <w:bidi w:val="0"/>
+        <w:rPr>
+          <w:rFonts w:ascii="Times New Roman" w:hAnsi="Times New Roman"/>
+          <w:sz w:val="24"/>
+          <w:szCs w:val="24"/>
+        </w:rPr>
+      </w:pPr>
+      <w:r>
+        <w:rPr/>
+        <w:t>- controllers/</w:t>
+      </w:r>
+    </w:p>
+    <w:p>
+      <w:pPr>
+        <w:pStyle w:val="Normal"/>
+        <w:bidi w:val="0"/>
+        <w:rPr>
+          <w:rFonts w:ascii="Times New Roman" w:hAnsi="Times New Roman"/>
+          <w:sz w:val="24"/>
+          <w:szCs w:val="24"/>
+        </w:rPr>
+      </w:pPr>
+      <w:r>
+        <w:rPr/>
+        <w:t xml:space="preserve">  </w:t>
+      </w:r>
+      <w:r>
+        <w:rPr/>
+        <w:t>- authController.js (User authentication related functions)</w:t>
+      </w:r>
+    </w:p>
+    <w:p>
+      <w:pPr>
+        <w:pStyle w:val="Normal"/>
+        <w:bidi w:val="0"/>
+        <w:rPr>
+          <w:rFonts w:ascii="Times New Roman" w:hAnsi="Times New Roman"/>
+          <w:sz w:val="24"/>
+          <w:szCs w:val="24"/>
+        </w:rPr>
+      </w:pPr>
+      <w:r>
+        <w:rPr/>
+        <w:t xml:space="preserve">  </w:t>
+      </w:r>
+      <w:r>
+        <w:rPr/>
+        <w:t>- postController.js (Post management related functions)</w:t>
+      </w:r>
+    </w:p>
+    <w:p>
+      <w:pPr>
+        <w:pStyle w:val="Normal"/>
+        <w:bidi w:val="0"/>
+        <w:rPr>
+          <w:rFonts w:ascii="Times New Roman" w:hAnsi="Times New Roman"/>
+          <w:sz w:val="24"/>
+          <w:szCs w:val="24"/>
+        </w:rPr>
+      </w:pPr>
+      <w:r>
+        <w:rPr/>
+        <w:t>- middleware/</w:t>
+      </w:r>
+    </w:p>
+    <w:p>
+      <w:pPr>
+        <w:pStyle w:val="Normal"/>
+        <w:bidi w:val="0"/>
+        <w:rPr>
+          <w:rFonts w:ascii="Times New Roman" w:hAnsi="Times New Roman"/>
+          <w:sz w:val="24"/>
+          <w:szCs w:val="24"/>
+        </w:rPr>
+      </w:pPr>
+      <w:r>
+        <w:rPr/>
+        <w:t xml:space="preserve">  </w:t>
+      </w:r>
+      <w:r>
+        <w:rPr/>
+        <w:t>- authenticationMiddleware.js (Handles user authentication checks)</w:t>
+      </w:r>
+    </w:p>
+    <w:p>
+      <w:pPr>
+        <w:pStyle w:val="Normal"/>
+        <w:bidi w:val="0"/>
+        <w:rPr>
+          <w:rFonts w:ascii="Times New Roman" w:hAnsi="Times New Roman"/>
+          <w:sz w:val="24"/>
+          <w:szCs w:val="24"/>
+        </w:rPr>
+      </w:pPr>
+      <w:r>
+        <w:rPr/>
+        <w:t xml:space="preserve">  </w:t>
+      </w:r>
+      <w:r>
+        <w:rPr/>
+        <w:t>- sessionMiddleware.js (Handles session management)</w:t>
+      </w:r>
+    </w:p>
+    <w:p>
+      <w:pPr>
+        <w:pStyle w:val="Normal"/>
+        <w:bidi w:val="0"/>
+        <w:rPr>
+          <w:rFonts w:ascii="Times New Roman" w:hAnsi="Times New Roman"/>
+          <w:sz w:val="24"/>
+          <w:szCs w:val="24"/>
+        </w:rPr>
+      </w:pPr>
+      <w:r>
+        <w:rPr/>
+        <w:t>- utils/</w:t>
+      </w:r>
+    </w:p>
+    <w:p>
+      <w:pPr>
+        <w:pStyle w:val="Normal"/>
+        <w:bidi w:val="0"/>
+        <w:rPr>
+          <w:rFonts w:ascii="Times New Roman" w:hAnsi="Times New Roman"/>
+          <w:sz w:val="24"/>
+          <w:szCs w:val="24"/>
+        </w:rPr>
+      </w:pPr>
+      <w:r>
+        <w:rPr/>
+        <w:t xml:space="preserve">  </w:t>
+      </w:r>
+      <w:r>
+        <w:rPr/>
+        <w:t>- otpUtils.js (Utility functions for generating and verifying OTPs)</w:t>
+      </w:r>
+    </w:p>
+    <w:p>
+      <w:pPr>
+        <w:pStyle w:val="Normal"/>
+        <w:bidi w:val="0"/>
+        <w:rPr>
+          <w:rFonts w:ascii="Times New Roman" w:hAnsi="Times New Roman"/>
+          <w:sz w:val="24"/>
+          <w:szCs w:val="24"/>
+        </w:rPr>
+      </w:pPr>
+      <w:r>
+        <w:rPr/>
+        <w:t xml:space="preserve">  </w:t>
+      </w:r>
+      <w:r>
+        <w:rPr/>
+        <w:t>- emailUtils.js (Utility functions for sending emails)</w:t>
+      </w:r>
+    </w:p>
+    <w:p>
+      <w:pPr>
+        <w:pStyle w:val="Normal"/>
+        <w:bidi w:val="0"/>
+        <w:rPr>
+          <w:rFonts w:ascii="Times New Roman" w:hAnsi="Times New Roman"/>
+          <w:sz w:val="24"/>
+          <w:szCs w:val="24"/>
+        </w:rPr>
+      </w:pPr>
+      <w:r>
+        <w:rPr/>
+        <w:t>- routes/</w:t>
+      </w:r>
+    </w:p>
+    <w:p>
+      <w:pPr>
+        <w:pStyle w:val="Normal"/>
+        <w:bidi w:val="0"/>
+        <w:rPr>
+          <w:rFonts w:ascii="Times New Roman" w:hAnsi="Times New Roman"/>
+          <w:sz w:val="24"/>
+          <w:szCs w:val="24"/>
+        </w:rPr>
+      </w:pPr>
+      <w:r>
+        <w:rPr/>
+        <w:t xml:space="preserve">  </w:t>
+      </w:r>
+      <w:r>
+        <w:rPr/>
+        <w:t>- authRoutes.js (User authentication routes)</w:t>
+      </w:r>
+    </w:p>
+    <w:p>
+      <w:pPr>
+        <w:pStyle w:val="Normal"/>
+        <w:bidi w:val="0"/>
+        <w:rPr>
+          <w:rFonts w:ascii="Times New Roman" w:hAnsi="Times New Roman"/>
+          <w:sz w:val="24"/>
+          <w:szCs w:val="24"/>
+        </w:rPr>
+      </w:pPr>
+      <w:r>
+        <w:rPr/>
+        <w:t xml:space="preserve">  </w:t>
+      </w:r>
+      <w:r>
+        <w:rPr/>
+        <w:t>- postRoutes.js (Post management routes)</w:t>
+      </w:r>
+    </w:p>
+    <w:p>
+      <w:pPr>
+        <w:pStyle w:val="Normal"/>
+        <w:bidi w:val="0"/>
+        <w:rPr>
+          <w:rFonts w:ascii="Times New Roman" w:hAnsi="Times New Roman"/>
+          <w:sz w:val="24"/>
+          <w:szCs w:val="24"/>
+        </w:rPr>
+      </w:pPr>
+      <w:r>
+        <w:rPr/>
+        <w:t>- models/</w:t>
+      </w:r>
+    </w:p>
+    <w:p>
+      <w:pPr>
+        <w:pStyle w:val="Normal"/>
+        <w:bidi w:val="0"/>
+        <w:rPr>
+          <w:rFonts w:ascii="Times New Roman" w:hAnsi="Times New Roman"/>
+          <w:sz w:val="24"/>
+          <w:szCs w:val="24"/>
+        </w:rPr>
+      </w:pPr>
+      <w:r>
+        <w:rPr/>
+        <w:t xml:space="preserve">  </w:t>
+      </w:r>
+      <w:r>
+        <w:rPr/>
+        <w:t>- userModel.js (Database model for users)</w:t>
+      </w:r>
+    </w:p>
+    <w:p>
+      <w:pPr>
+        <w:pStyle w:val="Normal"/>
+        <w:bidi w:val="0"/>
+        <w:rPr>
+          <w:rFonts w:ascii="Times New Roman" w:hAnsi="Times New Roman"/>
+          <w:sz w:val="24"/>
+          <w:szCs w:val="24"/>
+        </w:rPr>
+      </w:pPr>
+      <w:r>
+        <w:rPr/>
+        <w:t xml:space="preserve">  </w:t>
+      </w:r>
+      <w:r>
+        <w:rPr/>
+        <w:t>- postModel.js (Database model for posts)</w:t>
+      </w:r>
+    </w:p>
+    <w:p>
+      <w:pPr>
+        <w:pStyle w:val="Normal"/>
+        <w:bidi w:val="0"/>
+        <w:rPr>
+          <w:rFonts w:ascii="Times New Roman" w:hAnsi="Times New Roman"/>
+          <w:sz w:val="24"/>
+          <w:szCs w:val="24"/>
+        </w:rPr>
+      </w:pPr>
+      <w:r>
+        <w:rPr/>
+        <w:t>- config/</w:t>
+      </w:r>
+    </w:p>
+    <w:p>
+      <w:pPr>
+        <w:pStyle w:val="Normal"/>
+        <w:bidi w:val="0"/>
+        <w:rPr>
+          <w:rFonts w:ascii="Times New Roman" w:hAnsi="Times New Roman"/>
+          <w:sz w:val="24"/>
+          <w:szCs w:val="24"/>
+        </w:rPr>
+      </w:pPr>
+      <w:r>
+        <w:rPr/>
+        <w:t>- database.js (Database configuration)</w:t>
+      </w:r>
+    </w:p>
+    <w:p>
+      <w:pPr>
+        <w:pStyle w:val="Normal"/>
+        <w:bidi w:val="0"/>
+        <w:rPr>
+          <w:rFonts w:ascii="Times New Roman" w:hAnsi="Times New Roman"/>
+          <w:sz w:val="24"/>
+          <w:szCs w:val="24"/>
+        </w:rPr>
+      </w:pPr>
+      <w:r>
+        <w:rPr/>
+      </w:r>
+    </w:p>
+    <w:p>
+      <w:pPr>
+        <w:pStyle w:val="Normal"/>
+        <w:bidi w:val="0"/>
+        <w:rPr>
+          <w:rFonts w:ascii="Times New Roman" w:hAnsi="Times New Roman"/>
+          <w:sz w:val="24"/>
+          <w:szCs w:val="24"/>
+        </w:rPr>
+      </w:pPr>
+      <w:r>
+        <w:rPr/>
+      </w:r>
+    </w:p>
+    <w:p>
+      <w:pPr>
+        <w:pStyle w:val="Normal"/>
+        <w:bidi w:val="0"/>
+        <w:rPr>
+          <w:rFonts w:ascii="Times New Roman" w:hAnsi="Times New Roman"/>
+          <w:sz w:val="24"/>
+          <w:szCs w:val="24"/>
+        </w:rPr>
+      </w:pPr>
+      <w:r>
+        <w:rPr/>
+      </w:r>
+    </w:p>
+    <w:p>
+      <w:pPr>
+        <w:pStyle w:val="Normal"/>
+        <w:bidi w:val="0"/>
+        <w:rPr>
+          <w:rFonts w:ascii="Times New Roman" w:hAnsi="Times New Roman"/>
+          <w:sz w:val="24"/>
+          <w:szCs w:val="24"/>
+        </w:rPr>
+      </w:pPr>
+      <w:r>
+        <w:rPr/>
+        <w:t xml:space="preserve">    </w:t>
+      </w:r>
+      <w:r>
+        <w:rPr/>
+        <w:t>view folder:</w:t>
+      </w:r>
+    </w:p>
+    <w:p>
+      <w:pPr>
+        <w:pStyle w:val="Normal"/>
+        <w:bidi w:val="0"/>
+        <w:rPr>
+          <w:rFonts w:ascii="Times New Roman" w:hAnsi="Times New Roman"/>
+          <w:sz w:val="24"/>
+          <w:szCs w:val="24"/>
+        </w:rPr>
+      </w:pPr>
+      <w:r>
+        <w:rPr/>
+      </w:r>
+    </w:p>
+    <w:p>
+      <w:pPr>
+        <w:pStyle w:val="Normal"/>
+        <w:bidi w:val="0"/>
+        <w:rPr>
+          <w:rFonts w:ascii="Times New Roman" w:hAnsi="Times New Roman"/>
+          <w:sz w:val="24"/>
+          <w:szCs w:val="24"/>
+        </w:rPr>
+      </w:pPr>
+      <w:r>
+        <w:rPr/>
+        <w:t>Inside the view folder, you'll have different views (HTML files) that will be rendered to the users based on the routes and actions. For simplicity, let's assume you have the following views:</w:t>
+      </w:r>
+    </w:p>
+    <w:p>
+      <w:pPr>
+        <w:pStyle w:val="Normal"/>
+        <w:bidi w:val="0"/>
+        <w:rPr>
+          <w:rFonts w:ascii="Times New Roman" w:hAnsi="Times New Roman"/>
+          <w:sz w:val="24"/>
+          <w:szCs w:val="24"/>
+        </w:rPr>
+      </w:pPr>
+      <w:r>
+        <w:rPr/>
+      </w:r>
+    </w:p>
+    <w:p>
+      <w:pPr>
+        <w:pStyle w:val="Normal"/>
+        <w:bidi w:val="0"/>
+        <w:rPr>
+          <w:rFonts w:ascii="Times New Roman" w:hAnsi="Times New Roman"/>
+          <w:sz w:val="24"/>
+          <w:szCs w:val="24"/>
+        </w:rPr>
+      </w:pPr>
+      <w:r>
+        <w:rPr/>
+        <w:t>a. login.html - This view will display the login form.</w:t>
+      </w:r>
+    </w:p>
+    <w:p>
+      <w:pPr>
+        <w:pStyle w:val="Normal"/>
+        <w:bidi w:val="0"/>
+        <w:rPr>
+          <w:rFonts w:ascii="Times New Roman" w:hAnsi="Times New Roman"/>
+          <w:sz w:val="24"/>
+          <w:szCs w:val="24"/>
+        </w:rPr>
+      </w:pPr>
+      <w:r>
+        <w:rPr/>
+        <w:t>b. dashboard.html - This view will display the user's dashboard after successful login.</w:t>
+      </w:r>
+    </w:p>
+    <w:p>
+      <w:pPr>
+        <w:pStyle w:val="Normal"/>
+        <w:bidi w:val="0"/>
+        <w:rPr>
+          <w:rFonts w:ascii="Times New Roman" w:hAnsi="Times New Roman"/>
+          <w:sz w:val="24"/>
+          <w:szCs w:val="24"/>
+        </w:rPr>
+      </w:pPr>
+      <w:r>
+        <w:rPr/>
+        <w:t>c. create-post.html - This view will display the form to create a new post.</w:t>
+      </w:r>
+    </w:p>
+    <w:p>
+      <w:pPr>
+        <w:pStyle w:val="Normal"/>
+        <w:bidi w:val="0"/>
+        <w:rPr>
+          <w:rFonts w:ascii="Times New Roman" w:hAnsi="Times New Roman"/>
+          <w:sz w:val="24"/>
+          <w:szCs w:val="24"/>
+        </w:rPr>
+      </w:pPr>
+      <w:r>
+        <w:rPr/>
+        <w:t>d. edit-post.html - This view will display the form to edit an existing post.</w:t>
+      </w:r>
+    </w:p>
+    <w:p>
+      <w:pPr>
+        <w:pStyle w:val="Normal"/>
+        <w:bidi w:val="0"/>
+        <w:rPr>
+          <w:rFonts w:ascii="Times New Roman" w:hAnsi="Times New Roman"/>
+          <w:sz w:val="24"/>
+          <w:szCs w:val="24"/>
+        </w:rPr>
+      </w:pPr>
+      <w:r>
+        <w:rPr/>
+        <w:t>e. search-results.html - This view will display the search results for posts.</w:t>
       </w:r>
     </w:p>
     <w:sectPr>
@@ -2183,6 +5933,256 @@
   <w:abstractNum w:abstractNumId="3">
     <w:lvl w:ilvl="0">
       <w:start w:val="1"/>
+      <w:numFmt w:val="bullet"/>
+      <w:lvlText w:val=""/>
+      <w:lvlJc w:val="left"/>
+      <w:pPr>
+        <w:tabs>
+          <w:tab w:val="num" w:pos="720"/>
+        </w:tabs>
+        <w:ind w:left="720" w:hanging="283"/>
+      </w:pPr>
+      <w:rPr>
+        <w:rFonts w:ascii="Symbol" w:hAnsi="Symbol" w:cs="Symbol" w:hint="default"/>
+      </w:rPr>
+    </w:lvl>
+    <w:lvl w:ilvl="1">
+      <w:start w:val="1"/>
+      <w:numFmt w:val="decimal"/>
+      <w:lvlText w:val="%2."/>
+      <w:lvlJc w:val="left"/>
+      <w:pPr>
+        <w:tabs>
+          <w:tab w:val="num" w:pos="1080"/>
+        </w:tabs>
+        <w:ind w:left="1080" w:hanging="360"/>
+      </w:pPr>
+    </w:lvl>
+    <w:lvl w:ilvl="2">
+      <w:start w:val="1"/>
+      <w:numFmt w:val="decimal"/>
+      <w:lvlText w:val="%3."/>
+      <w:lvlJc w:val="left"/>
+      <w:pPr>
+        <w:tabs>
+          <w:tab w:val="num" w:pos="1440"/>
+        </w:tabs>
+        <w:ind w:left="1440" w:hanging="360"/>
+      </w:pPr>
+    </w:lvl>
+    <w:lvl w:ilvl="3">
+      <w:start w:val="1"/>
+      <w:numFmt w:val="decimal"/>
+      <w:lvlText w:val="%4."/>
+      <w:lvlJc w:val="left"/>
+      <w:pPr>
+        <w:tabs>
+          <w:tab w:val="num" w:pos="1800"/>
+        </w:tabs>
+        <w:ind w:left="1800" w:hanging="360"/>
+      </w:pPr>
+    </w:lvl>
+    <w:lvl w:ilvl="4">
+      <w:start w:val="1"/>
+      <w:numFmt w:val="decimal"/>
+      <w:lvlText w:val="%5."/>
+      <w:lvlJc w:val="left"/>
+      <w:pPr>
+        <w:tabs>
+          <w:tab w:val="num" w:pos="2160"/>
+        </w:tabs>
+        <w:ind w:left="2160" w:hanging="360"/>
+      </w:pPr>
+    </w:lvl>
+    <w:lvl w:ilvl="5">
+      <w:start w:val="1"/>
+      <w:numFmt w:val="decimal"/>
+      <w:lvlText w:val="%6."/>
+      <w:lvlJc w:val="left"/>
+      <w:pPr>
+        <w:tabs>
+          <w:tab w:val="num" w:pos="2520"/>
+        </w:tabs>
+        <w:ind w:left="2520" w:hanging="360"/>
+      </w:pPr>
+    </w:lvl>
+    <w:lvl w:ilvl="6">
+      <w:start w:val="1"/>
+      <w:numFmt w:val="decimal"/>
+      <w:lvlText w:val="%7."/>
+      <w:lvlJc w:val="left"/>
+      <w:pPr>
+        <w:tabs>
+          <w:tab w:val="num" w:pos="2880"/>
+        </w:tabs>
+        <w:ind w:left="2880" w:hanging="360"/>
+      </w:pPr>
+    </w:lvl>
+    <w:lvl w:ilvl="7">
+      <w:start w:val="1"/>
+      <w:numFmt w:val="decimal"/>
+      <w:lvlText w:val="%8."/>
+      <w:lvlJc w:val="left"/>
+      <w:pPr>
+        <w:tabs>
+          <w:tab w:val="num" w:pos="3240"/>
+        </w:tabs>
+        <w:ind w:left="3240" w:hanging="360"/>
+      </w:pPr>
+    </w:lvl>
+    <w:lvl w:ilvl="8">
+      <w:start w:val="1"/>
+      <w:numFmt w:val="decimal"/>
+      <w:lvlText w:val="%9."/>
+      <w:lvlJc w:val="left"/>
+      <w:pPr>
+        <w:tabs>
+          <w:tab w:val="num" w:pos="3600"/>
+        </w:tabs>
+        <w:ind w:left="3600" w:hanging="360"/>
+      </w:pPr>
+    </w:lvl>
+  </w:abstractNum>
+  <w:abstractNum w:abstractNumId="4">
+    <w:lvl w:ilvl="0">
+      <w:start w:val="1"/>
+      <w:numFmt w:val="bullet"/>
+      <w:lvlText w:val=""/>
+      <w:lvlJc w:val="left"/>
+      <w:pPr>
+        <w:tabs>
+          <w:tab w:val="num" w:pos="709"/>
+        </w:tabs>
+        <w:ind w:left="709" w:hanging="283"/>
+      </w:pPr>
+      <w:rPr>
+        <w:rFonts w:ascii="Symbol" w:hAnsi="Symbol" w:cs="Symbol" w:hint="default"/>
+      </w:rPr>
+    </w:lvl>
+    <w:lvl w:ilvl="1">
+      <w:start w:val="1"/>
+      <w:numFmt w:val="bullet"/>
+      <w:lvlText w:val=""/>
+      <w:lvlJc w:val="left"/>
+      <w:pPr>
+        <w:tabs>
+          <w:tab w:val="num" w:pos="1418"/>
+        </w:tabs>
+        <w:ind w:left="1418" w:hanging="283"/>
+      </w:pPr>
+      <w:rPr>
+        <w:rFonts w:ascii="Symbol" w:hAnsi="Symbol" w:cs="Symbol" w:hint="default"/>
+      </w:rPr>
+    </w:lvl>
+    <w:lvl w:ilvl="2">
+      <w:start w:val="1"/>
+      <w:numFmt w:val="bullet"/>
+      <w:lvlText w:val=""/>
+      <w:lvlJc w:val="left"/>
+      <w:pPr>
+        <w:tabs>
+          <w:tab w:val="num" w:pos="2127"/>
+        </w:tabs>
+        <w:ind w:left="2127" w:hanging="283"/>
+      </w:pPr>
+      <w:rPr>
+        <w:rFonts w:ascii="Symbol" w:hAnsi="Symbol" w:cs="Symbol" w:hint="default"/>
+      </w:rPr>
+    </w:lvl>
+    <w:lvl w:ilvl="3">
+      <w:start w:val="1"/>
+      <w:numFmt w:val="bullet"/>
+      <w:lvlText w:val=""/>
+      <w:lvlJc w:val="left"/>
+      <w:pPr>
+        <w:tabs>
+          <w:tab w:val="num" w:pos="2836"/>
+        </w:tabs>
+        <w:ind w:left="2836" w:hanging="283"/>
+      </w:pPr>
+      <w:rPr>
+        <w:rFonts w:ascii="Symbol" w:hAnsi="Symbol" w:cs="Symbol" w:hint="default"/>
+      </w:rPr>
+    </w:lvl>
+    <w:lvl w:ilvl="4">
+      <w:start w:val="1"/>
+      <w:numFmt w:val="bullet"/>
+      <w:lvlText w:val=""/>
+      <w:lvlJc w:val="left"/>
+      <w:pPr>
+        <w:tabs>
+          <w:tab w:val="num" w:pos="3545"/>
+        </w:tabs>
+        <w:ind w:left="3545" w:hanging="283"/>
+      </w:pPr>
+      <w:rPr>
+        <w:rFonts w:ascii="Symbol" w:hAnsi="Symbol" w:cs="Symbol" w:hint="default"/>
+      </w:rPr>
+    </w:lvl>
+    <w:lvl w:ilvl="5">
+      <w:start w:val="1"/>
+      <w:numFmt w:val="bullet"/>
+      <w:lvlText w:val=""/>
+      <w:lvlJc w:val="left"/>
+      <w:pPr>
+        <w:tabs>
+          <w:tab w:val="num" w:pos="4254"/>
+        </w:tabs>
+        <w:ind w:left="4254" w:hanging="283"/>
+      </w:pPr>
+      <w:rPr>
+        <w:rFonts w:ascii="Symbol" w:hAnsi="Symbol" w:cs="Symbol" w:hint="default"/>
+      </w:rPr>
+    </w:lvl>
+    <w:lvl w:ilvl="6">
+      <w:start w:val="1"/>
+      <w:numFmt w:val="bullet"/>
+      <w:lvlText w:val=""/>
+      <w:lvlJc w:val="left"/>
+      <w:pPr>
+        <w:tabs>
+          <w:tab w:val="num" w:pos="4963"/>
+        </w:tabs>
+        <w:ind w:left="4963" w:hanging="283"/>
+      </w:pPr>
+      <w:rPr>
+        <w:rFonts w:ascii="Symbol" w:hAnsi="Symbol" w:cs="Symbol" w:hint="default"/>
+      </w:rPr>
+    </w:lvl>
+    <w:lvl w:ilvl="7">
+      <w:start w:val="1"/>
+      <w:numFmt w:val="bullet"/>
+      <w:lvlText w:val=""/>
+      <w:lvlJc w:val="left"/>
+      <w:pPr>
+        <w:tabs>
+          <w:tab w:val="num" w:pos="5672"/>
+        </w:tabs>
+        <w:ind w:left="5672" w:hanging="283"/>
+      </w:pPr>
+      <w:rPr>
+        <w:rFonts w:ascii="Symbol" w:hAnsi="Symbol" w:cs="Symbol" w:hint="default"/>
+      </w:rPr>
+    </w:lvl>
+    <w:lvl w:ilvl="8">
+      <w:start w:val="1"/>
+      <w:numFmt w:val="bullet"/>
+      <w:lvlText w:val=""/>
+      <w:lvlJc w:val="left"/>
+      <w:pPr>
+        <w:tabs>
+          <w:tab w:val="num" w:pos="6381"/>
+        </w:tabs>
+        <w:ind w:left="6381" w:hanging="283"/>
+      </w:pPr>
+      <w:rPr>
+        <w:rFonts w:ascii="Symbol" w:hAnsi="Symbol" w:cs="Symbol" w:hint="default"/>
+      </w:rPr>
+    </w:lvl>
+  </w:abstractNum>
+  <w:abstractNum w:abstractNumId="5">
+    <w:lvl w:ilvl="0">
+      <w:start w:val="1"/>
       <w:numFmt w:val="none"/>
       <w:suff w:val="nothing"/>
       <w:lvlText w:val=""/>
@@ -2307,6 +6307,12 @@
   </w:num>
   <w:num w:numId="3">
     <w:abstractNumId w:val="3"/>
+  </w:num>
+  <w:num w:numId="4">
+    <w:abstractNumId w:val="4"/>
+  </w:num>
+  <w:num w:numId="5">
+    <w:abstractNumId w:val="5"/>
   </w:num>
 </w:numbering>
 </file>

</xml_diff>

<commit_message>
server yet to start
</commit_message>
<xml_diff>
--- a/Instructions.docx
+++ b/Instructions.docx
@@ -64,8 +64,8 @@
         <w:br/>
         <w:t>Value: 70%</w:t>
       </w:r>
-      <w:bookmarkStart w:id="5" w:name="page3R_mcid5"/>
-      <w:bookmarkStart w:id="6" w:name="page3R_mcid6"/>
+      <w:bookmarkStart w:id="5" w:name="page3R_mcid6"/>
+      <w:bookmarkStart w:id="6" w:name="page3R_mcid5"/>
       <w:bookmarkEnd w:id="5"/>
       <w:bookmarkEnd w:id="6"/>
       <w:r>
@@ -190,8 +190,8 @@
         </w:rPr>
         <w:t xml:space="preserve"> Develop a secure and usable website that meets the needs of the user</w:t>
       </w:r>
-      <w:bookmarkStart w:id="15" w:name="page3R_mcid15"/>
-      <w:bookmarkStart w:id="16" w:name="page3R_mcid16"/>
+      <w:bookmarkStart w:id="15" w:name="page3R_mcid16"/>
+      <w:bookmarkStart w:id="16" w:name="page3R_mcid15"/>
       <w:bookmarkEnd w:id="15"/>
       <w:bookmarkEnd w:id="16"/>
       <w:r>
@@ -285,8 +285,8 @@
         <w:br/>
         <w:t>The aim of this R002 assignment is for you to code a secure usable and accessible web-based movie blog system that mitigates, at a minimum, the five most common security vulnerabilities of account enumeration, session hijacking, SQL injection, cross-site scripting and cross-site request forgery.</w:t>
       </w:r>
-      <w:bookmarkStart w:id="23" w:name="page3R_mcid23"/>
-      <w:bookmarkStart w:id="24" w:name="page3R_mcid24"/>
+      <w:bookmarkStart w:id="23" w:name="page3R_mcid24"/>
+      <w:bookmarkStart w:id="24" w:name="page3R_mcid23"/>
       <w:bookmarkEnd w:id="23"/>
       <w:bookmarkEnd w:id="24"/>
       <w:r>
@@ -313,8 +313,8 @@
         <w:br/>
         <w:t>and concisely explain how they work and how they improve security for your movie blog system.</w:t>
       </w:r>
-      <w:bookmarkStart w:id="27" w:name="page3R_mcid27"/>
-      <w:bookmarkStart w:id="28" w:name="page3R_mcid28"/>
+      <w:bookmarkStart w:id="27" w:name="page3R_mcid28"/>
+      <w:bookmarkStart w:id="28" w:name="page3R_mcid27"/>
       <w:bookmarkEnd w:id="27"/>
       <w:bookmarkEnd w:id="28"/>
       <w:r>
@@ -333,8 +333,8 @@
         <w:bidi w:val="0"/>
         <w:rPr/>
       </w:pPr>
-      <w:bookmarkStart w:id="29" w:name="page3R_mcid29"/>
-      <w:bookmarkStart w:id="30" w:name="page3R_mcid30"/>
+      <w:bookmarkStart w:id="29" w:name="page3R_mcid30"/>
+      <w:bookmarkStart w:id="30" w:name="page3R_mcid29"/>
       <w:bookmarkEnd w:id="29"/>
       <w:bookmarkEnd w:id="30"/>
       <w:r>
@@ -472,8 +472,8 @@
           <w:szCs w:val="24"/>
         </w:rPr>
       </w:pPr>
-      <w:bookmarkStart w:id="39" w:name="page34R_mcid7"/>
-      <w:bookmarkStart w:id="40" w:name="page34R_mcid8"/>
+      <w:bookmarkStart w:id="39" w:name="page34R_mcid8"/>
+      <w:bookmarkStart w:id="40" w:name="page34R_mcid7"/>
       <w:bookmarkEnd w:id="39"/>
       <w:bookmarkEnd w:id="40"/>
       <w:r>
@@ -487,8 +487,8 @@
         <w:br/>
         <w:t>front-end. This will be used to evidence your security processes and mitigations during a 15-minute MP4 video demonstration. Functionality of the front-end should be prioritised over the aesthetics, but you still need to consider usability and accessibility.</w:t>
       </w:r>
-      <w:bookmarkStart w:id="41" w:name="page34R_mcid9"/>
-      <w:bookmarkStart w:id="42" w:name="page34R_mcid10"/>
+      <w:bookmarkStart w:id="41" w:name="page34R_mcid10"/>
+      <w:bookmarkStart w:id="42" w:name="page34R_mcid9"/>
       <w:bookmarkEnd w:id="41"/>
       <w:bookmarkEnd w:id="42"/>
       <w:r>
@@ -500,8 +500,8 @@
         <w:br/>
         <w:t>You must code your website using JavaScript and Node.js, with a MySQL database. Any Node framework, such as Express, is acceptable but you cannot use any other types of SQL databases, as you are restricted to using MySQL.</w:t>
       </w:r>
-      <w:bookmarkStart w:id="43" w:name="page34R_mcid11"/>
-      <w:bookmarkStart w:id="44" w:name="page34R_mcid12"/>
+      <w:bookmarkStart w:id="43" w:name="page34R_mcid12"/>
+      <w:bookmarkStart w:id="44" w:name="page34R_mcid11"/>
       <w:bookmarkEnd w:id="43"/>
       <w:bookmarkEnd w:id="44"/>
       <w:r>
@@ -513,8 +513,8 @@
         <w:br/>
         <w:t>To secure your movie blog you must include hashing and/or salting, encryption and a 2FA authentication of username/password and email One Time Password (OTP).</w:t>
       </w:r>
-      <w:bookmarkStart w:id="45" w:name="page34R_mcid13"/>
-      <w:bookmarkStart w:id="46" w:name="page34R_mcid14"/>
+      <w:bookmarkStart w:id="45" w:name="page34R_mcid14"/>
+      <w:bookmarkStart w:id="46" w:name="page34R_mcid13"/>
       <w:bookmarkEnd w:id="45"/>
       <w:bookmarkEnd w:id="46"/>
       <w:r>
@@ -528,8 +528,8 @@
         <w:br/>
         <w:t>demonstration. You can use any pre-built security libraries you believe will be useful, but you must be clearly and concisely explain how they work, what they secure against and exactly how they provide security protection specifically for this movie blog. If you cannot or do not fully explain your library use, you will not attain any marks for that mitigation. You should also consider coding some of your own processes, as extra marks are available for self-coded mitigations.</w:t>
       </w:r>
-      <w:bookmarkStart w:id="47" w:name="page34R_mcid17"/>
-      <w:bookmarkStart w:id="48" w:name="page34R_mcid18"/>
+      <w:bookmarkStart w:id="47" w:name="page34R_mcid18"/>
+      <w:bookmarkStart w:id="48" w:name="page34R_mcid17"/>
       <w:bookmarkEnd w:id="47"/>
       <w:bookmarkEnd w:id="48"/>
       <w:r>
@@ -541,8 +541,8 @@
         <w:br/>
         <w:t>Each mitigation must be valid across the whole web-blog site, e.g., you cannot mitigate SQL injection and then break it later when mitigating another vulnerability.</w:t>
       </w:r>
-      <w:bookmarkStart w:id="49" w:name="page34R_mcid19"/>
-      <w:bookmarkStart w:id="50" w:name="page34R_mcid20"/>
+      <w:bookmarkStart w:id="49" w:name="page34R_mcid20"/>
+      <w:bookmarkStart w:id="50" w:name="page34R_mcid19"/>
       <w:bookmarkEnd w:id="49"/>
       <w:bookmarkEnd w:id="50"/>
       <w:r>
@@ -1890,7 +1890,11 @@
         </w:rPr>
       </w:pPr>
       <w:r>
-        <w:rPr/>
+        <w:rPr>
+          <w:rFonts w:ascii="Times New Roman" w:hAnsi="Times New Roman"/>
+          <w:sz w:val="24"/>
+          <w:szCs w:val="24"/>
+        </w:rPr>
       </w:r>
     </w:p>
     <w:p>
@@ -2342,42 +2346,208 @@
           <w:sz w:val="24"/>
           <w:szCs w:val="24"/>
         </w:rPr>
-        <w:t xml:space="preserve">   </w:t>
-      </w:r>
-      <w:r>
-        <w:rPr>
-          <w:rFonts w:ascii="Times New Roman" w:hAnsi="Times New Roman"/>
-          <w:sz w:val="24"/>
-          <w:szCs w:val="24"/>
-        </w:rPr>
-        <w:t>- index.html</w:t>
-      </w:r>
-    </w:p>
-    <w:p>
-      <w:pPr>
-        <w:pStyle w:val="Normal"/>
-        <w:bidi w:val="0"/>
-        <w:rPr>
-          <w:rFonts w:ascii="Times New Roman" w:hAnsi="Times New Roman"/>
-          <w:sz w:val="24"/>
-          <w:szCs w:val="24"/>
-        </w:rPr>
-      </w:pPr>
-      <w:r>
-        <w:rPr>
-          <w:rFonts w:ascii="Times New Roman" w:hAnsi="Times New Roman"/>
-          <w:sz w:val="24"/>
-          <w:szCs w:val="24"/>
-        </w:rPr>
-        <w:t xml:space="preserve">   </w:t>
-      </w:r>
-      <w:r>
-        <w:rPr>
-          <w:rFonts w:ascii="Times New Roman" w:hAnsi="Times New Roman"/>
-          <w:sz w:val="24"/>
-          <w:szCs w:val="24"/>
-        </w:rPr>
-        <w:t>- login.html</w:t>
+        <w:t xml:space="preserve">    </w:t>
+      </w:r>
+      <w:r>
+        <w:rPr>
+          <w:rFonts w:ascii="Times New Roman" w:hAnsi="Times New Roman"/>
+          <w:sz w:val="24"/>
+          <w:szCs w:val="24"/>
+        </w:rPr>
+        <w:t>-</w:t>
+      </w:r>
+      <w:r>
+        <w:rPr>
+          <w:rStyle w:val="Strong"/>
+          <w:rFonts w:ascii="Times New Roman" w:hAnsi="Times New Roman"/>
+          <w:sz w:val="24"/>
+          <w:szCs w:val="24"/>
+        </w:rPr>
+        <w:t>index.html</w:t>
+      </w:r>
+      <w:r>
+        <w:rPr>
+          <w:rFonts w:ascii="Times New Roman" w:hAnsi="Times New Roman"/>
+          <w:sz w:val="24"/>
+          <w:szCs w:val="24"/>
+        </w:rPr>
+        <w:t>: The main landing page of the movie blog site.</w:t>
+      </w:r>
+    </w:p>
+    <w:p>
+      <w:pPr>
+        <w:pStyle w:val="Normal"/>
+        <w:bidi w:val="0"/>
+        <w:rPr>
+          <w:rFonts w:ascii="Times New Roman" w:hAnsi="Times New Roman"/>
+          <w:sz w:val="24"/>
+          <w:szCs w:val="24"/>
+        </w:rPr>
+      </w:pPr>
+      <w:r>
+        <w:rPr>
+          <w:rStyle w:val="Strong"/>
+        </w:rPr>
+        <w:t xml:space="preserve">    </w:t>
+      </w:r>
+      <w:r>
+        <w:rPr>
+          <w:rStyle w:val="Strong"/>
+        </w:rPr>
+        <w:t>-auth.html</w:t>
+      </w:r>
+      <w:r>
+        <w:rPr/>
+        <w:t>: Combined login and sign-up page for user authentication.</w:t>
+      </w:r>
+    </w:p>
+    <w:p>
+      <w:pPr>
+        <w:pStyle w:val="Normal"/>
+        <w:bidi w:val="0"/>
+        <w:rPr>
+          <w:rFonts w:ascii="Times New Roman" w:hAnsi="Times New Roman"/>
+          <w:sz w:val="24"/>
+          <w:szCs w:val="24"/>
+        </w:rPr>
+      </w:pPr>
+      <w:r>
+        <w:rPr>
+          <w:rStyle w:val="Strong"/>
+        </w:rPr>
+        <w:t xml:space="preserve">    </w:t>
+      </w:r>
+      <w:r>
+        <w:rPr>
+          <w:rStyle w:val="Strong"/>
+        </w:rPr>
+        <w:t>-create-edit-del-post.html</w:t>
+      </w:r>
+      <w:r>
+        <w:rPr/>
+        <w:t>: Combined page for creating new posts, editing and deteling existing ones.</w:t>
+      </w:r>
+    </w:p>
+    <w:p>
+      <w:pPr>
+        <w:pStyle w:val="Normal"/>
+        <w:bidi w:val="0"/>
+        <w:rPr>
+          <w:rFonts w:ascii="Times New Roman" w:hAnsi="Times New Roman"/>
+          <w:sz w:val="24"/>
+          <w:szCs w:val="24"/>
+        </w:rPr>
+      </w:pPr>
+      <w:r>
+        <w:rPr>
+          <w:rStyle w:val="Strong"/>
+        </w:rPr>
+        <w:t xml:space="preserve">    </w:t>
+      </w:r>
+      <w:r>
+        <w:rPr>
+          <w:rStyle w:val="Strong"/>
+        </w:rPr>
+        <w:t>-search-reviews.html</w:t>
+      </w:r>
+      <w:r>
+        <w:rPr/>
+        <w:t>: Page for displaying search results and movie reviews.</w:t>
+      </w:r>
+    </w:p>
+    <w:p>
+      <w:pPr>
+        <w:pStyle w:val="Normal"/>
+        <w:bidi w:val="0"/>
+        <w:rPr>
+          <w:rFonts w:ascii="Times New Roman" w:hAnsi="Times New Roman"/>
+          <w:sz w:val="24"/>
+          <w:szCs w:val="24"/>
+        </w:rPr>
+      </w:pPr>
+      <w:r>
+        <w:rPr>
+          <w:rStyle w:val="Strong"/>
+        </w:rPr>
+        <w:t xml:space="preserve">    </w:t>
+      </w:r>
+      <w:r>
+        <w:rPr>
+          <w:rStyle w:val="Strong"/>
+        </w:rPr>
+        <w:t>-account-settings.html</w:t>
+      </w:r>
+      <w:r>
+        <w:rPr/>
+        <w:t>: Page for managing user account settings, including 2FA configuration and verification options.</w:t>
+      </w:r>
+    </w:p>
+    <w:p>
+      <w:pPr>
+        <w:pStyle w:val="Normal"/>
+        <w:bidi w:val="0"/>
+        <w:rPr>
+          <w:rFonts w:ascii="Times New Roman" w:hAnsi="Times New Roman"/>
+          <w:sz w:val="24"/>
+          <w:szCs w:val="24"/>
+        </w:rPr>
+      </w:pPr>
+      <w:r>
+        <w:rPr>
+          <w:rStyle w:val="Strong"/>
+        </w:rPr>
+        <w:t xml:space="preserve">     </w:t>
+      </w:r>
+      <w:r>
+        <w:rPr>
+          <w:rStyle w:val="Strong"/>
+        </w:rPr>
+        <w:t>-about.html</w:t>
+      </w:r>
+      <w:r>
+        <w:rPr/>
+        <w:t>: Page with general information about the movie blog site.</w:t>
+      </w:r>
+    </w:p>
+    <w:p>
+      <w:pPr>
+        <w:pStyle w:val="Normal"/>
+        <w:bidi w:val="0"/>
+        <w:rPr>
+          <w:rFonts w:ascii="Times New Roman" w:hAnsi="Times New Roman"/>
+          <w:sz w:val="24"/>
+          <w:szCs w:val="24"/>
+        </w:rPr>
+      </w:pPr>
+      <w:r>
+        <w:rPr>
+          <w:rStyle w:val="Strong"/>
+        </w:rPr>
+        <w:t xml:space="preserve">    </w:t>
+      </w:r>
+      <w:r>
+        <w:rPr>
+          <w:rStyle w:val="Strong"/>
+        </w:rPr>
+        <w:t>-contact.html</w:t>
+      </w:r>
+      <w:r>
+        <w:rPr/>
+        <w:t>: Page with contact details and a form for users to get in touch.</w:t>
+      </w:r>
+    </w:p>
+    <w:p>
+      <w:pPr>
+        <w:pStyle w:val="Normal"/>
+        <w:bidi w:val="0"/>
+        <w:rPr>
+          <w:rFonts w:ascii="Times New Roman" w:hAnsi="Times New Roman"/>
+          <w:sz w:val="24"/>
+          <w:szCs w:val="24"/>
+        </w:rPr>
+      </w:pPr>
+      <w:r>
+        <w:rPr/>
       </w:r>
     </w:p>
     <w:p>
@@ -2485,88 +2655,158 @@
           <w:sz w:val="24"/>
           <w:szCs w:val="24"/>
         </w:rPr>
-        <w:t>-login.css</w:t>
-      </w:r>
-    </w:p>
-    <w:p>
-      <w:pPr>
-        <w:pStyle w:val="Normal"/>
-        <w:bidi w:val="0"/>
-        <w:rPr>
-          <w:rFonts w:ascii="Times New Roman" w:hAnsi="Times New Roman"/>
-          <w:sz w:val="24"/>
-          <w:szCs w:val="24"/>
-        </w:rPr>
-      </w:pPr>
-      <w:r>
-        <w:rPr>
-          <w:rFonts w:ascii="Times New Roman" w:hAnsi="Times New Roman"/>
-          <w:sz w:val="24"/>
-          <w:szCs w:val="24"/>
-        </w:rPr>
-        <w:t xml:space="preserve">     </w:t>
-      </w:r>
-      <w:r>
-        <w:rPr>
-          <w:rFonts w:ascii="Times New Roman" w:hAnsi="Times New Roman"/>
-          <w:sz w:val="24"/>
-          <w:szCs w:val="24"/>
-        </w:rPr>
-        <w:t>js</w:t>
-      </w:r>
-    </w:p>
-    <w:p>
-      <w:pPr>
-        <w:pStyle w:val="Normal"/>
-        <w:bidi w:val="0"/>
-        <w:rPr>
-          <w:rFonts w:ascii="Times New Roman" w:hAnsi="Times New Roman"/>
-          <w:sz w:val="24"/>
-          <w:szCs w:val="24"/>
-        </w:rPr>
-      </w:pPr>
-      <w:r>
-        <w:rPr>
-          <w:rFonts w:ascii="Times New Roman" w:hAnsi="Times New Roman"/>
-          <w:sz w:val="24"/>
-          <w:szCs w:val="24"/>
-        </w:rPr>
-        <w:t xml:space="preserve">         </w:t>
-      </w:r>
-      <w:r>
-        <w:rPr>
-          <w:rFonts w:ascii="Times New Roman" w:hAnsi="Times New Roman"/>
-          <w:sz w:val="24"/>
-          <w:szCs w:val="24"/>
-        </w:rPr>
-        <w:t>-index.js</w:t>
-      </w:r>
-    </w:p>
-    <w:p>
-      <w:pPr>
-        <w:pStyle w:val="Normal"/>
-        <w:bidi w:val="0"/>
-        <w:rPr>
-          <w:rFonts w:ascii="Times New Roman" w:hAnsi="Times New Roman"/>
-          <w:sz w:val="24"/>
-          <w:szCs w:val="24"/>
-        </w:rPr>
-      </w:pPr>
-      <w:r>
-        <w:rPr>
-          <w:rFonts w:ascii="Times New Roman" w:hAnsi="Times New Roman"/>
-          <w:sz w:val="24"/>
-          <w:szCs w:val="24"/>
-        </w:rPr>
-        <w:t xml:space="preserve">         </w:t>
-      </w:r>
-      <w:r>
-        <w:rPr>
-          <w:rFonts w:ascii="Times New Roman" w:hAnsi="Times New Roman"/>
-          <w:sz w:val="24"/>
-          <w:szCs w:val="24"/>
-        </w:rPr>
-        <w:t>-login.js</w:t>
+        <w:t>-</w:t>
+      </w:r>
+      <w:r>
+        <w:rPr>
+          <w:rFonts w:ascii="Times New Roman" w:hAnsi="Times New Roman"/>
+          <w:sz w:val="24"/>
+          <w:szCs w:val="24"/>
+        </w:rPr>
+        <w:t>auth</w:t>
+      </w:r>
+      <w:r>
+        <w:rPr>
+          <w:rFonts w:ascii="Times New Roman" w:hAnsi="Times New Roman"/>
+          <w:sz w:val="24"/>
+          <w:szCs w:val="24"/>
+        </w:rPr>
+        <w:t>.css</w:t>
+      </w:r>
+    </w:p>
+    <w:p>
+      <w:pPr>
+        <w:pStyle w:val="Normal"/>
+        <w:bidi w:val="0"/>
+        <w:rPr>
+          <w:rFonts w:ascii="Times New Roman" w:hAnsi="Times New Roman"/>
+          <w:sz w:val="24"/>
+          <w:szCs w:val="24"/>
+        </w:rPr>
+      </w:pPr>
+      <w:r>
+        <w:rPr>
+          <w:rFonts w:ascii="Times New Roman" w:hAnsi="Times New Roman"/>
+          <w:sz w:val="24"/>
+          <w:szCs w:val="24"/>
+        </w:rPr>
+        <w:t xml:space="preserve">       </w:t>
+      </w:r>
+      <w:r>
+        <w:rPr>
+          <w:rFonts w:ascii="Times New Roman" w:hAnsi="Times New Roman"/>
+          <w:sz w:val="24"/>
+          <w:szCs w:val="24"/>
+        </w:rPr>
+        <w:t>-</w:t>
+      </w:r>
+      <w:r>
+        <w:rPr>
+          <w:rFonts w:ascii="Times New Roman" w:hAnsi="Times New Roman"/>
+          <w:sz w:val="24"/>
+          <w:szCs w:val="24"/>
+        </w:rPr>
+        <w:t>craete-edit-del-post.css</w:t>
+      </w:r>
+    </w:p>
+    <w:p>
+      <w:pPr>
+        <w:pStyle w:val="Normal"/>
+        <w:bidi w:val="0"/>
+        <w:rPr>
+          <w:rFonts w:ascii="Times New Roman" w:hAnsi="Times New Roman"/>
+          <w:sz w:val="24"/>
+          <w:szCs w:val="24"/>
+        </w:rPr>
+      </w:pPr>
+      <w:r>
+        <w:rPr>
+          <w:rFonts w:ascii="Times New Roman" w:hAnsi="Times New Roman"/>
+          <w:sz w:val="24"/>
+          <w:szCs w:val="24"/>
+        </w:rPr>
+        <w:t xml:space="preserve">       </w:t>
+      </w:r>
+      <w:r>
+        <w:rPr>
+          <w:rFonts w:ascii="Times New Roman" w:hAnsi="Times New Roman"/>
+          <w:sz w:val="24"/>
+          <w:szCs w:val="24"/>
+        </w:rPr>
+        <w:t>-search-reviews.css</w:t>
+      </w:r>
+    </w:p>
+    <w:p>
+      <w:pPr>
+        <w:pStyle w:val="Normal"/>
+        <w:bidi w:val="0"/>
+        <w:rPr>
+          <w:rFonts w:ascii="Times New Roman" w:hAnsi="Times New Roman"/>
+          <w:sz w:val="24"/>
+          <w:szCs w:val="24"/>
+        </w:rPr>
+      </w:pPr>
+      <w:r>
+        <w:rPr>
+          <w:rFonts w:ascii="Times New Roman" w:hAnsi="Times New Roman"/>
+          <w:sz w:val="24"/>
+          <w:szCs w:val="24"/>
+        </w:rPr>
+        <w:t xml:space="preserve">       </w:t>
+      </w:r>
+      <w:r>
+        <w:rPr>
+          <w:rFonts w:ascii="Times New Roman" w:hAnsi="Times New Roman"/>
+          <w:sz w:val="24"/>
+          <w:szCs w:val="24"/>
+        </w:rPr>
+        <w:t>-account-settings.css</w:t>
+      </w:r>
+    </w:p>
+    <w:p>
+      <w:pPr>
+        <w:pStyle w:val="Normal"/>
+        <w:bidi w:val="0"/>
+        <w:rPr>
+          <w:rFonts w:ascii="Times New Roman" w:hAnsi="Times New Roman"/>
+          <w:sz w:val="24"/>
+          <w:szCs w:val="24"/>
+        </w:rPr>
+      </w:pPr>
+      <w:r>
+        <w:rPr>
+          <w:rFonts w:ascii="Times New Roman" w:hAnsi="Times New Roman"/>
+          <w:sz w:val="24"/>
+          <w:szCs w:val="24"/>
+        </w:rPr>
+        <w:t xml:space="preserve">       </w:t>
+      </w:r>
+      <w:r>
+        <w:rPr>
+          <w:rFonts w:ascii="Times New Roman" w:hAnsi="Times New Roman"/>
+          <w:sz w:val="24"/>
+          <w:szCs w:val="24"/>
+        </w:rPr>
+        <w:t>-contact.css</w:t>
+      </w:r>
+    </w:p>
+    <w:p>
+      <w:pPr>
+        <w:pStyle w:val="Normal"/>
+        <w:bidi w:val="0"/>
+        <w:rPr>
+          <w:rFonts w:ascii="Times New Roman" w:hAnsi="Times New Roman"/>
+          <w:sz w:val="24"/>
+          <w:szCs w:val="24"/>
+        </w:rPr>
+      </w:pPr>
+      <w:r>
+        <w:rPr>
+          <w:rFonts w:ascii="Times New Roman" w:hAnsi="Times New Roman"/>
+          <w:sz w:val="24"/>
+          <w:szCs w:val="24"/>
+        </w:rPr>
+        <w:t xml:space="preserve">  </w:t>
       </w:r>
     </w:p>
     <w:p>
@@ -3346,13 +3586,450 @@
         <w:bidi w:val="0"/>
         <w:rPr>
           <w:rFonts w:ascii="Times New Roman" w:hAnsi="Times New Roman"/>
-          <w:sz w:val="24"/>
-          <w:szCs w:val="24"/>
-        </w:rPr>
-      </w:pPr>
-      <w:r>
-        <w:rPr>
-          <w:rFonts w:ascii="Times New Roman" w:hAnsi="Times New Roman"/>
+          <w:b/>
+          <w:b/>
+          <w:bCs/>
+          <w:sz w:val="24"/>
+          <w:szCs w:val="24"/>
+        </w:rPr>
+      </w:pPr>
+      <w:r>
+        <w:rPr>
+          <w:rFonts w:ascii="Times New Roman" w:hAnsi="Times New Roman"/>
+          <w:b/>
+          <w:bCs/>
+          <w:sz w:val="24"/>
+          <w:szCs w:val="24"/>
+        </w:rPr>
+        <w:t>Search Functionality</w:t>
+      </w:r>
+    </w:p>
+    <w:p>
+      <w:pPr>
+        <w:pStyle w:val="TextBody"/>
+        <w:bidi w:val="0"/>
+        <w:rPr>
+          <w:rFonts w:ascii="Times New Roman" w:hAnsi="Times New Roman"/>
+          <w:b/>
+          <w:b/>
+          <w:bCs/>
+          <w:sz w:val="24"/>
+          <w:szCs w:val="24"/>
+        </w:rPr>
+      </w:pPr>
+      <w:r>
+        <w:rPr>
+          <w:rFonts w:ascii="Times New Roman" w:hAnsi="Times New Roman"/>
+          <w:b/>
+          <w:bCs/>
+          <w:sz w:val="24"/>
+          <w:szCs w:val="24"/>
+        </w:rPr>
+        <w:t xml:space="preserve">Yes, the code provided in the previous response will work on the client side in a production environment, assuming that the server is properly set up to handle the </w:t>
+      </w:r>
+      <w:r>
+        <w:rPr>
+          <w:rStyle w:val="SourceText"/>
+          <w:rFonts w:ascii="Times New Roman" w:hAnsi="Times New Roman"/>
+          <w:b/>
+          <w:bCs/>
+          <w:sz w:val="24"/>
+          <w:szCs w:val="24"/>
+        </w:rPr>
+        <w:t>/search</w:t>
+      </w:r>
+      <w:r>
+        <w:rPr>
+          <w:rFonts w:ascii="Times New Roman" w:hAnsi="Times New Roman"/>
+          <w:b/>
+          <w:bCs/>
+          <w:sz w:val="24"/>
+          <w:szCs w:val="24"/>
+        </w:rPr>
+        <w:t xml:space="preserve"> endpoint and return the appropriate JSON data with search results and movie reviews.</w:t>
+      </w:r>
+    </w:p>
+    <w:p>
+      <w:pPr>
+        <w:pStyle w:val="TextBody"/>
+        <w:rPr/>
+      </w:pPr>
+      <w:r>
+        <w:rPr/>
+        <w:t>Here's why it should work:</w:t>
+      </w:r>
+    </w:p>
+    <w:p>
+      <w:pPr>
+        <w:pStyle w:val="TextBody"/>
+        <w:numPr>
+          <w:ilvl w:val="0"/>
+          <w:numId w:val="3"/>
+        </w:numPr>
+        <w:tabs>
+          <w:tab w:val="clear" w:pos="709"/>
+          <w:tab w:val="left" w:pos="0" w:leader="none"/>
+        </w:tabs>
+        <w:ind w:left="709" w:hanging="283"/>
+        <w:rPr/>
+      </w:pPr>
+      <w:r>
+        <w:rPr>
+          <w:rStyle w:val="StrongEmphasis"/>
+        </w:rPr>
+        <w:t>Client-side JavaScript Execution</w:t>
+      </w:r>
+      <w:r>
+        <w:rPr/>
+        <w:t xml:space="preserve">: The JavaScript code in the </w:t>
+      </w:r>
+      <w:r>
+        <w:rPr>
+          <w:rStyle w:val="SourceText"/>
+        </w:rPr>
+        <w:t>&lt;script&gt;</w:t>
+      </w:r>
+      <w:r>
+        <w:rPr/>
+        <w:t xml:space="preserve"> tag will be executed on the client side when the </w:t>
+      </w:r>
+      <w:r>
+        <w:rPr>
+          <w:rStyle w:val="SourceText"/>
+        </w:rPr>
+        <w:t>search-reviews.html</w:t>
+      </w:r>
+      <w:r>
+        <w:rPr/>
+        <w:t xml:space="preserve"> page is loaded in the browser. This means that the Fetch API call will be made from the user's browser, and the received JSON data will be processed on the client side.</w:t>
+      </w:r>
+    </w:p>
+    <w:p>
+      <w:pPr>
+        <w:pStyle w:val="TextBody"/>
+        <w:numPr>
+          <w:ilvl w:val="0"/>
+          <w:numId w:val="3"/>
+        </w:numPr>
+        <w:tabs>
+          <w:tab w:val="clear" w:pos="709"/>
+          <w:tab w:val="left" w:pos="0" w:leader="none"/>
+        </w:tabs>
+        <w:ind w:left="709" w:hanging="283"/>
+        <w:rPr/>
+      </w:pPr>
+      <w:r>
+        <w:rPr>
+          <w:rStyle w:val="StrongEmphasis"/>
+        </w:rPr>
+        <w:t>Fetching Data from Server</w:t>
+      </w:r>
+      <w:r>
+        <w:rPr/>
+        <w:t xml:space="preserve">: The Fetch API is a standard way to make HTTP requests from JavaScript. The code fetches data from the </w:t>
+      </w:r>
+      <w:r>
+        <w:rPr>
+          <w:rStyle w:val="SourceText"/>
+        </w:rPr>
+        <w:t>/search</w:t>
+      </w:r>
+      <w:r>
+        <w:rPr/>
+        <w:t xml:space="preserve"> endpoint on the server using a GET request with the appropriate search term as a query parameter.</w:t>
+      </w:r>
+    </w:p>
+    <w:p>
+      <w:pPr>
+        <w:pStyle w:val="TextBody"/>
+        <w:numPr>
+          <w:ilvl w:val="0"/>
+          <w:numId w:val="3"/>
+        </w:numPr>
+        <w:tabs>
+          <w:tab w:val="clear" w:pos="709"/>
+          <w:tab w:val="left" w:pos="0" w:leader="none"/>
+        </w:tabs>
+        <w:ind w:left="709" w:hanging="283"/>
+        <w:rPr/>
+      </w:pPr>
+      <w:r>
+        <w:rPr>
+          <w:rStyle w:val="StrongEmphasis"/>
+        </w:rPr>
+        <w:t>Handling JSON Data</w:t>
+      </w:r>
+      <w:r>
+        <w:rPr/>
+        <w:t xml:space="preserve">: The server should be designed to handle the </w:t>
+      </w:r>
+      <w:r>
+        <w:rPr>
+          <w:rStyle w:val="SourceText"/>
+        </w:rPr>
+        <w:t>/search</w:t>
+      </w:r>
+      <w:r>
+        <w:rPr/>
+        <w:t xml:space="preserve"> endpoint and respond with JSON data that includes search results and movie reviews. The JavaScript code expects to receive this JSON data in the response.</w:t>
+      </w:r>
+    </w:p>
+    <w:p>
+      <w:pPr>
+        <w:pStyle w:val="TextBody"/>
+        <w:numPr>
+          <w:ilvl w:val="0"/>
+          <w:numId w:val="3"/>
+        </w:numPr>
+        <w:tabs>
+          <w:tab w:val="clear" w:pos="709"/>
+          <w:tab w:val="left" w:pos="0" w:leader="none"/>
+        </w:tabs>
+        <w:ind w:left="709" w:hanging="283"/>
+        <w:rPr/>
+      </w:pPr>
+      <w:r>
+        <w:rPr>
+          <w:rStyle w:val="StrongEmphasis"/>
+        </w:rPr>
+        <w:t>Dynamically Updating HTML</w:t>
+      </w:r>
+      <w:r>
+        <w:rPr/>
+        <w:t>: Once the JSON data is received, the JavaScript code dynamically updates the HTML content on the client side. It creates HTML elements for each search result and movie review and inserts them into the respective sections of the page.</w:t>
+      </w:r>
+    </w:p>
+    <w:p>
+      <w:pPr>
+        <w:pStyle w:val="TextBody"/>
+        <w:numPr>
+          <w:ilvl w:val="0"/>
+          <w:numId w:val="3"/>
+        </w:numPr>
+        <w:tabs>
+          <w:tab w:val="clear" w:pos="709"/>
+          <w:tab w:val="left" w:pos="0" w:leader="none"/>
+        </w:tabs>
+        <w:ind w:left="709" w:hanging="283"/>
+        <w:rPr/>
+      </w:pPr>
+      <w:r>
+        <w:rPr>
+          <w:rStyle w:val="StrongEmphasis"/>
+        </w:rPr>
+        <w:t>Error Handling</w:t>
+      </w:r>
+      <w:r>
+        <w:rPr/>
+        <w:t xml:space="preserve">: The code includes basic error handling using </w:t>
+      </w:r>
+      <w:r>
+        <w:rPr>
+          <w:rStyle w:val="SourceText"/>
+        </w:rPr>
+        <w:t>.catch</w:t>
+      </w:r>
+      <w:r>
+        <w:rPr/>
+        <w:t xml:space="preserve"> to handle any errors that might occur during the Fetch API call or JSON data processing.</w:t>
+      </w:r>
+    </w:p>
+    <w:p>
+      <w:pPr>
+        <w:pStyle w:val="TextBody"/>
+        <w:rPr/>
+      </w:pPr>
+      <w:r>
+        <w:rPr/>
+        <w:t>However, there are a few things to consider to ensure it works smoothly in production:</w:t>
+      </w:r>
+    </w:p>
+    <w:p>
+      <w:pPr>
+        <w:pStyle w:val="TextBody"/>
+        <w:numPr>
+          <w:ilvl w:val="0"/>
+          <w:numId w:val="4"/>
+        </w:numPr>
+        <w:tabs>
+          <w:tab w:val="clear" w:pos="709"/>
+          <w:tab w:val="left" w:pos="0" w:leader="none"/>
+        </w:tabs>
+        <w:ind w:left="709" w:hanging="283"/>
+        <w:rPr/>
+      </w:pPr>
+      <w:r>
+        <w:rPr>
+          <w:rStyle w:val="StrongEmphasis"/>
+        </w:rPr>
+        <w:t>Server-Side Implementation</w:t>
+      </w:r>
+      <w:r>
+        <w:rPr/>
+        <w:t xml:space="preserve">: Make sure the server is correctly implemented to handle the </w:t>
+      </w:r>
+      <w:r>
+        <w:rPr>
+          <w:rStyle w:val="SourceText"/>
+        </w:rPr>
+        <w:t>/search</w:t>
+      </w:r>
+      <w:r>
+        <w:rPr/>
+        <w:t xml:space="preserve"> endpoint, perform the database queries securely, and return the expected JSON data.</w:t>
+      </w:r>
+    </w:p>
+    <w:p>
+      <w:pPr>
+        <w:pStyle w:val="TextBody"/>
+        <w:numPr>
+          <w:ilvl w:val="0"/>
+          <w:numId w:val="4"/>
+        </w:numPr>
+        <w:tabs>
+          <w:tab w:val="clear" w:pos="709"/>
+          <w:tab w:val="left" w:pos="0" w:leader="none"/>
+        </w:tabs>
+        <w:ind w:left="709" w:hanging="283"/>
+        <w:rPr/>
+      </w:pPr>
+      <w:r>
+        <w:rPr>
+          <w:rStyle w:val="StrongEmphasis"/>
+        </w:rPr>
+        <w:t>Data Validation and Sanitization</w:t>
+      </w:r>
+      <w:r>
+        <w:rPr/>
+        <w:t>: Ensure that the data received from the server is properly validated and sanitized on the client side before inserting it into the HTML. This prevents potential security vulnerabilities like Cross-Site Scripting (XSS).</w:t>
+      </w:r>
+    </w:p>
+    <w:p>
+      <w:pPr>
+        <w:pStyle w:val="TextBody"/>
+        <w:numPr>
+          <w:ilvl w:val="0"/>
+          <w:numId w:val="4"/>
+        </w:numPr>
+        <w:tabs>
+          <w:tab w:val="clear" w:pos="709"/>
+          <w:tab w:val="left" w:pos="0" w:leader="none"/>
+        </w:tabs>
+        <w:ind w:left="709" w:hanging="283"/>
+        <w:rPr/>
+      </w:pPr>
+      <w:r>
+        <w:rPr>
+          <w:rStyle w:val="StrongEmphasis"/>
+        </w:rPr>
+        <w:t>Error Handling Improvement</w:t>
+      </w:r>
+      <w:r>
+        <w:rPr/>
+        <w:t>: The provided code includes basic error handling, but in a production environment, you may want to enhance it to handle various error scenarios more gracefully and provide better feedback to the user.</w:t>
+      </w:r>
+    </w:p>
+    <w:p>
+      <w:pPr>
+        <w:pStyle w:val="TextBody"/>
+        <w:numPr>
+          <w:ilvl w:val="0"/>
+          <w:numId w:val="4"/>
+        </w:numPr>
+        <w:tabs>
+          <w:tab w:val="clear" w:pos="709"/>
+          <w:tab w:val="left" w:pos="0" w:leader="none"/>
+        </w:tabs>
+        <w:ind w:left="709" w:hanging="283"/>
+        <w:rPr/>
+      </w:pPr>
+      <w:r>
+        <w:rPr>
+          <w:rStyle w:val="StrongEmphasis"/>
+        </w:rPr>
+        <w:t>Security Considerations</w:t>
+      </w:r>
+      <w:r>
+        <w:rPr/>
+        <w:t>: For any sensitive or private data, ensure that appropriate security measures are in place, and access to such data is properly restricted based on user authentication and authorization.</w:t>
+      </w:r>
+    </w:p>
+    <w:p>
+      <w:pPr>
+        <w:pStyle w:val="TextBody"/>
+        <w:numPr>
+          <w:ilvl w:val="0"/>
+          <w:numId w:val="4"/>
+        </w:numPr>
+        <w:tabs>
+          <w:tab w:val="clear" w:pos="709"/>
+          <w:tab w:val="left" w:pos="0" w:leader="none"/>
+        </w:tabs>
+        <w:ind w:left="709" w:hanging="283"/>
+        <w:rPr/>
+      </w:pPr>
+      <w:r>
+        <w:rPr>
+          <w:rStyle w:val="StrongEmphasis"/>
+        </w:rPr>
+        <w:t>Performance Considerations</w:t>
+      </w:r>
+      <w:r>
+        <w:rPr/>
+        <w:t>: Depending on the amount of data being fetched and processed, consider optimizing the code for better performance. For example, you can implement pagination or lazy loading to manage large datasets efficiently.</w:t>
+      </w:r>
+    </w:p>
+    <w:p>
+      <w:pPr>
+        <w:pStyle w:val="TextBody"/>
+        <w:rPr/>
+      </w:pPr>
+      <w:r>
+        <w:rPr/>
+        <w:t>By taking these considerations into account, the provided code should work well on the client side in a production environment to display search results and movie reviews dynamically.</w:t>
+      </w:r>
+    </w:p>
+    <w:p>
+      <w:pPr>
+        <w:pStyle w:val="Normal"/>
+        <w:bidi w:val="0"/>
+        <w:rPr>
+          <w:rFonts w:ascii="Times New Roman" w:hAnsi="Times New Roman"/>
+          <w:b/>
+          <w:b/>
+          <w:bCs/>
+          <w:sz w:val="24"/>
+          <w:szCs w:val="24"/>
+        </w:rPr>
+      </w:pPr>
+      <w:r>
+        <w:rPr>
+          <w:rFonts w:ascii="Times New Roman" w:hAnsi="Times New Roman"/>
+          <w:b/>
+          <w:bCs/>
+          <w:sz w:val="24"/>
+          <w:szCs w:val="24"/>
+        </w:rPr>
+      </w:r>
+    </w:p>
+    <w:p>
+      <w:pPr>
+        <w:pStyle w:val="Normal"/>
+        <w:bidi w:val="0"/>
+        <w:rPr>
+          <w:rFonts w:ascii="Times New Roman" w:hAnsi="Times New Roman"/>
+          <w:b/>
+          <w:b/>
+          <w:bCs/>
+          <w:sz w:val="24"/>
+          <w:szCs w:val="24"/>
+        </w:rPr>
+      </w:pPr>
+      <w:r>
+        <w:rPr>
+          <w:rFonts w:ascii="Times New Roman" w:hAnsi="Times New Roman"/>
+          <w:b/>
+          <w:bCs/>
           <w:sz w:val="24"/>
           <w:szCs w:val="24"/>
         </w:rPr>
@@ -3392,15 +4069,7 @@
       </w:r>
       <w:r>
         <w:rPr/>
-        <w:t>view</w:t>
-      </w:r>
-      <w:r>
-        <w:rPr/>
-        <w:t>s</w:t>
-      </w:r>
-      <w:r>
-        <w:rPr/>
-        <w:t xml:space="preserve"> folder:</w:t>
+        <w:t>views folder:</w:t>
       </w:r>
     </w:p>
     <w:p>
@@ -3577,21 +4246,29 @@
         </w:rPr>
       </w:pPr>
       <w:r>
-        <w:rPr/>
-      </w:r>
-    </w:p>
-    <w:p>
-      <w:pPr>
-        <w:pStyle w:val="Normal"/>
-        <w:bidi w:val="0"/>
-        <w:rPr>
-          <w:rFonts w:ascii="Times New Roman" w:hAnsi="Times New Roman"/>
-          <w:sz w:val="24"/>
-          <w:szCs w:val="24"/>
-        </w:rPr>
-      </w:pPr>
-      <w:r>
-        <w:rPr/>
+        <w:rPr>
+          <w:rFonts w:ascii="Times New Roman" w:hAnsi="Times New Roman"/>
+          <w:sz w:val="24"/>
+          <w:szCs w:val="24"/>
+        </w:rPr>
+      </w:r>
+    </w:p>
+    <w:p>
+      <w:pPr>
+        <w:pStyle w:val="Normal"/>
+        <w:bidi w:val="0"/>
+        <w:rPr>
+          <w:rFonts w:ascii="Times New Roman" w:hAnsi="Times New Roman"/>
+          <w:sz w:val="24"/>
+          <w:szCs w:val="24"/>
+        </w:rPr>
+      </w:pPr>
+      <w:r>
+        <w:rPr>
+          <w:rFonts w:ascii="Times New Roman" w:hAnsi="Times New Roman"/>
+          <w:sz w:val="24"/>
+          <w:szCs w:val="24"/>
+        </w:rPr>
       </w:r>
     </w:p>
     <w:p>
@@ -3624,36 +4301,44 @@
         </w:rPr>
       </w:pPr>
       <w:r>
-        <w:rPr/>
-      </w:r>
-    </w:p>
-    <w:p>
-      <w:pPr>
-        <w:pStyle w:val="Normal"/>
-        <w:bidi w:val="0"/>
-        <w:rPr>
-          <w:rFonts w:ascii="Times New Roman" w:hAnsi="Times New Roman"/>
-          <w:sz w:val="24"/>
-          <w:szCs w:val="24"/>
-        </w:rPr>
-      </w:pPr>
-      <w:r>
-        <w:rPr/>
-      </w:r>
-    </w:p>
-    <w:p>
-      <w:pPr>
-        <w:pStyle w:val="Normal"/>
-        <w:bidi w:val="0"/>
-        <w:rPr>
-          <w:rFonts w:ascii="Times New Roman" w:hAnsi="Times New Roman"/>
-          <w:sz w:val="24"/>
-          <w:szCs w:val="24"/>
-        </w:rPr>
-      </w:pPr>
-      <w:r>
-        <w:rPr>
-          <w:rStyle w:val="StrongEmphasis"/>
+        <w:rPr>
+          <w:rFonts w:ascii="Times New Roman" w:hAnsi="Times New Roman"/>
+          <w:sz w:val="24"/>
+          <w:szCs w:val="24"/>
+        </w:rPr>
+      </w:r>
+    </w:p>
+    <w:p>
+      <w:pPr>
+        <w:pStyle w:val="Normal"/>
+        <w:bidi w:val="0"/>
+        <w:rPr>
+          <w:rFonts w:ascii="Times New Roman" w:hAnsi="Times New Roman"/>
+          <w:sz w:val="24"/>
+          <w:szCs w:val="24"/>
+        </w:rPr>
+      </w:pPr>
+      <w:r>
+        <w:rPr>
+          <w:rFonts w:ascii="Times New Roman" w:hAnsi="Times New Roman"/>
+          <w:sz w:val="24"/>
+          <w:szCs w:val="24"/>
+        </w:rPr>
+      </w:r>
+    </w:p>
+    <w:p>
+      <w:pPr>
+        <w:pStyle w:val="Normal"/>
+        <w:bidi w:val="0"/>
+        <w:rPr>
+          <w:rFonts w:ascii="Times New Roman" w:hAnsi="Times New Roman"/>
+          <w:sz w:val="24"/>
+          <w:szCs w:val="24"/>
+        </w:rPr>
+      </w:pPr>
+      <w:r>
+        <w:rPr>
+          <w:rStyle w:val="Strong"/>
           <w:rFonts w:ascii="Times New Roman" w:hAnsi="Times New Roman"/>
           <w:sz w:val="24"/>
           <w:szCs w:val="24"/>
@@ -3681,7 +4366,7 @@
       </w:pPr>
       <w:r>
         <w:rPr>
-          <w:rStyle w:val="StrongEmphasis"/>
+          <w:rStyle w:val="Strong"/>
         </w:rPr>
         <w:t>auth.html</w:t>
       </w:r>
@@ -3702,48 +4387,28 @@
       </w:pPr>
       <w:r>
         <w:rPr>
-          <w:rStyle w:val="StrongEmphasis"/>
-        </w:rPr>
-        <w:t>create-edit-</w:t>
-      </w:r>
-      <w:r>
-        <w:rPr>
-          <w:rStyle w:val="StrongEmphasis"/>
-        </w:rPr>
-        <w:t>del</w:t>
-      </w:r>
-      <w:r>
-        <w:rPr>
-          <w:rStyle w:val="StrongEmphasis"/>
-        </w:rPr>
-        <w:t>-post.html</w:t>
-      </w:r>
-      <w:r>
-        <w:rPr/>
-        <w:t xml:space="preserve">: Combined page for creating new posts, editing </w:t>
-      </w:r>
-      <w:r>
-        <w:rPr/>
-        <w:t xml:space="preserve">and deteling </w:t>
-      </w:r>
-      <w:r>
-        <w:rPr/>
-        <w:t>existing ones.</w:t>
-      </w:r>
-    </w:p>
-    <w:p>
-      <w:pPr>
-        <w:pStyle w:val="Normal"/>
-        <w:bidi w:val="0"/>
-        <w:rPr>
-          <w:rFonts w:ascii="Times New Roman" w:hAnsi="Times New Roman"/>
-          <w:sz w:val="24"/>
-          <w:szCs w:val="24"/>
-        </w:rPr>
-      </w:pPr>
-      <w:r>
-        <w:rPr>
-          <w:rStyle w:val="StrongEmphasis"/>
+          <w:rStyle w:val="Strong"/>
+        </w:rPr>
+        <w:t>create-edit-del-post.html</w:t>
+      </w:r>
+      <w:r>
+        <w:rPr/>
+        <w:t>: Combined page for creating new posts, editing and deteling existing ones.</w:t>
+      </w:r>
+    </w:p>
+    <w:p>
+      <w:pPr>
+        <w:pStyle w:val="Normal"/>
+        <w:bidi w:val="0"/>
+        <w:rPr>
+          <w:rFonts w:ascii="Times New Roman" w:hAnsi="Times New Roman"/>
+          <w:sz w:val="24"/>
+          <w:szCs w:val="24"/>
+        </w:rPr>
+      </w:pPr>
+      <w:r>
+        <w:rPr>
+          <w:rStyle w:val="Strong"/>
         </w:rPr>
         <w:t>search-reviews.html</w:t>
       </w:r>
@@ -3764,7 +4429,7 @@
       </w:pPr>
       <w:r>
         <w:rPr>
-          <w:rStyle w:val="StrongEmphasis"/>
+          <w:rStyle w:val="Strong"/>
         </w:rPr>
         <w:t>account-settings.html</w:t>
       </w:r>
@@ -3785,7 +4450,7 @@
       </w:pPr>
       <w:r>
         <w:rPr>
-          <w:rStyle w:val="StrongEmphasis"/>
+          <w:rStyle w:val="Strong"/>
         </w:rPr>
         <w:t>about.html</w:t>
       </w:r>
@@ -3806,7 +4471,7 @@
       </w:pPr>
       <w:r>
         <w:rPr>
-          <w:rStyle w:val="StrongEmphasis"/>
+          <w:rStyle w:val="Strong"/>
         </w:rPr>
         <w:t>contact.html</w:t>
       </w:r>
@@ -3827,6 +4492,77 @@
       </w:pPr>
       <w:r>
         <w:rPr/>
+      </w:r>
+    </w:p>
+    <w:p>
+      <w:pPr>
+        <w:pStyle w:val="Normal"/>
+        <w:bidi w:val="0"/>
+        <w:rPr>
+          <w:rFonts w:ascii="Times New Roman" w:hAnsi="Times New Roman"/>
+          <w:sz w:val="24"/>
+          <w:szCs w:val="24"/>
+        </w:rPr>
+      </w:pPr>
+      <w:r>
+        <w:rPr/>
+      </w:r>
+    </w:p>
+    <w:p>
+      <w:pPr>
+        <w:pStyle w:val="Normal"/>
+        <w:bidi w:val="0"/>
+        <w:rPr>
+          <w:rFonts w:ascii="Times New Roman" w:hAnsi="Times New Roman"/>
+          <w:sz w:val="24"/>
+          <w:szCs w:val="24"/>
+        </w:rPr>
+      </w:pPr>
+      <w:r>
+        <w:rPr/>
+      </w:r>
+    </w:p>
+    <w:p>
+      <w:pPr>
+        <w:pStyle w:val="Normal"/>
+        <w:bidi w:val="0"/>
+        <w:rPr>
+          <w:rFonts w:ascii="Times New Roman" w:hAnsi="Times New Roman"/>
+          <w:sz w:val="24"/>
+          <w:szCs w:val="24"/>
+        </w:rPr>
+      </w:pPr>
+      <w:r>
+        <w:rPr/>
+      </w:r>
+    </w:p>
+    <w:p>
+      <w:pPr>
+        <w:pStyle w:val="Normal"/>
+        <w:bidi w:val="0"/>
+        <w:rPr>
+          <w:rFonts w:ascii="Times New Roman" w:hAnsi="Times New Roman"/>
+          <w:sz w:val="24"/>
+          <w:szCs w:val="24"/>
+        </w:rPr>
+      </w:pPr>
+      <w:r>
+        <w:rPr/>
+      </w:r>
+    </w:p>
+    <w:p>
+      <w:pPr>
+        <w:pStyle w:val="Normal"/>
+        <w:bidi w:val="0"/>
+        <w:rPr>
+          <w:rFonts w:ascii="Times New Roman" w:hAnsi="Times New Roman"/>
+          <w:sz w:val="24"/>
+          <w:szCs w:val="24"/>
+        </w:rPr>
+      </w:pPr>
+      <w:r>
+        <w:rPr/>
+        <w:t>With the e blow app.js code, is the server connected to the frontend for seamless operation? Does this system handle this - I want to make it such that if no one is not loged in, he/she cant access the create, edit and delete post functionalities. I want to set the correct routes for the page rendering and harden the site. Make it such that if you’ve never created an account, you can’t log in and once your account is created, you can use your details stored in the mysql database to log in after being authenticated by the security measures in  place. What files should be modified for these to happen?</w:t>
       </w:r>
     </w:p>
     <w:sectPr>
@@ -4119,6 +4855,244 @@
   <w:abstractNum w:abstractNumId="3">
     <w:lvl w:ilvl="0">
       <w:start w:val="1"/>
+      <w:numFmt w:val="decimal"/>
+      <w:lvlText w:val="%1."/>
+      <w:lvlJc w:val="left"/>
+      <w:pPr>
+        <w:tabs>
+          <w:tab w:val="num" w:pos="709"/>
+        </w:tabs>
+        <w:ind w:left="709" w:hanging="283"/>
+      </w:pPr>
+      <w:rPr/>
+    </w:lvl>
+    <w:lvl w:ilvl="1">
+      <w:start w:val="1"/>
+      <w:numFmt w:val="decimal"/>
+      <w:lvlText w:val="%2."/>
+      <w:lvlJc w:val="left"/>
+      <w:pPr>
+        <w:tabs>
+          <w:tab w:val="num" w:pos="1418"/>
+        </w:tabs>
+        <w:ind w:left="1418" w:hanging="283"/>
+      </w:pPr>
+      <w:rPr/>
+    </w:lvl>
+    <w:lvl w:ilvl="2">
+      <w:start w:val="1"/>
+      <w:numFmt w:val="decimal"/>
+      <w:lvlText w:val="%3."/>
+      <w:lvlJc w:val="left"/>
+      <w:pPr>
+        <w:tabs>
+          <w:tab w:val="num" w:pos="2127"/>
+        </w:tabs>
+        <w:ind w:left="2127" w:hanging="283"/>
+      </w:pPr>
+      <w:rPr/>
+    </w:lvl>
+    <w:lvl w:ilvl="3">
+      <w:start w:val="1"/>
+      <w:numFmt w:val="decimal"/>
+      <w:lvlText w:val="%4."/>
+      <w:lvlJc w:val="left"/>
+      <w:pPr>
+        <w:tabs>
+          <w:tab w:val="num" w:pos="2836"/>
+        </w:tabs>
+        <w:ind w:left="2836" w:hanging="283"/>
+      </w:pPr>
+      <w:rPr/>
+    </w:lvl>
+    <w:lvl w:ilvl="4">
+      <w:start w:val="1"/>
+      <w:numFmt w:val="decimal"/>
+      <w:lvlText w:val="%5."/>
+      <w:lvlJc w:val="left"/>
+      <w:pPr>
+        <w:tabs>
+          <w:tab w:val="num" w:pos="3545"/>
+        </w:tabs>
+        <w:ind w:left="3545" w:hanging="283"/>
+      </w:pPr>
+      <w:rPr/>
+    </w:lvl>
+    <w:lvl w:ilvl="5">
+      <w:start w:val="1"/>
+      <w:numFmt w:val="decimal"/>
+      <w:lvlText w:val="%6."/>
+      <w:lvlJc w:val="left"/>
+      <w:pPr>
+        <w:tabs>
+          <w:tab w:val="num" w:pos="4254"/>
+        </w:tabs>
+        <w:ind w:left="4254" w:hanging="283"/>
+      </w:pPr>
+      <w:rPr/>
+    </w:lvl>
+    <w:lvl w:ilvl="6">
+      <w:start w:val="1"/>
+      <w:numFmt w:val="decimal"/>
+      <w:lvlText w:val="%7."/>
+      <w:lvlJc w:val="left"/>
+      <w:pPr>
+        <w:tabs>
+          <w:tab w:val="num" w:pos="4963"/>
+        </w:tabs>
+        <w:ind w:left="4963" w:hanging="283"/>
+      </w:pPr>
+      <w:rPr/>
+    </w:lvl>
+    <w:lvl w:ilvl="7">
+      <w:start w:val="1"/>
+      <w:numFmt w:val="decimal"/>
+      <w:lvlText w:val="%8."/>
+      <w:lvlJc w:val="left"/>
+      <w:pPr>
+        <w:tabs>
+          <w:tab w:val="num" w:pos="5672"/>
+        </w:tabs>
+        <w:ind w:left="5672" w:hanging="283"/>
+      </w:pPr>
+      <w:rPr/>
+    </w:lvl>
+    <w:lvl w:ilvl="8">
+      <w:start w:val="1"/>
+      <w:numFmt w:val="decimal"/>
+      <w:lvlText w:val="%9."/>
+      <w:lvlJc w:val="left"/>
+      <w:pPr>
+        <w:tabs>
+          <w:tab w:val="num" w:pos="6381"/>
+        </w:tabs>
+        <w:ind w:left="6381" w:hanging="283"/>
+      </w:pPr>
+      <w:rPr/>
+    </w:lvl>
+  </w:abstractNum>
+  <w:abstractNum w:abstractNumId="4">
+    <w:lvl w:ilvl="0">
+      <w:start w:val="1"/>
+      <w:numFmt w:val="decimal"/>
+      <w:lvlText w:val="%1."/>
+      <w:lvlJc w:val="left"/>
+      <w:pPr>
+        <w:tabs>
+          <w:tab w:val="num" w:pos="709"/>
+        </w:tabs>
+        <w:ind w:left="709" w:hanging="283"/>
+      </w:pPr>
+      <w:rPr/>
+    </w:lvl>
+    <w:lvl w:ilvl="1">
+      <w:start w:val="1"/>
+      <w:numFmt w:val="decimal"/>
+      <w:lvlText w:val="%2."/>
+      <w:lvlJc w:val="left"/>
+      <w:pPr>
+        <w:tabs>
+          <w:tab w:val="num" w:pos="1418"/>
+        </w:tabs>
+        <w:ind w:left="1418" w:hanging="283"/>
+      </w:pPr>
+      <w:rPr/>
+    </w:lvl>
+    <w:lvl w:ilvl="2">
+      <w:start w:val="1"/>
+      <w:numFmt w:val="decimal"/>
+      <w:lvlText w:val="%3."/>
+      <w:lvlJc w:val="left"/>
+      <w:pPr>
+        <w:tabs>
+          <w:tab w:val="num" w:pos="2127"/>
+        </w:tabs>
+        <w:ind w:left="2127" w:hanging="283"/>
+      </w:pPr>
+      <w:rPr/>
+    </w:lvl>
+    <w:lvl w:ilvl="3">
+      <w:start w:val="1"/>
+      <w:numFmt w:val="decimal"/>
+      <w:lvlText w:val="%4."/>
+      <w:lvlJc w:val="left"/>
+      <w:pPr>
+        <w:tabs>
+          <w:tab w:val="num" w:pos="2836"/>
+        </w:tabs>
+        <w:ind w:left="2836" w:hanging="283"/>
+      </w:pPr>
+      <w:rPr/>
+    </w:lvl>
+    <w:lvl w:ilvl="4">
+      <w:start w:val="1"/>
+      <w:numFmt w:val="decimal"/>
+      <w:lvlText w:val="%5."/>
+      <w:lvlJc w:val="left"/>
+      <w:pPr>
+        <w:tabs>
+          <w:tab w:val="num" w:pos="3545"/>
+        </w:tabs>
+        <w:ind w:left="3545" w:hanging="283"/>
+      </w:pPr>
+      <w:rPr/>
+    </w:lvl>
+    <w:lvl w:ilvl="5">
+      <w:start w:val="1"/>
+      <w:numFmt w:val="decimal"/>
+      <w:lvlText w:val="%6."/>
+      <w:lvlJc w:val="left"/>
+      <w:pPr>
+        <w:tabs>
+          <w:tab w:val="num" w:pos="4254"/>
+        </w:tabs>
+        <w:ind w:left="4254" w:hanging="283"/>
+      </w:pPr>
+      <w:rPr/>
+    </w:lvl>
+    <w:lvl w:ilvl="6">
+      <w:start w:val="1"/>
+      <w:numFmt w:val="decimal"/>
+      <w:lvlText w:val="%7."/>
+      <w:lvlJc w:val="left"/>
+      <w:pPr>
+        <w:tabs>
+          <w:tab w:val="num" w:pos="4963"/>
+        </w:tabs>
+        <w:ind w:left="4963" w:hanging="283"/>
+      </w:pPr>
+      <w:rPr/>
+    </w:lvl>
+    <w:lvl w:ilvl="7">
+      <w:start w:val="1"/>
+      <w:numFmt w:val="decimal"/>
+      <w:lvlText w:val="%8."/>
+      <w:lvlJc w:val="left"/>
+      <w:pPr>
+        <w:tabs>
+          <w:tab w:val="num" w:pos="5672"/>
+        </w:tabs>
+        <w:ind w:left="5672" w:hanging="283"/>
+      </w:pPr>
+      <w:rPr/>
+    </w:lvl>
+    <w:lvl w:ilvl="8">
+      <w:start w:val="1"/>
+      <w:numFmt w:val="decimal"/>
+      <w:lvlText w:val="%9."/>
+      <w:lvlJc w:val="left"/>
+      <w:pPr>
+        <w:tabs>
+          <w:tab w:val="num" w:pos="6381"/>
+        </w:tabs>
+        <w:ind w:left="6381" w:hanging="283"/>
+      </w:pPr>
+      <w:rPr/>
+    </w:lvl>
+  </w:abstractNum>
+  <w:abstractNum w:abstractNumId="5">
+    <w:lvl w:ilvl="0">
+      <w:start w:val="1"/>
       <w:numFmt w:val="none"/>
       <w:suff w:val="nothing"/>
       <w:lvlText w:val=""/>
@@ -4243,6 +5217,12 @@
   </w:num>
   <w:num w:numId="3">
     <w:abstractNumId w:val="3"/>
+  </w:num>
+  <w:num w:numId="4">
+    <w:abstractNumId w:val="4"/>
+  </w:num>
+  <w:num w:numId="5">
+    <w:abstractNumId w:val="5"/>
   </w:num>
 </w:numbering>
 </file>
@@ -4309,6 +5289,13 @@
     <w:qFormat/>
     <w:rPr>
       <w:rFonts w:ascii="OpenSymbol" w:hAnsi="OpenSymbol" w:eastAsia="OpenSymbol" w:cs="OpenSymbol"/>
+    </w:rPr>
+  </w:style>
+  <w:style w:type="character" w:styleId="SourceText">
+    <w:name w:val="Source Text"/>
+    <w:qFormat/>
+    <w:rPr>
+      <w:rFonts w:ascii="Liberation Mono" w:hAnsi="Liberation Mono" w:eastAsia="Liberation Mono" w:cs="Liberation Mono"/>
     </w:rPr>
   </w:style>
   <w:style w:type="character" w:styleId="StrongEmphasis">

</xml_diff>